<commit_message>
Completed "How Java Code Works on Backend" and "Java Code Basic Code Structure" in docx
</commit_message>
<xml_diff>
--- a/Core Java.docx
+++ b/Core Java.docx
@@ -80,21 +80,7 @@
         <w:rPr>
           <w:szCs w:val="24"/>
         </w:rPr>
-        <w:t xml:space="preserve">Java is made by Sun Microsystems in 1995 and </w:t>
-      </w:r>
-      <w:proofErr w:type="gramStart"/>
-      <w:r>
-        <w:rPr>
-          <w:szCs w:val="24"/>
-        </w:rPr>
-        <w:t>later on</w:t>
-      </w:r>
-      <w:proofErr w:type="gramEnd"/>
-      <w:r>
-        <w:rPr>
-          <w:szCs w:val="24"/>
-        </w:rPr>
-        <w:t xml:space="preserve"> bought by Oracle and currently Java trademark is held by Oracle. </w:t>
+        <w:t xml:space="preserve">Java is made by Sun Microsystems in 1995 and later on bought by Oracle and currently Java trademark is held by Oracle. </w:t>
       </w:r>
       <w:r>
         <w:rPr>
@@ -186,14 +172,23 @@
     <w:p>
       <w:pPr>
         <w:pStyle w:val="ListParagraph"/>
-        <w:ind w:left="1080"/>
-        <w:jc w:val="both"/>
-        <w:rPr>
-          <w:b/>
-          <w:bCs/>
-          <w:szCs w:val="24"/>
-        </w:rPr>
-      </w:pPr>
+        <w:numPr>
+          <w:ilvl w:val="1"/>
+          <w:numId w:val="1"/>
+        </w:numPr>
+        <w:jc w:val="both"/>
+        <w:rPr>
+          <w:b/>
+          <w:bCs/>
+          <w:szCs w:val="24"/>
+        </w:rPr>
+      </w:pPr>
+      <w:r>
+        <w:rPr>
+          <w:szCs w:val="24"/>
+        </w:rPr>
+        <w:t xml:space="preserve">Java is an object oriented programming language, so it means everything should be in an object and to create an object we need to have a class. </w:t>
+      </w:r>
     </w:p>
     <w:p>
       <w:pPr>
@@ -270,31 +265,49 @@
         </w:rPr>
         <w:t xml:space="preserve"> for simple programming but to work with java professionally, we can use different </w:t>
       </w:r>
-      <w:proofErr w:type="gramStart"/>
-      <w:r>
-        <w:rPr>
-          <w:szCs w:val="24"/>
-        </w:rPr>
-        <w:t>IDEs(</w:t>
-      </w:r>
-      <w:proofErr w:type="gramEnd"/>
-      <w:r>
-        <w:rPr>
-          <w:szCs w:val="24"/>
-        </w:rPr>
-        <w:t>Integrated Development Environment) such as VS Code</w:t>
-      </w:r>
-      <w:r>
-        <w:rPr>
+      <w:r>
+        <w:rPr>
+          <w:b/>
+          <w:bCs/>
+          <w:szCs w:val="24"/>
+        </w:rPr>
+        <w:t>IDEs(Integrated Development Environment)</w:t>
+      </w:r>
+      <w:r>
+        <w:rPr>
+          <w:szCs w:val="24"/>
+        </w:rPr>
+        <w:t xml:space="preserve"> such as </w:t>
+      </w:r>
+      <w:r>
+        <w:rPr>
+          <w:b/>
+          <w:bCs/>
+          <w:szCs w:val="24"/>
+        </w:rPr>
+        <w:t>VS Code</w:t>
+      </w:r>
+      <w:r>
+        <w:rPr>
+          <w:b/>
+          <w:bCs/>
           <w:szCs w:val="24"/>
         </w:rPr>
         <w:t>(Light weight editor)</w:t>
       </w:r>
       <w:r>
         <w:rPr>
-          <w:szCs w:val="24"/>
-        </w:rPr>
-        <w:t xml:space="preserve">, Eclipse and IntelliJ, where we can type the code, </w:t>
+          <w:b/>
+          <w:bCs/>
+          <w:szCs w:val="24"/>
+        </w:rPr>
+        <w:t>, Eclipse and IntelliJ,</w:t>
+      </w:r>
+      <w:r>
+        <w:rPr>
+          <w:szCs w:val="24"/>
+        </w:rPr>
+        <w:t xml:space="preserve"> where we can type the code, </w:t>
       </w:r>
       <w:r>
         <w:rPr>
@@ -534,9 +547,9 @@
           <w:noProof/>
         </w:rPr>
         <w:drawing>
-          <wp:inline distT="0" distB="0" distL="0" distR="0" wp14:anchorId="55A27508" wp14:editId="1895B6BB">
-            <wp:extent cx="6366977" cy="2019300"/>
-            <wp:effectExtent l="0" t="0" r="0" b="0"/>
+          <wp:inline distT="0" distB="0" distL="0" distR="0" wp14:anchorId="55A27508" wp14:editId="32DA0F50">
+            <wp:extent cx="6467086" cy="2051050"/>
+            <wp:effectExtent l="0" t="0" r="0" b="6350"/>
             <wp:docPr id="1400525674" name="Picture 1" descr="A screenshot of a computer program&#10;&#10;AI-generated content may be incorrect."/>
             <wp:cNvGraphicFramePr>
               <a:graphicFrameLocks xmlns:a="http://schemas.openxmlformats.org/drawingml/2006/main" noChangeAspect="1"/>
@@ -557,7 +570,7 @@
                   <pic:spPr>
                     <a:xfrm>
                       <a:off x="0" y="0"/>
-                      <a:ext cx="6375776" cy="2022091"/>
+                      <a:ext cx="6481454" cy="2055607"/>
                     </a:xfrm>
                     <a:prstGeom prst="rect">
                       <a:avLst/>
@@ -609,21 +622,7 @@
         <w:rPr>
           <w:szCs w:val="24"/>
         </w:rPr>
-        <w:t xml:space="preserve">To set up </w:t>
-      </w:r>
-      <w:proofErr w:type="gramStart"/>
-      <w:r>
-        <w:rPr>
-          <w:szCs w:val="24"/>
-        </w:rPr>
-        <w:t>environment</w:t>
-      </w:r>
-      <w:proofErr w:type="gramEnd"/>
-      <w:r>
-        <w:rPr>
-          <w:szCs w:val="24"/>
-        </w:rPr>
-        <w:t xml:space="preserve"> variables, follow </w:t>
+        <w:t xml:space="preserve">To set up environment variables, follow </w:t>
       </w:r>
       <w:r>
         <w:rPr>
@@ -656,7 +655,21 @@
         <w:rPr>
           <w:szCs w:val="24"/>
         </w:rPr>
-        <w:t>Start &gt; Search “Edit System Environment Variables”</w:t>
+        <w:t>Start &gt; Search “</w:t>
+      </w:r>
+      <w:r>
+        <w:rPr>
+          <w:b/>
+          <w:bCs/>
+          <w:szCs w:val="24"/>
+        </w:rPr>
+        <w:t>Edit System Environment Variables</w:t>
+      </w:r>
+      <w:r>
+        <w:rPr>
+          <w:szCs w:val="24"/>
+        </w:rPr>
+        <w:t>”</w:t>
       </w:r>
     </w:p>
     <w:p>
@@ -915,15 +928,7 @@
           <w:bCs/>
           <w:szCs w:val="24"/>
         </w:rPr>
-        <w:t>“…\</w:t>
-      </w:r>
-      <w:r>
-        <w:rPr>
-          <w:b/>
-          <w:bCs/>
-          <w:szCs w:val="24"/>
-        </w:rPr>
-        <w:t>Java\jdk1.8.0_161\bin</w:t>
+        <w:t>“…\Java\jdk1.8.0_161\bin</w:t>
       </w:r>
       <w:r>
         <w:rPr>
@@ -1136,13 +1141,7 @@
         <w:rPr>
           <w:szCs w:val="24"/>
         </w:rPr>
-        <w:t xml:space="preserve"> </w:t>
-      </w:r>
-      <w:r>
-        <w:rPr>
-          <w:szCs w:val="24"/>
-        </w:rPr>
-        <w:t>“</w:t>
+        <w:t xml:space="preserve"> “</w:t>
       </w:r>
       <w:r>
         <w:rPr>
@@ -1223,6 +1222,877 @@
             </a:graphic>
           </wp:inline>
         </w:drawing>
+      </w:r>
+    </w:p>
+    <w:p>
+      <w:pPr>
+        <w:pStyle w:val="ListParagraph"/>
+        <w:numPr>
+          <w:ilvl w:val="0"/>
+          <w:numId w:val="1"/>
+        </w:numPr>
+        <w:jc w:val="both"/>
+        <w:rPr>
+          <w:b/>
+          <w:bCs/>
+          <w:szCs w:val="24"/>
+        </w:rPr>
+      </w:pPr>
+      <w:r>
+        <w:rPr>
+          <w:b/>
+          <w:bCs/>
+          <w:szCs w:val="24"/>
+        </w:rPr>
+        <w:lastRenderedPageBreak/>
+        <w:t>How Java Code Works on Backend:</w:t>
+      </w:r>
+    </w:p>
+    <w:p>
+      <w:pPr>
+        <w:pStyle w:val="ListParagraph"/>
+        <w:numPr>
+          <w:ilvl w:val="1"/>
+          <w:numId w:val="1"/>
+        </w:numPr>
+        <w:jc w:val="both"/>
+        <w:rPr>
+          <w:b/>
+          <w:bCs/>
+          <w:szCs w:val="24"/>
+        </w:rPr>
+      </w:pPr>
+      <w:r>
+        <w:rPr>
+          <w:szCs w:val="24"/>
+        </w:rPr>
+        <w:t>Java have JVM (Java Virtual Machine), using that we can run java application.</w:t>
+      </w:r>
+    </w:p>
+    <w:p>
+      <w:pPr>
+        <w:pStyle w:val="ListParagraph"/>
+        <w:numPr>
+          <w:ilvl w:val="1"/>
+          <w:numId w:val="1"/>
+        </w:numPr>
+        <w:jc w:val="both"/>
+        <w:rPr>
+          <w:b/>
+          <w:bCs/>
+          <w:szCs w:val="24"/>
+        </w:rPr>
+      </w:pPr>
+      <w:r>
+        <w:rPr>
+          <w:szCs w:val="24"/>
+        </w:rPr>
+        <w:t>Under JVM there is OS (Operating System) comes and under that there is HW (Hardware)</w:t>
+      </w:r>
+      <w:r>
+        <w:rPr>
+          <w:szCs w:val="24"/>
+        </w:rPr>
+        <w:t>.</w:t>
+      </w:r>
+    </w:p>
+    <w:p>
+      <w:pPr>
+        <w:pStyle w:val="ListParagraph"/>
+        <w:numPr>
+          <w:ilvl w:val="1"/>
+          <w:numId w:val="1"/>
+        </w:numPr>
+        <w:jc w:val="both"/>
+        <w:rPr>
+          <w:b/>
+          <w:bCs/>
+          <w:szCs w:val="24"/>
+        </w:rPr>
+      </w:pPr>
+      <w:r>
+        <w:rPr>
+          <w:szCs w:val="24"/>
+        </w:rPr>
+        <w:t>Java is a platform independent, means when we write a Java code, it will run on any machine. Only this is required for it is that respective machine need to have JVM.</w:t>
+      </w:r>
+    </w:p>
+    <w:p>
+      <w:pPr>
+        <w:pStyle w:val="ListParagraph"/>
+        <w:numPr>
+          <w:ilvl w:val="1"/>
+          <w:numId w:val="1"/>
+        </w:numPr>
+        <w:jc w:val="both"/>
+        <w:rPr>
+          <w:b/>
+          <w:bCs/>
+          <w:szCs w:val="24"/>
+        </w:rPr>
+      </w:pPr>
+      <w:r>
+        <w:rPr>
+          <w:b/>
+          <w:bCs/>
+          <w:szCs w:val="24"/>
+        </w:rPr>
+        <w:t xml:space="preserve">JVM does not understand the Human readable code or instruction, but it accept only BYTE code. So, to convert this java code into Byte code it </w:t>
+      </w:r>
+      <w:r>
+        <w:rPr>
+          <w:b/>
+          <w:bCs/>
+          <w:szCs w:val="24"/>
+        </w:rPr>
+        <w:t>uses</w:t>
+      </w:r>
+      <w:r>
+        <w:rPr>
+          <w:b/>
+          <w:bCs/>
+          <w:szCs w:val="24"/>
+        </w:rPr>
+        <w:t xml:space="preserve"> “Java Compiler”</w:t>
+      </w:r>
+    </w:p>
+    <w:p>
+      <w:pPr>
+        <w:pStyle w:val="ListParagraph"/>
+        <w:numPr>
+          <w:ilvl w:val="1"/>
+          <w:numId w:val="1"/>
+        </w:numPr>
+        <w:jc w:val="both"/>
+        <w:rPr>
+          <w:b/>
+          <w:bCs/>
+          <w:szCs w:val="24"/>
+        </w:rPr>
+      </w:pPr>
+      <w:r>
+        <w:rPr>
+          <w:szCs w:val="24"/>
+        </w:rPr>
+        <w:t xml:space="preserve">So, the basic flow is, </w:t>
+      </w:r>
+    </w:p>
+    <w:p>
+      <w:pPr>
+        <w:pStyle w:val="ListParagraph"/>
+        <w:numPr>
+          <w:ilvl w:val="2"/>
+          <w:numId w:val="1"/>
+        </w:numPr>
+        <w:jc w:val="both"/>
+        <w:rPr>
+          <w:b/>
+          <w:bCs/>
+          <w:szCs w:val="24"/>
+        </w:rPr>
+      </w:pPr>
+      <w:r>
+        <w:rPr>
+          <w:b/>
+          <w:bCs/>
+          <w:szCs w:val="24"/>
+        </w:rPr>
+        <w:t>U</w:t>
+      </w:r>
+      <w:r>
+        <w:rPr>
+          <w:b/>
+          <w:bCs/>
+          <w:szCs w:val="24"/>
+        </w:rPr>
+        <w:t>sers</w:t>
+      </w:r>
+      <w:r>
+        <w:rPr>
+          <w:b/>
+          <w:bCs/>
+          <w:szCs w:val="24"/>
+        </w:rPr>
+        <w:t xml:space="preserve"> create Java code &gt; javac compiler compiled code to BYTE code &gt; BYTE code goes on JVM </w:t>
+      </w:r>
+      <w:r>
+        <w:rPr>
+          <w:b/>
+          <w:bCs/>
+          <w:szCs w:val="24"/>
+        </w:rPr>
+        <w:t>&gt; JMV look for “</w:t>
+      </w:r>
+      <w:r>
+        <w:rPr>
+          <w:b/>
+          <w:bCs/>
+          <w:szCs w:val="24"/>
+        </w:rPr>
+        <w:t>public static void main(String args[]</w:t>
+      </w:r>
+      <w:r>
+        <w:rPr>
+          <w:b/>
+          <w:bCs/>
+          <w:szCs w:val="24"/>
+        </w:rPr>
+        <w:t xml:space="preserve">” syntax </w:t>
+      </w:r>
+      <w:r>
+        <w:rPr>
+          <w:b/>
+          <w:bCs/>
+          <w:szCs w:val="24"/>
+        </w:rPr>
+        <w:t>to execute the code</w:t>
+      </w:r>
+      <w:r>
+        <w:rPr>
+          <w:szCs w:val="24"/>
+        </w:rPr>
+        <w:t>.</w:t>
+      </w:r>
+    </w:p>
+    <w:p>
+      <w:pPr>
+        <w:pStyle w:val="ListParagraph"/>
+        <w:numPr>
+          <w:ilvl w:val="1"/>
+          <w:numId w:val="1"/>
+        </w:numPr>
+        <w:jc w:val="both"/>
+        <w:rPr>
+          <w:b/>
+          <w:bCs/>
+          <w:szCs w:val="24"/>
+        </w:rPr>
+      </w:pPr>
+      <w:r>
+        <w:rPr>
+          <w:szCs w:val="24"/>
+        </w:rPr>
+        <w:t>In the real time scenario, there are 100s of files in the java project, so JVM starts with the first file/Main method file or file which contains main method file.</w:t>
+      </w:r>
+    </w:p>
+    <w:p>
+      <w:pPr>
+        <w:pStyle w:val="ListParagraph"/>
+        <w:numPr>
+          <w:ilvl w:val="1"/>
+          <w:numId w:val="1"/>
+        </w:numPr>
+        <w:jc w:val="both"/>
+        <w:rPr>
+          <w:b/>
+          <w:bCs/>
+          <w:szCs w:val="24"/>
+        </w:rPr>
+      </w:pPr>
+      <w:r>
+        <w:rPr>
+          <w:szCs w:val="24"/>
+        </w:rPr>
+        <w:t>While running java code, it also requires some libraries and in java JRE (Java Runtime Environment) fulfill this request. Also, JVM is the part of JRE</w:t>
+      </w:r>
+      <w:r>
+        <w:rPr>
+          <w:szCs w:val="24"/>
+        </w:rPr>
+        <w:t>. JDK is only use by developers.</w:t>
+      </w:r>
+    </w:p>
+    <w:p>
+      <w:pPr>
+        <w:pStyle w:val="ListParagraph"/>
+        <w:numPr>
+          <w:ilvl w:val="1"/>
+          <w:numId w:val="1"/>
+        </w:numPr>
+        <w:jc w:val="both"/>
+        <w:rPr>
+          <w:b/>
+          <w:bCs/>
+          <w:szCs w:val="24"/>
+        </w:rPr>
+      </w:pPr>
+      <w:r>
+        <w:rPr>
+          <w:szCs w:val="24"/>
+        </w:rPr>
+        <w:t xml:space="preserve">Main </w:t>
+      </w:r>
+      <w:r>
+        <w:rPr>
+          <w:szCs w:val="24"/>
+        </w:rPr>
+        <w:t xml:space="preserve">method contains one specific signature </w:t>
+      </w:r>
+      <w:r>
+        <w:rPr>
+          <w:b/>
+          <w:bCs/>
+          <w:szCs w:val="24"/>
+        </w:rPr>
+        <w:t>“public static void main(String args[])”</w:t>
+      </w:r>
+    </w:p>
+    <w:p>
+      <w:pPr>
+        <w:pStyle w:val="ListParagraph"/>
+        <w:ind w:left="1080"/>
+        <w:jc w:val="both"/>
+        <w:rPr>
+          <w:b/>
+          <w:bCs/>
+          <w:szCs w:val="24"/>
+        </w:rPr>
+      </w:pPr>
+      <w:r>
+        <w:rPr>
+          <w:b/>
+          <w:bCs/>
+          <w:szCs w:val="24"/>
+        </w:rPr>
+        <w:t>(</w:t>
+      </w:r>
+      <w:r>
+        <w:rPr>
+          <w:b/>
+          <w:bCs/>
+          <w:szCs w:val="24"/>
+        </w:rPr>
+        <w:t>NOTE: In java there is only one Main method and only one file which have main method from where java code starts the execution.</w:t>
+      </w:r>
+      <w:r>
+        <w:rPr>
+          <w:b/>
+          <w:bCs/>
+          <w:szCs w:val="24"/>
+        </w:rPr>
+        <w:t>)</w:t>
+      </w:r>
+    </w:p>
+    <w:p>
+      <w:pPr>
+        <w:pStyle w:val="ListParagraph"/>
+        <w:ind w:left="1080"/>
+        <w:jc w:val="both"/>
+        <w:rPr>
+          <w:b/>
+          <w:bCs/>
+          <w:szCs w:val="24"/>
+        </w:rPr>
+      </w:pPr>
+      <w:r>
+        <w:rPr>
+          <w:b/>
+          <w:bCs/>
+          <w:szCs w:val="24"/>
+        </w:rPr>
+        <w:drawing>
+          <wp:inline distT="0" distB="0" distL="0" distR="0" wp14:anchorId="315572C6" wp14:editId="4DA683D5">
+            <wp:extent cx="6457315" cy="4597400"/>
+            <wp:effectExtent l="0" t="0" r="635" b="0"/>
+            <wp:docPr id="649795772" name="Picture 1" descr="A diagram of a computer program&#10;&#10;AI-generated content may be incorrect."/>
+            <wp:cNvGraphicFramePr>
+              <a:graphicFrameLocks xmlns:a="http://schemas.openxmlformats.org/drawingml/2006/main" noChangeAspect="1"/>
+            </wp:cNvGraphicFramePr>
+            <a:graphic xmlns:a="http://schemas.openxmlformats.org/drawingml/2006/main">
+              <a:graphicData uri="http://schemas.openxmlformats.org/drawingml/2006/picture">
+                <pic:pic xmlns:pic="http://schemas.openxmlformats.org/drawingml/2006/picture">
+                  <pic:nvPicPr>
+                    <pic:cNvPr id="649795772" name="Picture 1" descr="A diagram of a computer program&#10;&#10;AI-generated content may be incorrect."/>
+                    <pic:cNvPicPr/>
+                  </pic:nvPicPr>
+                  <pic:blipFill>
+                    <a:blip r:embed="rId12"/>
+                    <a:stretch>
+                      <a:fillRect/>
+                    </a:stretch>
+                  </pic:blipFill>
+                  <pic:spPr>
+                    <a:xfrm>
+                      <a:off x="0" y="0"/>
+                      <a:ext cx="6460158" cy="4599424"/>
+                    </a:xfrm>
+                    <a:prstGeom prst="rect">
+                      <a:avLst/>
+                    </a:prstGeom>
+                  </pic:spPr>
+                </pic:pic>
+              </a:graphicData>
+            </a:graphic>
+          </wp:inline>
+        </w:drawing>
+      </w:r>
+    </w:p>
+    <w:p>
+      <w:pPr>
+        <w:pStyle w:val="ListParagraph"/>
+        <w:numPr>
+          <w:ilvl w:val="1"/>
+          <w:numId w:val="1"/>
+        </w:numPr>
+        <w:jc w:val="both"/>
+        <w:rPr>
+          <w:b/>
+          <w:bCs/>
+          <w:szCs w:val="24"/>
+        </w:rPr>
+      </w:pPr>
+      <w:r>
+        <w:rPr>
+          <w:szCs w:val="24"/>
+        </w:rPr>
+        <w:t>As java follow WORA (Write Once-Run Anywhere), once developer develop application using JDK, and to use that application to other machine, we just have to install JRE and JVM</w:t>
+      </w:r>
+      <w:r>
+        <w:rPr>
+          <w:szCs w:val="24"/>
+        </w:rPr>
+        <w:t xml:space="preserve"> (JDK does not required)</w:t>
+      </w:r>
+      <w:r>
+        <w:rPr>
+          <w:szCs w:val="24"/>
+        </w:rPr>
+        <w:t>, and we can easily execute the code at any platform/OS.</w:t>
+      </w:r>
+    </w:p>
+    <w:p>
+      <w:pPr>
+        <w:pStyle w:val="ListParagraph"/>
+        <w:numPr>
+          <w:ilvl w:val="0"/>
+          <w:numId w:val="1"/>
+        </w:numPr>
+        <w:jc w:val="both"/>
+        <w:rPr>
+          <w:b/>
+          <w:bCs/>
+          <w:szCs w:val="24"/>
+        </w:rPr>
+      </w:pPr>
+      <w:r>
+        <w:rPr>
+          <w:b/>
+          <w:bCs/>
+          <w:szCs w:val="24"/>
+        </w:rPr>
+        <w:lastRenderedPageBreak/>
+        <w:t>Java Code Basic</w:t>
+      </w:r>
+      <w:r>
+        <w:rPr>
+          <w:b/>
+          <w:bCs/>
+          <w:szCs w:val="24"/>
+        </w:rPr>
+        <w:t xml:space="preserve"> Code Structure</w:t>
+      </w:r>
+      <w:r>
+        <w:rPr>
+          <w:b/>
+          <w:bCs/>
+          <w:szCs w:val="24"/>
+        </w:rPr>
+        <w:t>:</w:t>
+      </w:r>
+    </w:p>
+    <w:p>
+      <w:pPr>
+        <w:pStyle w:val="ListParagraph"/>
+        <w:numPr>
+          <w:ilvl w:val="1"/>
+          <w:numId w:val="1"/>
+        </w:numPr>
+        <w:jc w:val="both"/>
+        <w:rPr>
+          <w:b/>
+          <w:bCs/>
+          <w:szCs w:val="24"/>
+        </w:rPr>
+      </w:pPr>
+      <w:r>
+        <w:rPr>
+          <w:szCs w:val="24"/>
+        </w:rPr>
+        <w:t xml:space="preserve">Java code file extension is </w:t>
+      </w:r>
+      <w:r>
+        <w:rPr>
+          <w:b/>
+          <w:bCs/>
+          <w:szCs w:val="24"/>
+        </w:rPr>
+        <w:t>“.java”.</w:t>
+      </w:r>
+    </w:p>
+    <w:p>
+      <w:pPr>
+        <w:pStyle w:val="ListParagraph"/>
+        <w:numPr>
+          <w:ilvl w:val="1"/>
+          <w:numId w:val="1"/>
+        </w:numPr>
+        <w:jc w:val="both"/>
+        <w:rPr>
+          <w:b/>
+          <w:bCs/>
+          <w:szCs w:val="24"/>
+        </w:rPr>
+      </w:pPr>
+      <w:r>
+        <w:rPr>
+          <w:szCs w:val="24"/>
+        </w:rPr>
+        <w:t xml:space="preserve">Java code execution point is Main method of java where </w:t>
+      </w:r>
+      <w:r>
+        <w:rPr>
+          <w:b/>
+          <w:bCs/>
+          <w:szCs w:val="24"/>
+        </w:rPr>
+        <w:t>“</w:t>
+      </w:r>
+      <w:r>
+        <w:rPr>
+          <w:b/>
+          <w:bCs/>
+          <w:szCs w:val="24"/>
+        </w:rPr>
+        <w:t>p</w:t>
+      </w:r>
+      <w:r>
+        <w:rPr>
+          <w:b/>
+          <w:bCs/>
+          <w:szCs w:val="24"/>
+        </w:rPr>
+        <w:t xml:space="preserve">ublic </w:t>
+      </w:r>
+      <w:r>
+        <w:rPr>
+          <w:b/>
+          <w:bCs/>
+          <w:szCs w:val="24"/>
+        </w:rPr>
+        <w:t>s</w:t>
+      </w:r>
+      <w:r>
+        <w:rPr>
+          <w:b/>
+          <w:bCs/>
+          <w:szCs w:val="24"/>
+        </w:rPr>
+        <w:t xml:space="preserve">tatic </w:t>
+      </w:r>
+      <w:r>
+        <w:rPr>
+          <w:b/>
+          <w:bCs/>
+          <w:szCs w:val="24"/>
+        </w:rPr>
+        <w:t>v</w:t>
+      </w:r>
+      <w:r>
+        <w:rPr>
+          <w:b/>
+          <w:bCs/>
+          <w:szCs w:val="24"/>
+        </w:rPr>
+        <w:t xml:space="preserve">oid </w:t>
+      </w:r>
+      <w:r>
+        <w:rPr>
+          <w:b/>
+          <w:bCs/>
+          <w:szCs w:val="24"/>
+        </w:rPr>
+        <w:t>m</w:t>
+      </w:r>
+      <w:r>
+        <w:rPr>
+          <w:b/>
+          <w:bCs/>
+          <w:szCs w:val="24"/>
+        </w:rPr>
+        <w:t>ain(</w:t>
+      </w:r>
+      <w:r>
+        <w:rPr>
+          <w:b/>
+          <w:bCs/>
+          <w:szCs w:val="24"/>
+        </w:rPr>
+        <w:t>String args[])”</w:t>
+      </w:r>
+      <w:r>
+        <w:rPr>
+          <w:szCs w:val="24"/>
+        </w:rPr>
+        <w:t xml:space="preserve"> main method comes.</w:t>
+      </w:r>
+    </w:p>
+    <w:p>
+      <w:pPr>
+        <w:pStyle w:val="ListParagraph"/>
+        <w:numPr>
+          <w:ilvl w:val="1"/>
+          <w:numId w:val="1"/>
+        </w:numPr>
+        <w:jc w:val="both"/>
+        <w:rPr>
+          <w:b/>
+          <w:bCs/>
+          <w:szCs w:val="24"/>
+        </w:rPr>
+      </w:pPr>
+      <w:r>
+        <w:rPr>
+          <w:szCs w:val="24"/>
+        </w:rPr>
+        <w:t xml:space="preserve">To compile the code use </w:t>
+      </w:r>
+      <w:r>
+        <w:rPr>
+          <w:b/>
+          <w:bCs/>
+          <w:szCs w:val="24"/>
+        </w:rPr>
+        <w:t>“javac FileName.java”</w:t>
+      </w:r>
+      <w:r>
+        <w:rPr>
+          <w:szCs w:val="24"/>
+        </w:rPr>
+        <w:t xml:space="preserve"> and it will create </w:t>
+      </w:r>
+      <w:r>
+        <w:rPr>
+          <w:b/>
+          <w:bCs/>
+          <w:szCs w:val="24"/>
+        </w:rPr>
+        <w:t>“.class”</w:t>
+      </w:r>
+      <w:r>
+        <w:rPr>
+          <w:szCs w:val="24"/>
+        </w:rPr>
+        <w:t xml:space="preserve"> file.</w:t>
+      </w:r>
+    </w:p>
+    <w:p>
+      <w:pPr>
+        <w:pStyle w:val="ListParagraph"/>
+        <w:numPr>
+          <w:ilvl w:val="1"/>
+          <w:numId w:val="1"/>
+        </w:numPr>
+        <w:jc w:val="both"/>
+        <w:rPr>
+          <w:b/>
+          <w:bCs/>
+          <w:szCs w:val="24"/>
+        </w:rPr>
+      </w:pPr>
+      <w:r>
+        <w:rPr>
+          <w:szCs w:val="24"/>
+        </w:rPr>
+        <w:t xml:space="preserve">Run code use </w:t>
+      </w:r>
+      <w:r>
+        <w:rPr>
+          <w:b/>
+          <w:bCs/>
+          <w:szCs w:val="24"/>
+        </w:rPr>
+        <w:t>“java FileName”</w:t>
+      </w:r>
+      <w:r>
+        <w:rPr>
+          <w:szCs w:val="24"/>
+        </w:rPr>
+        <w:t xml:space="preserve"> command</w:t>
+      </w:r>
+      <w:r>
+        <w:rPr>
+          <w:szCs w:val="24"/>
+        </w:rPr>
+        <w:t>.</w:t>
+      </w:r>
+    </w:p>
+    <w:p>
+      <w:pPr>
+        <w:pStyle w:val="ListParagraph"/>
+        <w:numPr>
+          <w:ilvl w:val="1"/>
+          <w:numId w:val="1"/>
+        </w:numPr>
+        <w:jc w:val="both"/>
+        <w:rPr>
+          <w:b/>
+          <w:bCs/>
+          <w:szCs w:val="24"/>
+        </w:rPr>
+      </w:pPr>
+      <w:r>
+        <w:rPr>
+          <w:szCs w:val="24"/>
+        </w:rPr>
+        <w:t>Java Basic Code Syntax:</w:t>
+      </w:r>
+    </w:p>
+    <w:p>
+      <w:pPr>
+        <w:pStyle w:val="ListParagraph"/>
+        <w:ind w:left="1080"/>
+        <w:jc w:val="both"/>
+        <w:rPr>
+          <w:b/>
+          <w:bCs/>
+          <w:szCs w:val="24"/>
+        </w:rPr>
+      </w:pPr>
+      <w:r>
+        <w:rPr>
+          <w:b/>
+          <w:bCs/>
+          <w:szCs w:val="24"/>
+        </w:rPr>
+        <w:drawing>
+          <wp:inline distT="0" distB="0" distL="0" distR="0" wp14:anchorId="6FFB1B6E" wp14:editId="4854A2AB">
+            <wp:extent cx="5086048" cy="1841500"/>
+            <wp:effectExtent l="0" t="0" r="635" b="6350"/>
+            <wp:docPr id="1417958745" name="Picture 1" descr="A screen shot of a computer program&#10;&#10;AI-generated content may be incorrect."/>
+            <wp:cNvGraphicFramePr>
+              <a:graphicFrameLocks xmlns:a="http://schemas.openxmlformats.org/drawingml/2006/main" noChangeAspect="1"/>
+            </wp:cNvGraphicFramePr>
+            <a:graphic xmlns:a="http://schemas.openxmlformats.org/drawingml/2006/main">
+              <a:graphicData uri="http://schemas.openxmlformats.org/drawingml/2006/picture">
+                <pic:pic xmlns:pic="http://schemas.openxmlformats.org/drawingml/2006/picture">
+                  <pic:nvPicPr>
+                    <pic:cNvPr id="1417958745" name="Picture 1" descr="A screen shot of a computer program&#10;&#10;AI-generated content may be incorrect."/>
+                    <pic:cNvPicPr/>
+                  </pic:nvPicPr>
+                  <pic:blipFill>
+                    <a:blip r:embed="rId13"/>
+                    <a:stretch>
+                      <a:fillRect/>
+                    </a:stretch>
+                  </pic:blipFill>
+                  <pic:spPr>
+                    <a:xfrm>
+                      <a:off x="0" y="0"/>
+                      <a:ext cx="5094323" cy="1844496"/>
+                    </a:xfrm>
+                    <a:prstGeom prst="rect">
+                      <a:avLst/>
+                    </a:prstGeom>
+                  </pic:spPr>
+                </pic:pic>
+              </a:graphicData>
+            </a:graphic>
+          </wp:inline>
+        </w:drawing>
+      </w:r>
+    </w:p>
+    <w:p>
+      <w:pPr>
+        <w:pStyle w:val="ListParagraph"/>
+        <w:ind w:left="1080"/>
+        <w:jc w:val="both"/>
+        <w:rPr>
+          <w:b/>
+          <w:bCs/>
+          <w:szCs w:val="24"/>
+        </w:rPr>
+      </w:pPr>
+    </w:p>
+    <w:p>
+      <w:pPr>
+        <w:pStyle w:val="ListParagraph"/>
+        <w:numPr>
+          <w:ilvl w:val="0"/>
+          <w:numId w:val="1"/>
+        </w:numPr>
+        <w:jc w:val="both"/>
+        <w:rPr>
+          <w:b/>
+          <w:bCs/>
+          <w:szCs w:val="24"/>
+        </w:rPr>
+      </w:pPr>
+      <w:r>
+        <w:rPr>
+          <w:b/>
+          <w:bCs/>
+          <w:szCs w:val="24"/>
+        </w:rPr>
+        <w:t>Java</w:t>
+      </w:r>
+      <w:r>
+        <w:rPr>
+          <w:b/>
+          <w:bCs/>
+          <w:szCs w:val="24"/>
+        </w:rPr>
+        <w:t xml:space="preserve"> Variables</w:t>
+      </w:r>
+      <w:r>
+        <w:rPr>
+          <w:b/>
+          <w:bCs/>
+          <w:szCs w:val="24"/>
+        </w:rPr>
+        <w:t>:</w:t>
+      </w:r>
+    </w:p>
+    <w:p>
+      <w:pPr>
+        <w:pStyle w:val="ListParagraph"/>
+        <w:numPr>
+          <w:ilvl w:val="1"/>
+          <w:numId w:val="1"/>
+        </w:numPr>
+        <w:jc w:val="both"/>
+        <w:rPr>
+          <w:szCs w:val="24"/>
+        </w:rPr>
+      </w:pPr>
+      <w:r>
+        <w:rPr>
+          <w:szCs w:val="24"/>
+        </w:rPr>
+        <w:t>Variables are used to store values, which can be either provided by the user</w:t>
+      </w:r>
+      <w:r>
+        <w:rPr>
+          <w:szCs w:val="24"/>
+        </w:rPr>
+        <w:t xml:space="preserve">, </w:t>
+      </w:r>
+      <w:r>
+        <w:rPr>
+          <w:szCs w:val="24"/>
+        </w:rPr>
+        <w:t>predefined</w:t>
+      </w:r>
+      <w:r>
+        <w:rPr>
+          <w:szCs w:val="24"/>
+        </w:rPr>
+        <w:t xml:space="preserve"> or assigned during runtime</w:t>
+      </w:r>
+      <w:r>
+        <w:rPr>
+          <w:szCs w:val="24"/>
+        </w:rPr>
+        <w:t>.</w:t>
       </w:r>
     </w:p>
     <w:sectPr>

</xml_diff>

<commit_message>
03-24 end day commit: Java Variables topic state
</commit_message>
<xml_diff>
--- a/Core Java.docx
+++ b/Core Java.docx
@@ -80,7 +80,21 @@
         <w:rPr>
           <w:szCs w:val="24"/>
         </w:rPr>
-        <w:t xml:space="preserve">Java is made by Sun Microsystems in 1995 and later on bought by Oracle and currently Java trademark is held by Oracle. </w:t>
+        <w:t xml:space="preserve">Java is made by Sun Microsystems in 1995 and </w:t>
+      </w:r>
+      <w:proofErr w:type="gramStart"/>
+      <w:r>
+        <w:rPr>
+          <w:szCs w:val="24"/>
+        </w:rPr>
+        <w:t>later on</w:t>
+      </w:r>
+      <w:proofErr w:type="gramEnd"/>
+      <w:r>
+        <w:rPr>
+          <w:szCs w:val="24"/>
+        </w:rPr>
+        <w:t xml:space="preserve"> bought by Oracle and currently Java trademark is held by Oracle. </w:t>
       </w:r>
       <w:r>
         <w:rPr>
@@ -187,7 +201,21 @@
         <w:rPr>
           <w:szCs w:val="24"/>
         </w:rPr>
-        <w:t xml:space="preserve">Java is an object oriented programming language, so it means everything should be in an object and to create an object we need to have a class. </w:t>
+        <w:t xml:space="preserve">Java is an </w:t>
+      </w:r>
+      <w:proofErr w:type="gramStart"/>
+      <w:r>
+        <w:rPr>
+          <w:szCs w:val="24"/>
+        </w:rPr>
+        <w:t>object oriented</w:t>
+      </w:r>
+      <w:proofErr w:type="gramEnd"/>
+      <w:r>
+        <w:rPr>
+          <w:szCs w:val="24"/>
+        </w:rPr>
+        <w:t xml:space="preserve"> programming language, so it means everything should be in an object and to create an object we need to have a class. </w:t>
       </w:r>
     </w:p>
     <w:p>
@@ -1645,7 +1673,21 @@
         <w:rPr>
           <w:szCs w:val="24"/>
         </w:rPr>
-        <w:t>As java follow WORA (Write Once-Run Anywhere), once developer develop application using JDK, and to use that application to other machine, we just have to install JRE and JVM</w:t>
+        <w:t xml:space="preserve">As java follow WORA (Write Once-Run Anywhere), once developer develop application using JDK, and to use that application to other machine, we just </w:t>
+      </w:r>
+      <w:proofErr w:type="gramStart"/>
+      <w:r>
+        <w:rPr>
+          <w:szCs w:val="24"/>
+        </w:rPr>
+        <w:t>have to</w:t>
+      </w:r>
+      <w:proofErr w:type="gramEnd"/>
+      <w:r>
+        <w:rPr>
+          <w:szCs w:val="24"/>
+        </w:rPr>
+        <w:t xml:space="preserve"> install JRE and JVM</w:t>
       </w:r>
       <w:r>
         <w:rPr>
@@ -2093,6 +2135,148 @@
           <w:szCs w:val="24"/>
         </w:rPr>
         <w:t>.</w:t>
+      </w:r>
+    </w:p>
+    <w:p>
+      <w:pPr>
+        <w:pStyle w:val="ListParagraph"/>
+        <w:numPr>
+          <w:ilvl w:val="1"/>
+          <w:numId w:val="1"/>
+        </w:numPr>
+        <w:jc w:val="both"/>
+        <w:rPr>
+          <w:szCs w:val="24"/>
+        </w:rPr>
+      </w:pPr>
+      <w:r>
+        <w:rPr>
+          <w:szCs w:val="24"/>
+        </w:rPr>
+        <w:t>To define values in java, follow below syntax:</w:t>
+      </w:r>
+    </w:p>
+    <w:p>
+      <w:pPr>
+        <w:pStyle w:val="ListParagraph"/>
+        <w:numPr>
+          <w:ilvl w:val="2"/>
+          <w:numId w:val="1"/>
+        </w:numPr>
+        <w:jc w:val="both"/>
+        <w:rPr>
+          <w:szCs w:val="24"/>
+        </w:rPr>
+      </w:pPr>
+      <w:proofErr w:type="spellStart"/>
+      <w:r>
+        <w:rPr>
+          <w:szCs w:val="24"/>
+        </w:rPr>
+        <w:t>DataType</w:t>
+      </w:r>
+      <w:proofErr w:type="spellEnd"/>
+      <w:r>
+        <w:rPr>
+          <w:szCs w:val="24"/>
+        </w:rPr>
+        <w:t xml:space="preserve"> </w:t>
+      </w:r>
+      <w:proofErr w:type="spellStart"/>
+      <w:r>
+        <w:rPr>
+          <w:szCs w:val="24"/>
+        </w:rPr>
+        <w:t>VariableName</w:t>
+      </w:r>
+      <w:proofErr w:type="spellEnd"/>
+      <w:r>
+        <w:rPr>
+          <w:szCs w:val="24"/>
+        </w:rPr>
+        <w:t xml:space="preserve"> = </w:t>
+      </w:r>
+      <w:proofErr w:type="gramStart"/>
+      <w:r>
+        <w:rPr>
+          <w:szCs w:val="24"/>
+        </w:rPr>
+        <w:t>Value;</w:t>
+      </w:r>
+      <w:proofErr w:type="gramEnd"/>
+    </w:p>
+    <w:p>
+      <w:pPr>
+        <w:pStyle w:val="ListParagraph"/>
+        <w:ind w:left="1800"/>
+        <w:jc w:val="both"/>
+        <w:rPr>
+          <w:b/>
+          <w:bCs/>
+          <w:szCs w:val="24"/>
+        </w:rPr>
+      </w:pPr>
+      <w:r>
+        <w:rPr>
+          <w:b/>
+          <w:bCs/>
+          <w:szCs w:val="24"/>
+        </w:rPr>
+        <w:t xml:space="preserve">(NOTE: equal to ‘=’ is the assignment operator. It will take the value form right side and assigned to left side in variable.) </w:t>
+      </w:r>
+    </w:p>
+    <w:p>
+      <w:pPr>
+        <w:pStyle w:val="ListParagraph"/>
+        <w:ind w:left="1800"/>
+        <w:jc w:val="both"/>
+        <w:rPr>
+          <w:b/>
+          <w:bCs/>
+          <w:szCs w:val="24"/>
+        </w:rPr>
+      </w:pPr>
+      <w:r>
+        <w:rPr>
+          <w:b/>
+          <w:bCs/>
+          <w:szCs w:val="24"/>
+        </w:rPr>
+        <w:drawing>
+          <wp:inline distT="0" distB="0" distL="0" distR="0" wp14:anchorId="2F8CC73F" wp14:editId="362547F8">
+            <wp:extent cx="4394487" cy="1657350"/>
+            <wp:effectExtent l="0" t="0" r="6350" b="0"/>
+            <wp:docPr id="1431890036" name="Picture 1" descr="A screen shot of a computer code&#10;&#10;AI-generated content may be incorrect."/>
+            <wp:cNvGraphicFramePr>
+              <a:graphicFrameLocks xmlns:a="http://schemas.openxmlformats.org/drawingml/2006/main" noChangeAspect="1"/>
+            </wp:cNvGraphicFramePr>
+            <a:graphic xmlns:a="http://schemas.openxmlformats.org/drawingml/2006/main">
+              <a:graphicData uri="http://schemas.openxmlformats.org/drawingml/2006/picture">
+                <pic:pic xmlns:pic="http://schemas.openxmlformats.org/drawingml/2006/picture">
+                  <pic:nvPicPr>
+                    <pic:cNvPr id="1431890036" name="Picture 1" descr="A screen shot of a computer code&#10;&#10;AI-generated content may be incorrect."/>
+                    <pic:cNvPicPr/>
+                  </pic:nvPicPr>
+                  <pic:blipFill>
+                    <a:blip r:embed="rId14"/>
+                    <a:stretch>
+                      <a:fillRect/>
+                    </a:stretch>
+                  </pic:blipFill>
+                  <pic:spPr>
+                    <a:xfrm>
+                      <a:off x="0" y="0"/>
+                      <a:ext cx="4400517" cy="1659624"/>
+                    </a:xfrm>
+                    <a:prstGeom prst="rect">
+                      <a:avLst/>
+                    </a:prstGeom>
+                  </pic:spPr>
+                </pic:pic>
+              </a:graphicData>
+            </a:graphic>
+          </wp:inline>
+        </w:drawing>
       </w:r>
     </w:p>
     <w:sectPr>

</xml_diff>

<commit_message>
Complete topic: Data types in Java
</commit_message>
<xml_diff>
--- a/Core Java.docx
+++ b/Core Java.docx
@@ -100,7 +100,21 @@
         <w:rPr>
           <w:szCs w:val="24"/>
         </w:rPr>
-        <w:t>Java is updated every 6 months.</w:t>
+        <w:t xml:space="preserve">Java </w:t>
+      </w:r>
+      <w:proofErr w:type="gramStart"/>
+      <w:r>
+        <w:rPr>
+          <w:szCs w:val="24"/>
+        </w:rPr>
+        <w:t>is updated</w:t>
+      </w:r>
+      <w:proofErr w:type="gramEnd"/>
+      <w:r>
+        <w:rPr>
+          <w:szCs w:val="24"/>
+        </w:rPr>
+        <w:t xml:space="preserve"> every 6 months.</w:t>
       </w:r>
     </w:p>
     <w:p>
@@ -121,7 +135,21 @@
         <w:rPr>
           <w:szCs w:val="24"/>
         </w:rPr>
-        <w:t xml:space="preserve">Java is mainly used for Mobile development, Web development as well as Enterprise applications. </w:t>
+        <w:t xml:space="preserve">Java is </w:t>
+      </w:r>
+      <w:proofErr w:type="gramStart"/>
+      <w:r>
+        <w:rPr>
+          <w:szCs w:val="24"/>
+        </w:rPr>
+        <w:t>mainly used</w:t>
+      </w:r>
+      <w:proofErr w:type="gramEnd"/>
+      <w:r>
+        <w:rPr>
+          <w:szCs w:val="24"/>
+        </w:rPr>
+        <w:t xml:space="preserve"> for Mobile development, Web development as well as Enterprise applications. </w:t>
       </w:r>
       <w:r>
         <w:rPr>
@@ -174,7 +202,25 @@
           <w:bCs/>
           <w:szCs w:val="24"/>
         </w:rPr>
-        <w:t>WORA (Write Once Run Anywhere), multiple thread, Collection API concept, Exception handling and many more</w:t>
+        <w:t xml:space="preserve">WORA (Write Once Run Anywhere), multiple thread, Collection API concept, Exception handling and </w:t>
+      </w:r>
+      <w:proofErr w:type="gramStart"/>
+      <w:r>
+        <w:rPr>
+          <w:b/>
+          <w:bCs/>
+          <w:szCs w:val="24"/>
+        </w:rPr>
+        <w:t>many</w:t>
+      </w:r>
+      <w:proofErr w:type="gramEnd"/>
+      <w:r>
+        <w:rPr>
+          <w:b/>
+          <w:bCs/>
+          <w:szCs w:val="24"/>
+        </w:rPr>
+        <w:t xml:space="preserve"> more</w:t>
       </w:r>
       <w:r>
         <w:rPr>
@@ -650,7 +696,21 @@
         <w:rPr>
           <w:szCs w:val="24"/>
         </w:rPr>
-        <w:t xml:space="preserve">To set up environment variables, follow </w:t>
+        <w:t xml:space="preserve">To set up </w:t>
+      </w:r>
+      <w:proofErr w:type="gramStart"/>
+      <w:r>
+        <w:rPr>
+          <w:szCs w:val="24"/>
+        </w:rPr>
+        <w:t>environment</w:t>
+      </w:r>
+      <w:proofErr w:type="gramEnd"/>
+      <w:r>
+        <w:rPr>
+          <w:szCs w:val="24"/>
+        </w:rPr>
+        <w:t xml:space="preserve"> variables, follow </w:t>
       </w:r>
       <w:r>
         <w:rPr>
@@ -691,7 +751,16 @@
           <w:bCs/>
           <w:szCs w:val="24"/>
         </w:rPr>
-        <w:t>Edit System Environment Variables</w:t>
+        <w:t xml:space="preserve">Edit System Environment </w:t>
+      </w:r>
+      <w:proofErr w:type="gramStart"/>
+      <w:r>
+        <w:rPr>
+          <w:b/>
+          <w:bCs/>
+          <w:szCs w:val="24"/>
+        </w:rPr>
+        <w:t>Variables</w:t>
       </w:r>
       <w:r>
         <w:rPr>
@@ -699,6 +768,7 @@
         </w:rPr>
         <w:t>”</w:t>
       </w:r>
+      <w:proofErr w:type="gramEnd"/>
     </w:p>
     <w:p>
       <w:pPr>
@@ -728,12 +798,14 @@
         </w:rPr>
         <w:t>Environment Variables</w:t>
       </w:r>
+      <w:proofErr w:type="gramStart"/>
       <w:r>
         <w:rPr>
           <w:szCs w:val="24"/>
         </w:rPr>
         <w:t>”.</w:t>
       </w:r>
+      <w:proofErr w:type="gramEnd"/>
     </w:p>
     <w:p>
       <w:pPr>
@@ -840,13 +912,29 @@
           <w:bCs/>
           <w:szCs w:val="24"/>
         </w:rPr>
-        <w:t>System variables</w:t>
-      </w:r>
-      <w:r>
-        <w:rPr>
-          <w:szCs w:val="24"/>
-        </w:rPr>
-        <w:t xml:space="preserve">” </w:t>
+        <w:t xml:space="preserve">System </w:t>
+      </w:r>
+      <w:proofErr w:type="gramStart"/>
+      <w:r>
+        <w:rPr>
+          <w:b/>
+          <w:bCs/>
+          <w:szCs w:val="24"/>
+        </w:rPr>
+        <w:t>variables</w:t>
+      </w:r>
+      <w:r>
+        <w:rPr>
+          <w:szCs w:val="24"/>
+        </w:rPr>
+        <w:t>”</w:t>
+      </w:r>
+      <w:proofErr w:type="gramEnd"/>
+      <w:r>
+        <w:rPr>
+          <w:szCs w:val="24"/>
+        </w:rPr>
+        <w:t xml:space="preserve"> </w:t>
       </w:r>
     </w:p>
     <w:p>
@@ -986,6 +1074,7 @@
         </w:rPr>
         <w:t>K</w:t>
       </w:r>
+      <w:proofErr w:type="gramStart"/>
       <w:r>
         <w:rPr>
           <w:szCs w:val="24"/>
@@ -998,6 +1087,7 @@
         </w:rPr>
         <w:t>.</w:t>
       </w:r>
+      <w:proofErr w:type="gramEnd"/>
     </w:p>
     <w:p>
       <w:pPr>
@@ -1294,7 +1384,21 @@
         <w:rPr>
           <w:szCs w:val="24"/>
         </w:rPr>
-        <w:t>Java have JVM (Java Virtual Machine), using that we can run java application.</w:t>
+        <w:t xml:space="preserve">Java </w:t>
+      </w:r>
+      <w:proofErr w:type="gramStart"/>
+      <w:r>
+        <w:rPr>
+          <w:szCs w:val="24"/>
+        </w:rPr>
+        <w:t>have</w:t>
+      </w:r>
+      <w:proofErr w:type="gramEnd"/>
+      <w:r>
+        <w:rPr>
+          <w:szCs w:val="24"/>
+        </w:rPr>
+        <w:t xml:space="preserve"> JVM (Java Virtual Machine), using that we can run java application.</w:t>
       </w:r>
     </w:p>
     <w:p>
@@ -1315,7 +1419,21 @@
         <w:rPr>
           <w:szCs w:val="24"/>
         </w:rPr>
-        <w:t>Under JVM there is OS (Operating System) comes and under that there is HW (Hardware)</w:t>
+        <w:t xml:space="preserve">Under JVM there is </w:t>
+      </w:r>
+      <w:proofErr w:type="gramStart"/>
+      <w:r>
+        <w:rPr>
+          <w:szCs w:val="24"/>
+        </w:rPr>
+        <w:t>OS</w:t>
+      </w:r>
+      <w:proofErr w:type="gramEnd"/>
+      <w:r>
+        <w:rPr>
+          <w:szCs w:val="24"/>
+        </w:rPr>
+        <w:t xml:space="preserve"> (Operating System) comes and under that there is HW (Hardware)</w:t>
       </w:r>
       <w:r>
         <w:rPr>
@@ -1342,7 +1460,35 @@
         <w:rPr>
           <w:szCs w:val="24"/>
         </w:rPr>
-        <w:t>Java is a platform independent, means when we write a Java code, it will run on any machine. Only this is required for it is that respective machine need to have JVM.</w:t>
+        <w:t xml:space="preserve">Java is a platform independent, </w:t>
+      </w:r>
+      <w:proofErr w:type="gramStart"/>
+      <w:r>
+        <w:rPr>
+          <w:szCs w:val="24"/>
+        </w:rPr>
+        <w:t>means</w:t>
+      </w:r>
+      <w:proofErr w:type="gramEnd"/>
+      <w:r>
+        <w:rPr>
+          <w:szCs w:val="24"/>
+        </w:rPr>
+        <w:t xml:space="preserve"> when we write a Java code, it will run on any machine. Only this </w:t>
+      </w:r>
+      <w:proofErr w:type="gramStart"/>
+      <w:r>
+        <w:rPr>
+          <w:szCs w:val="24"/>
+        </w:rPr>
+        <w:t>is required</w:t>
+      </w:r>
+      <w:proofErr w:type="gramEnd"/>
+      <w:r>
+        <w:rPr>
+          <w:szCs w:val="24"/>
+        </w:rPr>
+        <w:t xml:space="preserve"> for it is that respective machine need to have JVM.</w:t>
       </w:r>
     </w:p>
     <w:p>
@@ -1365,7 +1511,25 @@
           <w:bCs/>
           <w:szCs w:val="24"/>
         </w:rPr>
-        <w:t xml:space="preserve">JVM does not understand the Human readable code or instruction, but it accept only BYTE code. So, to convert this java code into Byte code it </w:t>
+        <w:t xml:space="preserve">JVM does not understand the Human readable code or instruction, but it </w:t>
+      </w:r>
+      <w:proofErr w:type="gramStart"/>
+      <w:r>
+        <w:rPr>
+          <w:b/>
+          <w:bCs/>
+          <w:szCs w:val="24"/>
+        </w:rPr>
+        <w:t>accept</w:t>
+      </w:r>
+      <w:proofErr w:type="gramEnd"/>
+      <w:r>
+        <w:rPr>
+          <w:b/>
+          <w:bCs/>
+          <w:szCs w:val="24"/>
+        </w:rPr>
+        <w:t xml:space="preserve"> only BYTE code. So, to convert this java code into Byte code it </w:t>
       </w:r>
       <w:r>
         <w:rPr>
@@ -1381,7 +1545,25 @@
           <w:bCs/>
           <w:szCs w:val="24"/>
         </w:rPr>
-        <w:t xml:space="preserve"> “Java Compiler”</w:t>
+        <w:t xml:space="preserve"> “Java </w:t>
+      </w:r>
+      <w:proofErr w:type="gramStart"/>
+      <w:r>
+        <w:rPr>
+          <w:b/>
+          <w:bCs/>
+          <w:szCs w:val="24"/>
+        </w:rPr>
+        <w:t>Compiler</w:t>
+      </w:r>
+      <w:proofErr w:type="gramEnd"/>
+      <w:r>
+        <w:rPr>
+          <w:b/>
+          <w:bCs/>
+          <w:szCs w:val="24"/>
+        </w:rPr>
+        <w:t>”</w:t>
       </w:r>
     </w:p>
     <w:p>
@@ -1521,7 +1703,35 @@
         <w:rPr>
           <w:szCs w:val="24"/>
         </w:rPr>
-        <w:t>While running java code, it also requires some libraries and in java JRE (Java Runtime Environment) fulfill this request. Also, JVM is the part of JRE</w:t>
+        <w:t xml:space="preserve">While running java code, it also requires </w:t>
+      </w:r>
+      <w:proofErr w:type="gramStart"/>
+      <w:r>
+        <w:rPr>
+          <w:szCs w:val="24"/>
+        </w:rPr>
+        <w:t>some</w:t>
+      </w:r>
+      <w:proofErr w:type="gramEnd"/>
+      <w:r>
+        <w:rPr>
+          <w:szCs w:val="24"/>
+        </w:rPr>
+        <w:t xml:space="preserve"> libraries and in java JRE (Java Runtime Environment) fulfill this request. Also, JVM is </w:t>
+      </w:r>
+      <w:proofErr w:type="gramStart"/>
+      <w:r>
+        <w:rPr>
+          <w:szCs w:val="24"/>
+        </w:rPr>
+        <w:t>the part</w:t>
+      </w:r>
+      <w:proofErr w:type="gramEnd"/>
+      <w:r>
+        <w:rPr>
+          <w:szCs w:val="24"/>
+        </w:rPr>
+        <w:t xml:space="preserve"> of JRE</w:t>
       </w:r>
       <w:r>
         <w:rPr>
@@ -1590,7 +1800,25 @@
           <w:bCs/>
           <w:szCs w:val="24"/>
         </w:rPr>
-        <w:t>NOTE: In java there is only one Main method and only one file which have main method from where java code starts the execution.</w:t>
+        <w:t xml:space="preserve">NOTE: In java there is only one Main method and only one file which </w:t>
+      </w:r>
+      <w:proofErr w:type="gramStart"/>
+      <w:r>
+        <w:rPr>
+          <w:b/>
+          <w:bCs/>
+          <w:szCs w:val="24"/>
+        </w:rPr>
+        <w:t>have</w:t>
+      </w:r>
+      <w:proofErr w:type="gramEnd"/>
+      <w:r>
+        <w:rPr>
+          <w:b/>
+          <w:bCs/>
+          <w:szCs w:val="24"/>
+        </w:rPr>
+        <w:t xml:space="preserve"> main method from where java code starts the execution.</w:t>
       </w:r>
       <w:r>
         <w:rPr>
@@ -1616,6 +1844,7 @@
         <w:rPr>
           <w:b/>
           <w:bCs/>
+          <w:noProof/>
           <w:szCs w:val="24"/>
         </w:rPr>
         <w:drawing>
@@ -1673,7 +1902,21 @@
         <w:rPr>
           <w:szCs w:val="24"/>
         </w:rPr>
-        <w:t xml:space="preserve">As java follow WORA (Write Once-Run Anywhere), once developer develop application using JDK, and to use that application to other machine, we just </w:t>
+        <w:t xml:space="preserve">As java </w:t>
+      </w:r>
+      <w:proofErr w:type="gramStart"/>
+      <w:r>
+        <w:rPr>
+          <w:szCs w:val="24"/>
+        </w:rPr>
+        <w:t>follow</w:t>
+      </w:r>
+      <w:proofErr w:type="gramEnd"/>
+      <w:r>
+        <w:rPr>
+          <w:szCs w:val="24"/>
+        </w:rPr>
+        <w:t xml:space="preserve"> WORA (Write Once-Run Anywhere), once developer develop application using JDK, and to use that application to other machine, we just </w:t>
       </w:r>
       <w:proofErr w:type="gramStart"/>
       <w:r>
@@ -1768,8 +2011,18 @@
           <w:bCs/>
           <w:szCs w:val="24"/>
         </w:rPr>
-        <w:t>“.java”.</w:t>
-      </w:r>
+        <w:t>“.java</w:t>
+      </w:r>
+      <w:proofErr w:type="gramStart"/>
+      <w:r>
+        <w:rPr>
+          <w:b/>
+          <w:bCs/>
+          <w:szCs w:val="24"/>
+        </w:rPr>
+        <w:t>”.</w:t>
+      </w:r>
+      <w:proofErr w:type="gramEnd"/>
     </w:p>
     <w:p>
       <w:pPr>
@@ -2004,12 +2257,13 @@
         <w:rPr>
           <w:b/>
           <w:bCs/>
+          <w:noProof/>
           <w:szCs w:val="24"/>
         </w:rPr>
         <w:drawing>
-          <wp:inline distT="0" distB="0" distL="0" distR="0" wp14:anchorId="6FFB1B6E" wp14:editId="4854A2AB">
-            <wp:extent cx="5086048" cy="1841500"/>
-            <wp:effectExtent l="0" t="0" r="635" b="6350"/>
+          <wp:inline distT="0" distB="0" distL="0" distR="0" wp14:anchorId="6FFB1B6E" wp14:editId="5E6566E4">
+            <wp:extent cx="6120797" cy="2216150"/>
+            <wp:effectExtent l="0" t="0" r="0" b="0"/>
             <wp:docPr id="1417958745" name="Picture 1" descr="A screen shot of a computer program&#10;&#10;AI-generated content may be incorrect."/>
             <wp:cNvGraphicFramePr>
               <a:graphicFrameLocks xmlns:a="http://schemas.openxmlformats.org/drawingml/2006/main" noChangeAspect="1"/>
@@ -2030,7 +2284,7 @@
                   <pic:spPr>
                     <a:xfrm>
                       <a:off x="0" y="0"/>
-                      <a:ext cx="5094323" cy="1844496"/>
+                      <a:ext cx="6134454" cy="2221095"/>
                     </a:xfrm>
                     <a:prstGeom prst="rect">
                       <a:avLst/>
@@ -2075,23 +2329,7 @@
           <w:bCs/>
           <w:szCs w:val="24"/>
         </w:rPr>
-        <w:t>Java</w:t>
-      </w:r>
-      <w:r>
-        <w:rPr>
-          <w:b/>
-          <w:bCs/>
-          <w:szCs w:val="24"/>
-        </w:rPr>
-        <w:t xml:space="preserve"> Variables</w:t>
-      </w:r>
-      <w:r>
-        <w:rPr>
-          <w:b/>
-          <w:bCs/>
-          <w:szCs w:val="24"/>
-        </w:rPr>
-        <w:t>:</w:t>
+        <w:t>Java Variables:</w:t>
       </w:r>
     </w:p>
     <w:p>
@@ -2118,18 +2356,28 @@
         </w:rPr>
         <w:t xml:space="preserve">, </w:t>
       </w:r>
+      <w:proofErr w:type="gramStart"/>
       <w:r>
         <w:rPr>
           <w:szCs w:val="24"/>
         </w:rPr>
         <w:t>predefined</w:t>
       </w:r>
-      <w:r>
-        <w:rPr>
-          <w:szCs w:val="24"/>
-        </w:rPr>
-        <w:t xml:space="preserve"> or assigned during runtime</w:t>
-      </w:r>
+      <w:proofErr w:type="gramEnd"/>
+      <w:r>
+        <w:rPr>
+          <w:szCs w:val="24"/>
+        </w:rPr>
+        <w:t xml:space="preserve"> or assigned during </w:t>
+      </w:r>
+      <w:proofErr w:type="gramStart"/>
+      <w:r>
+        <w:rPr>
+          <w:szCs w:val="24"/>
+        </w:rPr>
+        <w:t>runtime</w:t>
+      </w:r>
+      <w:proofErr w:type="gramEnd"/>
       <w:r>
         <w:rPr>
           <w:szCs w:val="24"/>
@@ -2146,11 +2394,15 @@
         </w:numPr>
         <w:jc w:val="both"/>
         <w:rPr>
-          <w:szCs w:val="24"/>
-        </w:rPr>
-      </w:pPr>
-      <w:r>
-        <w:rPr>
+          <w:b/>
+          <w:bCs/>
+          <w:szCs w:val="24"/>
+        </w:rPr>
+      </w:pPr>
+      <w:r>
+        <w:rPr>
+          <w:b/>
+          <w:bCs/>
           <w:szCs w:val="24"/>
         </w:rPr>
         <w:t>To define values in java, follow below syntax:</w:t>
@@ -2208,6 +2460,37 @@
     <w:p>
       <w:pPr>
         <w:pStyle w:val="ListParagraph"/>
+        <w:numPr>
+          <w:ilvl w:val="2"/>
+          <w:numId w:val="1"/>
+        </w:numPr>
+        <w:jc w:val="both"/>
+        <w:rPr>
+          <w:b/>
+          <w:bCs/>
+          <w:szCs w:val="24"/>
+        </w:rPr>
+      </w:pPr>
+      <w:r>
+        <w:rPr>
+          <w:b/>
+          <w:bCs/>
+          <w:szCs w:val="24"/>
+        </w:rPr>
+        <w:t xml:space="preserve">The value of variables also called </w:t>
+      </w:r>
+      <w:r>
+        <w:rPr>
+          <w:b/>
+          <w:bCs/>
+          <w:szCs w:val="24"/>
+        </w:rPr>
+        <w:t>LITERALS.</w:t>
+      </w:r>
+    </w:p>
+    <w:p>
+      <w:pPr>
+        <w:pStyle w:val="ListParagraph"/>
         <w:ind w:left="1800"/>
         <w:jc w:val="both"/>
         <w:rPr>
@@ -2240,12 +2523,13 @@
         <w:rPr>
           <w:b/>
           <w:bCs/>
+          <w:noProof/>
           <w:szCs w:val="24"/>
         </w:rPr>
         <w:drawing>
-          <wp:inline distT="0" distB="0" distL="0" distR="0" wp14:anchorId="2F8CC73F" wp14:editId="362547F8">
-            <wp:extent cx="4394487" cy="1657350"/>
-            <wp:effectExtent l="0" t="0" r="6350" b="0"/>
+          <wp:inline distT="0" distB="0" distL="0" distR="0" wp14:anchorId="2F8CC73F" wp14:editId="490B726E">
+            <wp:extent cx="5505736" cy="2076450"/>
+            <wp:effectExtent l="0" t="0" r="0" b="0"/>
             <wp:docPr id="1431890036" name="Picture 1" descr="A screen shot of a computer code&#10;&#10;AI-generated content may be incorrect."/>
             <wp:cNvGraphicFramePr>
               <a:graphicFrameLocks xmlns:a="http://schemas.openxmlformats.org/drawingml/2006/main" noChangeAspect="1"/>
@@ -2266,7 +2550,1754 @@
                   <pic:spPr>
                     <a:xfrm>
                       <a:off x="0" y="0"/>
-                      <a:ext cx="4400517" cy="1659624"/>
+                      <a:ext cx="5516158" cy="2080380"/>
+                    </a:xfrm>
+                    <a:prstGeom prst="rect">
+                      <a:avLst/>
+                    </a:prstGeom>
+                  </pic:spPr>
+                </pic:pic>
+              </a:graphicData>
+            </a:graphic>
+          </wp:inline>
+        </w:drawing>
+      </w:r>
+    </w:p>
+    <w:p>
+      <w:pPr>
+        <w:rPr>
+          <w:b/>
+          <w:bCs/>
+          <w:szCs w:val="24"/>
+        </w:rPr>
+      </w:pPr>
+      <w:r>
+        <w:rPr>
+          <w:b/>
+          <w:bCs/>
+          <w:szCs w:val="24"/>
+        </w:rPr>
+        <w:br w:type="page"/>
+      </w:r>
+    </w:p>
+    <w:p>
+      <w:pPr>
+        <w:pStyle w:val="ListParagraph"/>
+        <w:numPr>
+          <w:ilvl w:val="0"/>
+          <w:numId w:val="1"/>
+        </w:numPr>
+        <w:jc w:val="both"/>
+        <w:rPr>
+          <w:b/>
+          <w:bCs/>
+          <w:szCs w:val="24"/>
+        </w:rPr>
+      </w:pPr>
+      <w:r>
+        <w:rPr>
+          <w:b/>
+          <w:bCs/>
+          <w:szCs w:val="24"/>
+        </w:rPr>
+        <w:lastRenderedPageBreak/>
+        <w:t>Data types in Java</w:t>
+      </w:r>
+      <w:r>
+        <w:rPr>
+          <w:b/>
+          <w:bCs/>
+          <w:szCs w:val="24"/>
+        </w:rPr>
+        <w:t>:</w:t>
+      </w:r>
+    </w:p>
+    <w:p>
+      <w:pPr>
+        <w:pStyle w:val="ListParagraph"/>
+        <w:numPr>
+          <w:ilvl w:val="1"/>
+          <w:numId w:val="1"/>
+        </w:numPr>
+        <w:jc w:val="both"/>
+        <w:rPr>
+          <w:b/>
+          <w:bCs/>
+          <w:szCs w:val="24"/>
+        </w:rPr>
+      </w:pPr>
+      <w:r>
+        <w:rPr>
+          <w:b/>
+          <w:bCs/>
+          <w:szCs w:val="24"/>
+        </w:rPr>
+        <w:t xml:space="preserve">There are </w:t>
+      </w:r>
+      <w:proofErr w:type="gramStart"/>
+      <w:r>
+        <w:rPr>
+          <w:b/>
+          <w:bCs/>
+          <w:szCs w:val="24"/>
+        </w:rPr>
+        <w:t>2</w:t>
+      </w:r>
+      <w:proofErr w:type="gramEnd"/>
+      <w:r>
+        <w:rPr>
+          <w:b/>
+          <w:bCs/>
+          <w:szCs w:val="24"/>
+        </w:rPr>
+        <w:t xml:space="preserve"> types of data types in java:</w:t>
+      </w:r>
+    </w:p>
+    <w:p>
+      <w:pPr>
+        <w:pStyle w:val="ListParagraph"/>
+        <w:numPr>
+          <w:ilvl w:val="2"/>
+          <w:numId w:val="1"/>
+        </w:numPr>
+        <w:jc w:val="both"/>
+        <w:rPr>
+          <w:b/>
+          <w:bCs/>
+          <w:szCs w:val="24"/>
+        </w:rPr>
+      </w:pPr>
+      <w:r>
+        <w:rPr>
+          <w:szCs w:val="24"/>
+        </w:rPr>
+        <w:t>P</w:t>
+      </w:r>
+      <w:r>
+        <w:rPr>
+          <w:szCs w:val="24"/>
+        </w:rPr>
+        <w:t>rimitive</w:t>
+      </w:r>
+      <w:r>
+        <w:rPr>
+          <w:szCs w:val="24"/>
+        </w:rPr>
+        <w:t xml:space="preserve"> data type</w:t>
+      </w:r>
+    </w:p>
+    <w:p>
+      <w:pPr>
+        <w:pStyle w:val="ListParagraph"/>
+        <w:numPr>
+          <w:ilvl w:val="2"/>
+          <w:numId w:val="1"/>
+        </w:numPr>
+        <w:jc w:val="both"/>
+        <w:rPr>
+          <w:b/>
+          <w:bCs/>
+          <w:szCs w:val="24"/>
+        </w:rPr>
+      </w:pPr>
+      <w:r>
+        <w:rPr>
+          <w:szCs w:val="24"/>
+        </w:rPr>
+        <w:t>Non-</w:t>
+      </w:r>
+      <w:r>
+        <w:t xml:space="preserve"> </w:t>
+      </w:r>
+      <w:r>
+        <w:rPr>
+          <w:szCs w:val="24"/>
+        </w:rPr>
+        <w:t>primitive</w:t>
+      </w:r>
+      <w:r>
+        <w:rPr>
+          <w:szCs w:val="24"/>
+        </w:rPr>
+        <w:t xml:space="preserve"> data type</w:t>
+      </w:r>
+    </w:p>
+    <w:p>
+      <w:pPr>
+        <w:pStyle w:val="ListParagraph"/>
+        <w:numPr>
+          <w:ilvl w:val="1"/>
+          <w:numId w:val="1"/>
+        </w:numPr>
+        <w:jc w:val="both"/>
+        <w:rPr>
+          <w:b/>
+          <w:bCs/>
+          <w:szCs w:val="24"/>
+        </w:rPr>
+      </w:pPr>
+      <w:r>
+        <w:rPr>
+          <w:b/>
+          <w:bCs/>
+          <w:szCs w:val="24"/>
+        </w:rPr>
+        <w:t xml:space="preserve">List of </w:t>
+      </w:r>
+      <w:r>
+        <w:rPr>
+          <w:b/>
+          <w:bCs/>
+          <w:szCs w:val="24"/>
+        </w:rPr>
+        <w:t>Primitive data type</w:t>
+      </w:r>
+      <w:r>
+        <w:rPr>
+          <w:b/>
+          <w:bCs/>
+          <w:szCs w:val="24"/>
+        </w:rPr>
+        <w:t>:</w:t>
+      </w:r>
+    </w:p>
+    <w:p>
+      <w:pPr>
+        <w:pStyle w:val="ListParagraph"/>
+        <w:numPr>
+          <w:ilvl w:val="2"/>
+          <w:numId w:val="1"/>
+        </w:numPr>
+        <w:jc w:val="both"/>
+        <w:rPr>
+          <w:b/>
+          <w:bCs/>
+          <w:szCs w:val="24"/>
+        </w:rPr>
+      </w:pPr>
+      <w:r>
+        <w:rPr>
+          <w:b/>
+          <w:bCs/>
+          <w:szCs w:val="24"/>
+        </w:rPr>
+        <w:t>Integer</w:t>
+      </w:r>
+      <w:r>
+        <w:rPr>
+          <w:szCs w:val="24"/>
+        </w:rPr>
+        <w:t>: Stores values without decimal point (0-9)</w:t>
+      </w:r>
+    </w:p>
+    <w:p>
+      <w:pPr>
+        <w:pStyle w:val="ListParagraph"/>
+        <w:numPr>
+          <w:ilvl w:val="3"/>
+          <w:numId w:val="1"/>
+        </w:numPr>
+        <w:jc w:val="both"/>
+        <w:rPr>
+          <w:b/>
+          <w:bCs/>
+          <w:szCs w:val="24"/>
+        </w:rPr>
+      </w:pPr>
+      <w:r>
+        <w:rPr>
+          <w:b/>
+          <w:bCs/>
+          <w:szCs w:val="24"/>
+        </w:rPr>
+        <w:t>Subtype of Integer:</w:t>
+      </w:r>
+    </w:p>
+    <w:p>
+      <w:pPr>
+        <w:pStyle w:val="ListParagraph"/>
+        <w:numPr>
+          <w:ilvl w:val="4"/>
+          <w:numId w:val="1"/>
+        </w:numPr>
+        <w:jc w:val="both"/>
+        <w:rPr>
+          <w:b/>
+          <w:bCs/>
+          <w:szCs w:val="24"/>
+        </w:rPr>
+      </w:pPr>
+      <w:r>
+        <w:rPr>
+          <w:b/>
+          <w:bCs/>
+          <w:szCs w:val="24"/>
+        </w:rPr>
+        <w:t>byte</w:t>
+      </w:r>
+      <w:r>
+        <w:rPr>
+          <w:szCs w:val="24"/>
+        </w:rPr>
+        <w:t xml:space="preserve">: supports </w:t>
+      </w:r>
+      <w:proofErr w:type="gramStart"/>
+      <w:r>
+        <w:rPr>
+          <w:szCs w:val="24"/>
+        </w:rPr>
+        <w:t>1</w:t>
+      </w:r>
+      <w:proofErr w:type="gramEnd"/>
+      <w:r>
+        <w:rPr>
+          <w:szCs w:val="24"/>
+        </w:rPr>
+        <w:t xml:space="preserve"> byte.</w:t>
+      </w:r>
+    </w:p>
+    <w:p>
+      <w:pPr>
+        <w:pStyle w:val="ListParagraph"/>
+        <w:numPr>
+          <w:ilvl w:val="5"/>
+          <w:numId w:val="1"/>
+        </w:numPr>
+        <w:jc w:val="both"/>
+        <w:rPr>
+          <w:b/>
+          <w:bCs/>
+          <w:szCs w:val="24"/>
+        </w:rPr>
+      </w:pPr>
+      <w:r>
+        <w:rPr>
+          <w:b/>
+          <w:bCs/>
+          <w:szCs w:val="24"/>
+        </w:rPr>
+        <w:t>Range</w:t>
+      </w:r>
+      <w:r>
+        <w:rPr>
+          <w:szCs w:val="24"/>
+        </w:rPr>
+        <w:t>: -2</w:t>
+      </w:r>
+      <w:r>
+        <w:rPr>
+          <w:szCs w:val="24"/>
+          <w:vertAlign w:val="superscript"/>
+        </w:rPr>
+        <w:t>7</w:t>
+      </w:r>
+      <w:r>
+        <w:rPr>
+          <w:szCs w:val="24"/>
+        </w:rPr>
+        <w:t xml:space="preserve"> to 2</w:t>
+      </w:r>
+      <w:r>
+        <w:rPr>
+          <w:szCs w:val="24"/>
+          <w:vertAlign w:val="superscript"/>
+        </w:rPr>
+        <w:t>7</w:t>
+      </w:r>
+      <w:r>
+        <w:rPr>
+          <w:szCs w:val="24"/>
+        </w:rPr>
+        <w:t>-1 (-128 to 127)</w:t>
+      </w:r>
+    </w:p>
+    <w:p>
+      <w:pPr>
+        <w:pStyle w:val="ListParagraph"/>
+        <w:numPr>
+          <w:ilvl w:val="4"/>
+          <w:numId w:val="1"/>
+        </w:numPr>
+        <w:jc w:val="both"/>
+        <w:rPr>
+          <w:b/>
+          <w:bCs/>
+          <w:szCs w:val="24"/>
+        </w:rPr>
+      </w:pPr>
+      <w:r>
+        <w:rPr>
+          <w:b/>
+          <w:bCs/>
+          <w:szCs w:val="24"/>
+        </w:rPr>
+        <w:t>short</w:t>
+      </w:r>
+      <w:r>
+        <w:rPr>
+          <w:szCs w:val="24"/>
+        </w:rPr>
+        <w:t xml:space="preserve">: supports </w:t>
+      </w:r>
+      <w:proofErr w:type="gramStart"/>
+      <w:r>
+        <w:rPr>
+          <w:szCs w:val="24"/>
+        </w:rPr>
+        <w:t>2</w:t>
+      </w:r>
+      <w:proofErr w:type="gramEnd"/>
+      <w:r>
+        <w:rPr>
+          <w:szCs w:val="24"/>
+        </w:rPr>
+        <w:t xml:space="preserve"> bytes.</w:t>
+      </w:r>
+    </w:p>
+    <w:p>
+      <w:pPr>
+        <w:pStyle w:val="ListParagraph"/>
+        <w:numPr>
+          <w:ilvl w:val="5"/>
+          <w:numId w:val="1"/>
+        </w:numPr>
+        <w:jc w:val="both"/>
+        <w:rPr>
+          <w:b/>
+          <w:bCs/>
+          <w:szCs w:val="24"/>
+        </w:rPr>
+      </w:pPr>
+      <w:r>
+        <w:rPr>
+          <w:b/>
+          <w:bCs/>
+          <w:szCs w:val="24"/>
+        </w:rPr>
+        <w:t>Range</w:t>
+      </w:r>
+      <w:r>
+        <w:rPr>
+          <w:szCs w:val="24"/>
+        </w:rPr>
+        <w:t xml:space="preserve">: </w:t>
+      </w:r>
+      <w:r>
+        <w:rPr>
+          <w:szCs w:val="24"/>
+        </w:rPr>
+        <w:t>-32,768 to 32,767</w:t>
+      </w:r>
+    </w:p>
+    <w:p>
+      <w:pPr>
+        <w:pStyle w:val="ListParagraph"/>
+        <w:numPr>
+          <w:ilvl w:val="4"/>
+          <w:numId w:val="1"/>
+        </w:numPr>
+        <w:jc w:val="both"/>
+        <w:rPr>
+          <w:b/>
+          <w:bCs/>
+          <w:szCs w:val="24"/>
+        </w:rPr>
+      </w:pPr>
+      <w:r>
+        <w:rPr>
+          <w:b/>
+          <w:bCs/>
+          <w:szCs w:val="24"/>
+        </w:rPr>
+        <w:t>int</w:t>
+      </w:r>
+      <w:r>
+        <w:rPr>
+          <w:szCs w:val="24"/>
+        </w:rPr>
+        <w:t xml:space="preserve">: supports </w:t>
+      </w:r>
+      <w:proofErr w:type="gramStart"/>
+      <w:r>
+        <w:rPr>
+          <w:szCs w:val="24"/>
+        </w:rPr>
+        <w:t>4</w:t>
+      </w:r>
+      <w:proofErr w:type="gramEnd"/>
+      <w:r>
+        <w:rPr>
+          <w:szCs w:val="24"/>
+        </w:rPr>
+        <w:t xml:space="preserve"> bytes.</w:t>
+      </w:r>
+    </w:p>
+    <w:p>
+      <w:pPr>
+        <w:pStyle w:val="ListParagraph"/>
+        <w:numPr>
+          <w:ilvl w:val="5"/>
+          <w:numId w:val="1"/>
+        </w:numPr>
+        <w:jc w:val="both"/>
+        <w:rPr>
+          <w:b/>
+          <w:bCs/>
+          <w:szCs w:val="24"/>
+        </w:rPr>
+      </w:pPr>
+      <w:r>
+        <w:rPr>
+          <w:b/>
+          <w:bCs/>
+          <w:szCs w:val="24"/>
+        </w:rPr>
+        <w:t>Range</w:t>
+      </w:r>
+      <w:r>
+        <w:rPr>
+          <w:szCs w:val="24"/>
+        </w:rPr>
+        <w:t xml:space="preserve">: </w:t>
+      </w:r>
+      <w:r>
+        <w:rPr>
+          <w:szCs w:val="24"/>
+        </w:rPr>
+        <w:t>-2,147,483,648 to 2,147,483,647</w:t>
+      </w:r>
+    </w:p>
+    <w:p>
+      <w:pPr>
+        <w:pStyle w:val="ListParagraph"/>
+        <w:numPr>
+          <w:ilvl w:val="4"/>
+          <w:numId w:val="1"/>
+        </w:numPr>
+        <w:jc w:val="both"/>
+        <w:rPr>
+          <w:b/>
+          <w:bCs/>
+          <w:szCs w:val="24"/>
+        </w:rPr>
+      </w:pPr>
+      <w:r>
+        <w:rPr>
+          <w:b/>
+          <w:bCs/>
+          <w:szCs w:val="24"/>
+        </w:rPr>
+        <w:t>long</w:t>
+      </w:r>
+      <w:r>
+        <w:rPr>
+          <w:szCs w:val="24"/>
+        </w:rPr>
+        <w:t xml:space="preserve">: supports </w:t>
+      </w:r>
+      <w:proofErr w:type="gramStart"/>
+      <w:r>
+        <w:rPr>
+          <w:szCs w:val="24"/>
+        </w:rPr>
+        <w:t>8</w:t>
+      </w:r>
+      <w:proofErr w:type="gramEnd"/>
+      <w:r>
+        <w:rPr>
+          <w:szCs w:val="24"/>
+        </w:rPr>
+        <w:t xml:space="preserve"> bytes.</w:t>
+      </w:r>
+    </w:p>
+    <w:p>
+      <w:pPr>
+        <w:pStyle w:val="ListParagraph"/>
+        <w:numPr>
+          <w:ilvl w:val="5"/>
+          <w:numId w:val="1"/>
+        </w:numPr>
+        <w:jc w:val="both"/>
+        <w:rPr>
+          <w:b/>
+          <w:bCs/>
+          <w:szCs w:val="24"/>
+        </w:rPr>
+      </w:pPr>
+      <w:r>
+        <w:rPr>
+          <w:b/>
+          <w:bCs/>
+          <w:szCs w:val="24"/>
+        </w:rPr>
+        <w:t>Range</w:t>
+      </w:r>
+      <w:r>
+        <w:rPr>
+          <w:szCs w:val="24"/>
+        </w:rPr>
+        <w:t>:</w:t>
+      </w:r>
+      <w:r>
+        <w:rPr>
+          <w:szCs w:val="24"/>
+        </w:rPr>
+        <w:t>-9,223,372,036,854,775,808 to 9,223,372,036,854,775,807</w:t>
+      </w:r>
+    </w:p>
+    <w:p>
+      <w:pPr>
+        <w:pStyle w:val="ListParagraph"/>
+        <w:ind w:left="2880"/>
+        <w:jc w:val="both"/>
+        <w:rPr>
+          <w:b/>
+          <w:bCs/>
+          <w:szCs w:val="24"/>
+        </w:rPr>
+      </w:pPr>
+      <w:r>
+        <w:rPr>
+          <w:b/>
+          <w:bCs/>
+          <w:szCs w:val="24"/>
+          <w:highlight w:val="yellow"/>
+        </w:rPr>
+        <w:t>(</w:t>
+      </w:r>
+      <w:r>
+        <w:rPr>
+          <w:b/>
+          <w:bCs/>
+          <w:szCs w:val="24"/>
+          <w:highlight w:val="yellow"/>
+        </w:rPr>
+        <w:t>Note: W</w:t>
+      </w:r>
+      <w:r>
+        <w:rPr>
+          <w:b/>
+          <w:bCs/>
+          <w:szCs w:val="24"/>
+          <w:highlight w:val="yellow"/>
+        </w:rPr>
+        <w:t>hile define, need to add “l” at the end of value</w:t>
+      </w:r>
+      <w:r>
+        <w:rPr>
+          <w:b/>
+          <w:bCs/>
+          <w:szCs w:val="24"/>
+          <w:highlight w:val="yellow"/>
+        </w:rPr>
+        <w:t xml:space="preserve">. </w:t>
+      </w:r>
+      <w:r>
+        <w:rPr>
+          <w:szCs w:val="24"/>
+          <w:highlight w:val="yellow"/>
+        </w:rPr>
+        <w:t>Ex: long l</w:t>
+      </w:r>
+      <w:r>
+        <w:rPr>
+          <w:szCs w:val="24"/>
+          <w:highlight w:val="yellow"/>
+        </w:rPr>
+        <w:t xml:space="preserve"> = 12356l;</w:t>
+      </w:r>
+      <w:r>
+        <w:rPr>
+          <w:b/>
+          <w:bCs/>
+          <w:szCs w:val="24"/>
+          <w:highlight w:val="yellow"/>
+        </w:rPr>
+        <w:t>)</w:t>
+      </w:r>
+    </w:p>
+    <w:p>
+      <w:pPr>
+        <w:pStyle w:val="ListParagraph"/>
+        <w:numPr>
+          <w:ilvl w:val="2"/>
+          <w:numId w:val="1"/>
+        </w:numPr>
+        <w:jc w:val="both"/>
+        <w:rPr>
+          <w:b/>
+          <w:bCs/>
+          <w:szCs w:val="24"/>
+        </w:rPr>
+      </w:pPr>
+      <w:r>
+        <w:rPr>
+          <w:b/>
+          <w:bCs/>
+          <w:szCs w:val="24"/>
+        </w:rPr>
+        <w:t>Float</w:t>
+      </w:r>
+      <w:r>
+        <w:rPr>
+          <w:szCs w:val="24"/>
+        </w:rPr>
+        <w:t>: Stores values with decimal point (0.0-9.0)</w:t>
+      </w:r>
+    </w:p>
+    <w:p>
+      <w:pPr>
+        <w:pStyle w:val="ListParagraph"/>
+        <w:numPr>
+          <w:ilvl w:val="3"/>
+          <w:numId w:val="1"/>
+        </w:numPr>
+        <w:jc w:val="both"/>
+        <w:rPr>
+          <w:b/>
+          <w:bCs/>
+          <w:szCs w:val="24"/>
+        </w:rPr>
+      </w:pPr>
+      <w:r>
+        <w:rPr>
+          <w:b/>
+          <w:bCs/>
+          <w:szCs w:val="24"/>
+        </w:rPr>
+        <w:t>Subtype of Float:</w:t>
+      </w:r>
+    </w:p>
+    <w:p>
+      <w:pPr>
+        <w:pStyle w:val="ListParagraph"/>
+        <w:numPr>
+          <w:ilvl w:val="4"/>
+          <w:numId w:val="1"/>
+        </w:numPr>
+        <w:jc w:val="both"/>
+        <w:rPr>
+          <w:b/>
+          <w:bCs/>
+          <w:szCs w:val="24"/>
+        </w:rPr>
+      </w:pPr>
+      <w:r>
+        <w:rPr>
+          <w:b/>
+          <w:bCs/>
+          <w:szCs w:val="24"/>
+        </w:rPr>
+        <w:t>float</w:t>
+      </w:r>
+      <w:r>
+        <w:rPr>
+          <w:szCs w:val="24"/>
+        </w:rPr>
+        <w:t xml:space="preserve">: supports </w:t>
+      </w:r>
+      <w:proofErr w:type="gramStart"/>
+      <w:r>
+        <w:rPr>
+          <w:szCs w:val="24"/>
+        </w:rPr>
+        <w:t>4</w:t>
+      </w:r>
+      <w:proofErr w:type="gramEnd"/>
+      <w:r>
+        <w:rPr>
+          <w:szCs w:val="24"/>
+        </w:rPr>
+        <w:t xml:space="preserve"> bytes.</w:t>
+      </w:r>
+    </w:p>
+    <w:p>
+      <w:pPr>
+        <w:pStyle w:val="ListParagraph"/>
+        <w:numPr>
+          <w:ilvl w:val="5"/>
+          <w:numId w:val="1"/>
+        </w:numPr>
+        <w:jc w:val="both"/>
+        <w:rPr>
+          <w:b/>
+          <w:bCs/>
+          <w:szCs w:val="24"/>
+        </w:rPr>
+      </w:pPr>
+      <w:r>
+        <w:rPr>
+          <w:b/>
+          <w:bCs/>
+          <w:szCs w:val="24"/>
+        </w:rPr>
+        <w:t xml:space="preserve">As Java define double as a default </w:t>
+      </w:r>
+      <w:r>
+        <w:rPr>
+          <w:b/>
+          <w:bCs/>
+          <w:szCs w:val="24"/>
+        </w:rPr>
+        <w:t>datatype,</w:t>
+      </w:r>
+      <w:r>
+        <w:rPr>
+          <w:b/>
+          <w:bCs/>
+          <w:szCs w:val="24"/>
+        </w:rPr>
+        <w:t xml:space="preserve"> and we want to define float data type variable then we need to add “</w:t>
+      </w:r>
+      <w:r>
+        <w:rPr>
+          <w:b/>
+          <w:bCs/>
+          <w:i/>
+          <w:iCs/>
+          <w:szCs w:val="24"/>
+        </w:rPr>
+        <w:t>f</w:t>
+      </w:r>
+      <w:r>
+        <w:rPr>
+          <w:b/>
+          <w:bCs/>
+          <w:szCs w:val="24"/>
+        </w:rPr>
+        <w:t>” at the end of the value.</w:t>
+      </w:r>
+    </w:p>
+    <w:p>
+      <w:pPr>
+        <w:pStyle w:val="ListParagraph"/>
+        <w:numPr>
+          <w:ilvl w:val="5"/>
+          <w:numId w:val="1"/>
+        </w:numPr>
+        <w:jc w:val="both"/>
+        <w:rPr>
+          <w:b/>
+          <w:bCs/>
+          <w:szCs w:val="24"/>
+        </w:rPr>
+      </w:pPr>
+      <w:r>
+        <w:rPr>
+          <w:b/>
+          <w:bCs/>
+          <w:szCs w:val="24"/>
+        </w:rPr>
+        <w:t>If we do not add “</w:t>
+      </w:r>
+      <w:r>
+        <w:rPr>
+          <w:b/>
+          <w:bCs/>
+          <w:i/>
+          <w:iCs/>
+          <w:szCs w:val="24"/>
+        </w:rPr>
+        <w:t>f</w:t>
+      </w:r>
+      <w:proofErr w:type="gramStart"/>
+      <w:r>
+        <w:rPr>
+          <w:b/>
+          <w:bCs/>
+          <w:szCs w:val="24"/>
+        </w:rPr>
+        <w:t>”,</w:t>
+      </w:r>
+      <w:proofErr w:type="gramEnd"/>
+      <w:r>
+        <w:rPr>
+          <w:b/>
+          <w:bCs/>
+          <w:szCs w:val="24"/>
+        </w:rPr>
+        <w:t xml:space="preserve"> then it will consider as double data type. </w:t>
+      </w:r>
+    </w:p>
+    <w:p>
+      <w:pPr>
+        <w:pStyle w:val="ListParagraph"/>
+        <w:numPr>
+          <w:ilvl w:val="5"/>
+          <w:numId w:val="1"/>
+        </w:numPr>
+        <w:jc w:val="both"/>
+        <w:rPr>
+          <w:b/>
+          <w:bCs/>
+          <w:szCs w:val="24"/>
+        </w:rPr>
+      </w:pPr>
+      <w:r>
+        <w:rPr>
+          <w:b/>
+          <w:bCs/>
+          <w:szCs w:val="24"/>
+        </w:rPr>
+        <w:t xml:space="preserve">Ex: </w:t>
+      </w:r>
+      <w:r>
+        <w:rPr>
+          <w:i/>
+          <w:iCs/>
+          <w:szCs w:val="24"/>
+        </w:rPr>
+        <w:t xml:space="preserve">float </w:t>
+      </w:r>
+      <w:proofErr w:type="spellStart"/>
+      <w:r>
+        <w:rPr>
+          <w:i/>
+          <w:iCs/>
+          <w:szCs w:val="24"/>
+        </w:rPr>
+        <w:t>fl</w:t>
+      </w:r>
+      <w:proofErr w:type="spellEnd"/>
+      <w:r>
+        <w:rPr>
+          <w:i/>
+          <w:iCs/>
+          <w:szCs w:val="24"/>
+        </w:rPr>
+        <w:t>= 5.</w:t>
+      </w:r>
+      <w:proofErr w:type="gramStart"/>
+      <w:r>
+        <w:rPr>
+          <w:i/>
+          <w:iCs/>
+          <w:szCs w:val="24"/>
+        </w:rPr>
+        <w:t>6</w:t>
+      </w:r>
+      <w:r>
+        <w:rPr>
+          <w:i/>
+          <w:iCs/>
+          <w:szCs w:val="24"/>
+        </w:rPr>
+        <w:t>f;</w:t>
+      </w:r>
+      <w:proofErr w:type="gramEnd"/>
+    </w:p>
+    <w:p>
+      <w:pPr>
+        <w:pStyle w:val="ListParagraph"/>
+        <w:numPr>
+          <w:ilvl w:val="4"/>
+          <w:numId w:val="1"/>
+        </w:numPr>
+        <w:jc w:val="both"/>
+        <w:rPr>
+          <w:b/>
+          <w:bCs/>
+          <w:szCs w:val="24"/>
+        </w:rPr>
+      </w:pPr>
+      <w:r>
+        <w:rPr>
+          <w:b/>
+          <w:bCs/>
+          <w:szCs w:val="24"/>
+        </w:rPr>
+        <w:t>double</w:t>
+      </w:r>
+      <w:r>
+        <w:rPr>
+          <w:szCs w:val="24"/>
+        </w:rPr>
+        <w:t xml:space="preserve">: supports </w:t>
+      </w:r>
+      <w:proofErr w:type="gramStart"/>
+      <w:r>
+        <w:rPr>
+          <w:szCs w:val="24"/>
+        </w:rPr>
+        <w:t>8</w:t>
+      </w:r>
+      <w:proofErr w:type="gramEnd"/>
+      <w:r>
+        <w:rPr>
+          <w:szCs w:val="24"/>
+        </w:rPr>
+        <w:t xml:space="preserve"> bytes.</w:t>
+      </w:r>
+    </w:p>
+    <w:p>
+      <w:pPr>
+        <w:pStyle w:val="ListParagraph"/>
+        <w:ind w:left="2520"/>
+        <w:jc w:val="both"/>
+        <w:rPr>
+          <w:b/>
+          <w:bCs/>
+          <w:szCs w:val="24"/>
+        </w:rPr>
+      </w:pPr>
+      <w:r>
+        <w:rPr>
+          <w:b/>
+          <w:bCs/>
+          <w:szCs w:val="24"/>
+          <w:highlight w:val="yellow"/>
+        </w:rPr>
+        <w:t xml:space="preserve">(Note: While defining decimal value variable, by default </w:t>
+      </w:r>
+      <w:r>
+        <w:rPr>
+          <w:b/>
+          <w:bCs/>
+          <w:szCs w:val="24"/>
+          <w:highlight w:val="yellow"/>
+        </w:rPr>
+        <w:t>java supports</w:t>
+      </w:r>
+      <w:r>
+        <w:rPr>
+          <w:b/>
+          <w:bCs/>
+          <w:szCs w:val="24"/>
+          <w:highlight w:val="yellow"/>
+        </w:rPr>
+        <w:t xml:space="preserve"> “double” data type</w:t>
+      </w:r>
+      <w:r>
+        <w:rPr>
+          <w:b/>
+          <w:bCs/>
+          <w:szCs w:val="24"/>
+          <w:highlight w:val="yellow"/>
+        </w:rPr>
+        <w:t xml:space="preserve"> because while doing calculations, double data type store longer digits after decimal point then float</w:t>
+      </w:r>
+      <w:r>
+        <w:rPr>
+          <w:b/>
+          <w:bCs/>
+          <w:szCs w:val="24"/>
+          <w:highlight w:val="yellow"/>
+        </w:rPr>
+        <w:t>.</w:t>
+      </w:r>
+      <w:r>
+        <w:rPr>
+          <w:b/>
+          <w:bCs/>
+          <w:szCs w:val="24"/>
+          <w:highlight w:val="yellow"/>
+        </w:rPr>
+        <w:t>)</w:t>
+      </w:r>
+    </w:p>
+    <w:p>
+      <w:pPr>
+        <w:pStyle w:val="ListParagraph"/>
+        <w:numPr>
+          <w:ilvl w:val="2"/>
+          <w:numId w:val="1"/>
+        </w:numPr>
+        <w:jc w:val="both"/>
+        <w:rPr>
+          <w:b/>
+          <w:bCs/>
+          <w:szCs w:val="24"/>
+        </w:rPr>
+      </w:pPr>
+      <w:r>
+        <w:rPr>
+          <w:b/>
+          <w:bCs/>
+          <w:szCs w:val="24"/>
+        </w:rPr>
+        <w:t>Character</w:t>
+      </w:r>
+      <w:r>
+        <w:rPr>
+          <w:szCs w:val="24"/>
+        </w:rPr>
+        <w:t xml:space="preserve">: Stores only single </w:t>
+      </w:r>
+      <w:r>
+        <w:rPr>
+          <w:szCs w:val="24"/>
+        </w:rPr>
+        <w:t>character (</w:t>
+      </w:r>
+      <w:r>
+        <w:rPr>
+          <w:szCs w:val="24"/>
+        </w:rPr>
+        <w:t>A</w:t>
+      </w:r>
+      <w:proofErr w:type="gramStart"/>
+      <w:r>
+        <w:rPr>
+          <w:szCs w:val="24"/>
+        </w:rPr>
+        <w:t>’,</w:t>
+      </w:r>
+      <w:proofErr w:type="gramEnd"/>
+      <w:r>
+        <w:rPr>
+          <w:szCs w:val="24"/>
+        </w:rPr>
+        <w:t xml:space="preserve"> ‘b’)</w:t>
+      </w:r>
+    </w:p>
+    <w:p>
+      <w:pPr>
+        <w:pStyle w:val="ListParagraph"/>
+        <w:numPr>
+          <w:ilvl w:val="3"/>
+          <w:numId w:val="1"/>
+        </w:numPr>
+        <w:jc w:val="both"/>
+        <w:rPr>
+          <w:b/>
+          <w:bCs/>
+          <w:szCs w:val="24"/>
+        </w:rPr>
+      </w:pPr>
+      <w:r>
+        <w:rPr>
+          <w:b/>
+          <w:bCs/>
+          <w:szCs w:val="24"/>
+        </w:rPr>
+        <w:t>Subtype of Character:</w:t>
+      </w:r>
+    </w:p>
+    <w:p>
+      <w:pPr>
+        <w:pStyle w:val="ListParagraph"/>
+        <w:numPr>
+          <w:ilvl w:val="4"/>
+          <w:numId w:val="1"/>
+        </w:numPr>
+        <w:jc w:val="both"/>
+        <w:rPr>
+          <w:b/>
+          <w:bCs/>
+          <w:szCs w:val="24"/>
+        </w:rPr>
+      </w:pPr>
+      <w:r>
+        <w:rPr>
+          <w:b/>
+          <w:bCs/>
+          <w:szCs w:val="24"/>
+        </w:rPr>
+        <w:t>char</w:t>
+      </w:r>
+      <w:r>
+        <w:rPr>
+          <w:szCs w:val="24"/>
+        </w:rPr>
+        <w:t xml:space="preserve">: supports </w:t>
+      </w:r>
+      <w:proofErr w:type="gramStart"/>
+      <w:r>
+        <w:rPr>
+          <w:szCs w:val="24"/>
+        </w:rPr>
+        <w:t>2</w:t>
+      </w:r>
+      <w:proofErr w:type="gramEnd"/>
+      <w:r>
+        <w:rPr>
+          <w:szCs w:val="24"/>
+        </w:rPr>
+        <w:t xml:space="preserve"> bytes.</w:t>
+      </w:r>
+    </w:p>
+    <w:p>
+      <w:pPr>
+        <w:pStyle w:val="ListParagraph"/>
+        <w:numPr>
+          <w:ilvl w:val="4"/>
+          <w:numId w:val="1"/>
+        </w:numPr>
+        <w:jc w:val="both"/>
+        <w:rPr>
+          <w:b/>
+          <w:bCs/>
+          <w:szCs w:val="24"/>
+        </w:rPr>
+      </w:pPr>
+      <w:r>
+        <w:rPr>
+          <w:b/>
+          <w:bCs/>
+          <w:szCs w:val="24"/>
+        </w:rPr>
+        <w:t xml:space="preserve">To define a character data type, we need to define value between single </w:t>
+      </w:r>
+      <w:r>
+        <w:rPr>
+          <w:b/>
+          <w:bCs/>
+          <w:szCs w:val="24"/>
+        </w:rPr>
+        <w:t>quotes (</w:t>
+      </w:r>
+      <w:r>
+        <w:rPr>
+          <w:b/>
+          <w:bCs/>
+          <w:szCs w:val="24"/>
+        </w:rPr>
+        <w:t>‘</w:t>
+      </w:r>
+      <w:r>
+        <w:rPr>
+          <w:b/>
+          <w:bCs/>
+          <w:szCs w:val="24"/>
+        </w:rPr>
+        <w:t xml:space="preserve">H’) because double </w:t>
+      </w:r>
+      <w:r>
+        <w:rPr>
+          <w:b/>
+          <w:bCs/>
+          <w:szCs w:val="24"/>
+        </w:rPr>
+        <w:t>quotes</w:t>
+      </w:r>
+      <w:r>
+        <w:rPr>
+          <w:b/>
+          <w:bCs/>
+          <w:szCs w:val="24"/>
+        </w:rPr>
+        <w:t xml:space="preserve"> (“”)</w:t>
+      </w:r>
+      <w:r>
+        <w:rPr>
+          <w:b/>
+          <w:bCs/>
+          <w:szCs w:val="24"/>
+        </w:rPr>
+        <w:t xml:space="preserve"> are</w:t>
+      </w:r>
+      <w:r>
+        <w:rPr>
+          <w:b/>
+          <w:bCs/>
+          <w:szCs w:val="24"/>
+        </w:rPr>
+        <w:t xml:space="preserve"> only for String data type. </w:t>
+      </w:r>
+    </w:p>
+    <w:p>
+      <w:pPr>
+        <w:pStyle w:val="ListParagraph"/>
+        <w:numPr>
+          <w:ilvl w:val="4"/>
+          <w:numId w:val="1"/>
+        </w:numPr>
+        <w:jc w:val="both"/>
+        <w:rPr>
+          <w:b/>
+          <w:bCs/>
+          <w:szCs w:val="24"/>
+        </w:rPr>
+      </w:pPr>
+      <w:r>
+        <w:rPr>
+          <w:b/>
+          <w:bCs/>
+          <w:szCs w:val="24"/>
+        </w:rPr>
+        <w:t>Also character data type stores only one single character.</w:t>
+      </w:r>
+    </w:p>
+    <w:p>
+      <w:pPr>
+        <w:pStyle w:val="ListParagraph"/>
+        <w:numPr>
+          <w:ilvl w:val="2"/>
+          <w:numId w:val="1"/>
+        </w:numPr>
+        <w:jc w:val="both"/>
+        <w:rPr>
+          <w:b/>
+          <w:bCs/>
+          <w:szCs w:val="24"/>
+        </w:rPr>
+      </w:pPr>
+      <w:r>
+        <w:rPr>
+          <w:b/>
+          <w:bCs/>
+          <w:szCs w:val="24"/>
+        </w:rPr>
+        <w:t>Boolean</w:t>
+      </w:r>
+      <w:r>
+        <w:rPr>
+          <w:szCs w:val="24"/>
+        </w:rPr>
+        <w:t>: Stores only either “</w:t>
+      </w:r>
+      <w:r>
+        <w:rPr>
+          <w:b/>
+          <w:bCs/>
+          <w:szCs w:val="24"/>
+        </w:rPr>
+        <w:t>True</w:t>
+      </w:r>
+      <w:r>
+        <w:rPr>
+          <w:szCs w:val="24"/>
+        </w:rPr>
+        <w:t>” or “</w:t>
+      </w:r>
+      <w:r>
+        <w:rPr>
+          <w:b/>
+          <w:bCs/>
+          <w:szCs w:val="24"/>
+        </w:rPr>
+        <w:t>False</w:t>
+      </w:r>
+      <w:r>
+        <w:rPr>
+          <w:szCs w:val="24"/>
+        </w:rPr>
+        <w:t>”</w:t>
+      </w:r>
+    </w:p>
+    <w:p>
+      <w:pPr>
+        <w:pStyle w:val="ListParagraph"/>
+        <w:numPr>
+          <w:ilvl w:val="3"/>
+          <w:numId w:val="1"/>
+        </w:numPr>
+        <w:jc w:val="both"/>
+        <w:rPr>
+          <w:b/>
+          <w:bCs/>
+          <w:szCs w:val="24"/>
+        </w:rPr>
+      </w:pPr>
+      <w:r>
+        <w:rPr>
+          <w:b/>
+          <w:bCs/>
+          <w:szCs w:val="24"/>
+        </w:rPr>
+        <w:t>Subtype of Boolean:</w:t>
+      </w:r>
+    </w:p>
+    <w:p>
+      <w:pPr>
+        <w:pStyle w:val="ListParagraph"/>
+        <w:numPr>
+          <w:ilvl w:val="4"/>
+          <w:numId w:val="1"/>
+        </w:numPr>
+        <w:jc w:val="both"/>
+        <w:rPr>
+          <w:b/>
+          <w:bCs/>
+          <w:szCs w:val="24"/>
+        </w:rPr>
+      </w:pPr>
+      <w:r>
+        <w:rPr>
+          <w:b/>
+          <w:bCs/>
+          <w:szCs w:val="24"/>
+        </w:rPr>
+        <w:t>boolean</w:t>
+      </w:r>
+      <w:r>
+        <w:rPr>
+          <w:szCs w:val="24"/>
+        </w:rPr>
+        <w:t xml:space="preserve">: supports </w:t>
+      </w:r>
+      <w:proofErr w:type="gramStart"/>
+      <w:r>
+        <w:rPr>
+          <w:szCs w:val="24"/>
+        </w:rPr>
+        <w:t>1</w:t>
+      </w:r>
+      <w:proofErr w:type="gramEnd"/>
+      <w:r>
+        <w:rPr>
+          <w:szCs w:val="24"/>
+        </w:rPr>
+        <w:t xml:space="preserve"> bit.</w:t>
+      </w:r>
+    </w:p>
+    <w:p>
+      <w:pPr>
+        <w:pStyle w:val="ListParagraph"/>
+        <w:numPr>
+          <w:ilvl w:val="4"/>
+          <w:numId w:val="1"/>
+        </w:numPr>
+        <w:jc w:val="both"/>
+        <w:rPr>
+          <w:b/>
+          <w:bCs/>
+          <w:szCs w:val="24"/>
+        </w:rPr>
+      </w:pPr>
+      <w:r>
+        <w:rPr>
+          <w:b/>
+          <w:bCs/>
+          <w:szCs w:val="24"/>
+        </w:rPr>
+        <w:t xml:space="preserve">In other programming languages, the values of boolean data type </w:t>
+      </w:r>
+      <w:proofErr w:type="gramStart"/>
+      <w:r>
+        <w:rPr>
+          <w:b/>
+          <w:bCs/>
+          <w:szCs w:val="24"/>
+        </w:rPr>
+        <w:t>is</w:t>
+      </w:r>
+      <w:proofErr w:type="gramEnd"/>
+      <w:r>
+        <w:rPr>
+          <w:b/>
+          <w:bCs/>
+          <w:szCs w:val="24"/>
+        </w:rPr>
+        <w:t xml:space="preserve"> 0 for false and 1 for true but in java the values are “True” or “False”</w:t>
+      </w:r>
+    </w:p>
+    <w:p>
+      <w:pPr>
+        <w:pStyle w:val="ListParagraph"/>
+        <w:ind w:left="360"/>
+        <w:jc w:val="both"/>
+        <w:rPr>
+          <w:b/>
+          <w:bCs/>
+          <w:szCs w:val="24"/>
+        </w:rPr>
+      </w:pPr>
+      <w:r>
+        <w:rPr>
+          <w:b/>
+          <w:bCs/>
+          <w:szCs w:val="24"/>
+          <w:highlight w:val="yellow"/>
+        </w:rPr>
+        <w:t xml:space="preserve">(NOTE: IF WE TRY TO STORE OUT OF RANGE VALES TO THE SMALL DATATYPE THEN IT WILL THROOW AN ERROR. FOR EXAMPLE, AS BYTE STORE </w:t>
+      </w:r>
+      <w:r>
+        <w:rPr>
+          <w:b/>
+          <w:bCs/>
+          <w:szCs w:val="24"/>
+          <w:highlight w:val="yellow"/>
+        </w:rPr>
+        <w:t>(-128 to 127</w:t>
+      </w:r>
+      <w:r>
+        <w:rPr>
+          <w:b/>
+          <w:bCs/>
+          <w:szCs w:val="24"/>
+          <w:highlight w:val="yellow"/>
+        </w:rPr>
+        <w:t>) RANGE AND IF WE STORE “129” IN IT, THEN IT WILL THROW AN ERROR.)</w:t>
+      </w:r>
+    </w:p>
+    <w:p>
+      <w:pPr>
+        <w:pStyle w:val="ListParagraph"/>
+        <w:numPr>
+          <w:ilvl w:val="1"/>
+          <w:numId w:val="1"/>
+        </w:numPr>
+        <w:jc w:val="both"/>
+        <w:rPr>
+          <w:b/>
+          <w:bCs/>
+          <w:szCs w:val="24"/>
+        </w:rPr>
+      </w:pPr>
+      <w:r>
+        <w:rPr>
+          <w:b/>
+          <w:bCs/>
+          <w:szCs w:val="24"/>
+        </w:rPr>
+        <w:lastRenderedPageBreak/>
+        <w:t xml:space="preserve">In integer data type, if we have long numbers, then we can add underscore (_) between the numbers while </w:t>
+      </w:r>
+      <w:r>
+        <w:rPr>
+          <w:b/>
+          <w:bCs/>
+          <w:szCs w:val="24"/>
+        </w:rPr>
+        <w:t>defining</w:t>
+      </w:r>
+      <w:r>
+        <w:rPr>
+          <w:b/>
+          <w:bCs/>
+          <w:szCs w:val="24"/>
+        </w:rPr>
+        <w:t xml:space="preserve"> the values.</w:t>
+      </w:r>
+    </w:p>
+    <w:p>
+      <w:pPr>
+        <w:pStyle w:val="ListParagraph"/>
+        <w:numPr>
+          <w:ilvl w:val="2"/>
+          <w:numId w:val="1"/>
+        </w:numPr>
+        <w:jc w:val="both"/>
+        <w:rPr>
+          <w:b/>
+          <w:bCs/>
+          <w:szCs w:val="24"/>
+        </w:rPr>
+      </w:pPr>
+      <w:r>
+        <w:rPr>
+          <w:b/>
+          <w:bCs/>
+          <w:szCs w:val="24"/>
+        </w:rPr>
+        <w:t>Ex: int num = 10_00_00_</w:t>
+      </w:r>
+      <w:proofErr w:type="gramStart"/>
+      <w:r>
+        <w:rPr>
+          <w:b/>
+          <w:bCs/>
+          <w:szCs w:val="24"/>
+        </w:rPr>
+        <w:t>000;</w:t>
+      </w:r>
+      <w:proofErr w:type="gramEnd"/>
+    </w:p>
+    <w:p>
+      <w:pPr>
+        <w:pStyle w:val="ListParagraph"/>
+        <w:numPr>
+          <w:ilvl w:val="3"/>
+          <w:numId w:val="1"/>
+        </w:numPr>
+        <w:jc w:val="both"/>
+        <w:rPr>
+          <w:b/>
+          <w:bCs/>
+          <w:szCs w:val="24"/>
+        </w:rPr>
+      </w:pPr>
+      <w:r>
+        <w:rPr>
+          <w:b/>
+          <w:bCs/>
+          <w:szCs w:val="24"/>
+        </w:rPr>
+        <w:t xml:space="preserve">Output = </w:t>
+      </w:r>
+      <w:proofErr w:type="gramStart"/>
+      <w:r>
+        <w:rPr>
+          <w:b/>
+          <w:bCs/>
+          <w:szCs w:val="24"/>
+        </w:rPr>
+        <w:t>100000000;</w:t>
+      </w:r>
+      <w:proofErr w:type="gramEnd"/>
+    </w:p>
+    <w:p>
+      <w:pPr>
+        <w:pStyle w:val="ListParagraph"/>
+        <w:numPr>
+          <w:ilvl w:val="1"/>
+          <w:numId w:val="1"/>
+        </w:numPr>
+        <w:jc w:val="both"/>
+        <w:rPr>
+          <w:b/>
+          <w:bCs/>
+          <w:szCs w:val="24"/>
+        </w:rPr>
+      </w:pPr>
+      <w:r>
+        <w:rPr>
+          <w:b/>
+          <w:bCs/>
+          <w:szCs w:val="24"/>
+        </w:rPr>
+        <w:t xml:space="preserve">If we define </w:t>
+      </w:r>
+      <w:proofErr w:type="gramStart"/>
+      <w:r>
+        <w:rPr>
+          <w:b/>
+          <w:bCs/>
+          <w:szCs w:val="24"/>
+        </w:rPr>
+        <w:t>a</w:t>
+      </w:r>
+      <w:proofErr w:type="gramEnd"/>
+      <w:r>
+        <w:rPr>
+          <w:b/>
+          <w:bCs/>
+          <w:szCs w:val="24"/>
+        </w:rPr>
+        <w:t xml:space="preserve"> alphabet into the character data type then we perform the addition or subtraction operation, it will simply change the alphabet value</w:t>
+      </w:r>
+    </w:p>
+    <w:p>
+      <w:pPr>
+        <w:pStyle w:val="ListParagraph"/>
+        <w:numPr>
+          <w:ilvl w:val="2"/>
+          <w:numId w:val="1"/>
+        </w:numPr>
+        <w:jc w:val="both"/>
+        <w:rPr>
+          <w:b/>
+          <w:bCs/>
+          <w:szCs w:val="24"/>
+        </w:rPr>
+      </w:pPr>
+      <w:r>
+        <w:rPr>
+          <w:b/>
+          <w:bCs/>
+          <w:szCs w:val="24"/>
+        </w:rPr>
+        <w:t>Ex: char c = ‘a</w:t>
+      </w:r>
+      <w:proofErr w:type="gramStart"/>
+      <w:r>
+        <w:rPr>
+          <w:b/>
+          <w:bCs/>
+          <w:szCs w:val="24"/>
+        </w:rPr>
+        <w:t>’;</w:t>
+      </w:r>
+      <w:proofErr w:type="gramEnd"/>
+    </w:p>
+    <w:p>
+      <w:pPr>
+        <w:pStyle w:val="ListParagraph"/>
+        <w:ind w:left="1800"/>
+        <w:jc w:val="both"/>
+        <w:rPr>
+          <w:b/>
+          <w:bCs/>
+          <w:szCs w:val="24"/>
+        </w:rPr>
+      </w:pPr>
+      <w:proofErr w:type="spellStart"/>
+      <w:proofErr w:type="gramStart"/>
+      <w:r>
+        <w:rPr>
+          <w:b/>
+          <w:bCs/>
+          <w:szCs w:val="24"/>
+        </w:rPr>
+        <w:t>c++</w:t>
+      </w:r>
+      <w:proofErr w:type="spellEnd"/>
+      <w:r>
+        <w:rPr>
+          <w:b/>
+          <w:bCs/>
+          <w:szCs w:val="24"/>
+        </w:rPr>
+        <w:t>;</w:t>
+      </w:r>
+      <w:proofErr w:type="gramEnd"/>
+    </w:p>
+    <w:p>
+      <w:pPr>
+        <w:pStyle w:val="ListParagraph"/>
+        <w:numPr>
+          <w:ilvl w:val="3"/>
+          <w:numId w:val="1"/>
+        </w:numPr>
+        <w:jc w:val="both"/>
+        <w:rPr>
+          <w:b/>
+          <w:bCs/>
+          <w:szCs w:val="24"/>
+        </w:rPr>
+      </w:pPr>
+      <w:r>
+        <w:rPr>
+          <w:b/>
+          <w:bCs/>
+          <w:szCs w:val="24"/>
+        </w:rPr>
+        <w:t>Output: b</w:t>
+      </w:r>
+    </w:p>
+    <w:p>
+      <w:pPr>
+        <w:pStyle w:val="ListParagraph"/>
+        <w:ind w:left="1080"/>
+        <w:jc w:val="both"/>
+        <w:rPr>
+          <w:b/>
+          <w:bCs/>
+          <w:szCs w:val="24"/>
+        </w:rPr>
+      </w:pPr>
+      <w:r>
+        <w:rPr>
+          <w:b/>
+          <w:bCs/>
+          <w:szCs w:val="24"/>
+        </w:rPr>
+        <w:drawing>
+          <wp:inline distT="0" distB="0" distL="0" distR="0" wp14:anchorId="3CBDDDF9" wp14:editId="362829B1">
+            <wp:extent cx="6132229" cy="5322548"/>
+            <wp:effectExtent l="0" t="0" r="1905" b="0"/>
+            <wp:docPr id="1144690717" name="Picture 1" descr="A screenshot of a computer program&#10;&#10;AI-generated content may be incorrect."/>
+            <wp:cNvGraphicFramePr>
+              <a:graphicFrameLocks xmlns:a="http://schemas.openxmlformats.org/drawingml/2006/main" noChangeAspect="1"/>
+            </wp:cNvGraphicFramePr>
+            <a:graphic xmlns:a="http://schemas.openxmlformats.org/drawingml/2006/main">
+              <a:graphicData uri="http://schemas.openxmlformats.org/drawingml/2006/picture">
+                <pic:pic xmlns:pic="http://schemas.openxmlformats.org/drawingml/2006/picture">
+                  <pic:nvPicPr>
+                    <pic:cNvPr id="1144690717" name="Picture 1" descr="A screenshot of a computer program&#10;&#10;AI-generated content may be incorrect."/>
+                    <pic:cNvPicPr/>
+                  </pic:nvPicPr>
+                  <pic:blipFill>
+                    <a:blip r:embed="rId15"/>
+                    <a:stretch>
+                      <a:fillRect/>
+                    </a:stretch>
+                  </pic:blipFill>
+                  <pic:spPr>
+                    <a:xfrm>
+                      <a:off x="0" y="0"/>
+                      <a:ext cx="6142517" cy="5331478"/>
                     </a:xfrm>
                     <a:prstGeom prst="rect">
                       <a:avLst/>
@@ -2355,7 +4386,7 @@
         <w:rFonts w:ascii="Courier New" w:hAnsi="Courier New" w:cs="Courier New" w:hint="default"/>
       </w:rPr>
     </w:lvl>
-    <w:lvl w:ilvl="5" w:tplc="04090005" w:tentative="1">
+    <w:lvl w:ilvl="5" w:tplc="04090005">
       <w:start w:val="1"/>
       <w:numFmt w:val="bullet"/>
       <w:lvlText w:val=""/>
@@ -2404,8 +4435,124 @@
       </w:rPr>
     </w:lvl>
   </w:abstractNum>
+  <w:abstractNum w:abstractNumId="1" w15:restartNumberingAfterBreak="0">
+    <w:nsid w:val="78E12B0F"/>
+    <w:multiLevelType w:val="hybridMultilevel"/>
+    <w:tmpl w:val="402EAD5A"/>
+    <w:lvl w:ilvl="0" w:tplc="04090001">
+      <w:start w:val="1"/>
+      <w:numFmt w:val="bullet"/>
+      <w:lvlText w:val=""/>
+      <w:lvlJc w:val="left"/>
+      <w:pPr>
+        <w:ind w:left="2520" w:hanging="360"/>
+      </w:pPr>
+      <w:rPr>
+        <w:rFonts w:ascii="Symbol" w:hAnsi="Symbol" w:hint="default"/>
+      </w:rPr>
+    </w:lvl>
+    <w:lvl w:ilvl="1" w:tplc="04090003" w:tentative="1">
+      <w:start w:val="1"/>
+      <w:numFmt w:val="bullet"/>
+      <w:lvlText w:val="o"/>
+      <w:lvlJc w:val="left"/>
+      <w:pPr>
+        <w:ind w:left="3240" w:hanging="360"/>
+      </w:pPr>
+      <w:rPr>
+        <w:rFonts w:ascii="Courier New" w:hAnsi="Courier New" w:cs="Courier New" w:hint="default"/>
+      </w:rPr>
+    </w:lvl>
+    <w:lvl w:ilvl="2" w:tplc="04090005" w:tentative="1">
+      <w:start w:val="1"/>
+      <w:numFmt w:val="bullet"/>
+      <w:lvlText w:val=""/>
+      <w:lvlJc w:val="left"/>
+      <w:pPr>
+        <w:ind w:left="3960" w:hanging="360"/>
+      </w:pPr>
+      <w:rPr>
+        <w:rFonts w:ascii="Wingdings" w:hAnsi="Wingdings" w:hint="default"/>
+      </w:rPr>
+    </w:lvl>
+    <w:lvl w:ilvl="3" w:tplc="04090001" w:tentative="1">
+      <w:start w:val="1"/>
+      <w:numFmt w:val="bullet"/>
+      <w:lvlText w:val=""/>
+      <w:lvlJc w:val="left"/>
+      <w:pPr>
+        <w:ind w:left="4680" w:hanging="360"/>
+      </w:pPr>
+      <w:rPr>
+        <w:rFonts w:ascii="Symbol" w:hAnsi="Symbol" w:hint="default"/>
+      </w:rPr>
+    </w:lvl>
+    <w:lvl w:ilvl="4" w:tplc="04090003" w:tentative="1">
+      <w:start w:val="1"/>
+      <w:numFmt w:val="bullet"/>
+      <w:lvlText w:val="o"/>
+      <w:lvlJc w:val="left"/>
+      <w:pPr>
+        <w:ind w:left="5400" w:hanging="360"/>
+      </w:pPr>
+      <w:rPr>
+        <w:rFonts w:ascii="Courier New" w:hAnsi="Courier New" w:cs="Courier New" w:hint="default"/>
+      </w:rPr>
+    </w:lvl>
+    <w:lvl w:ilvl="5" w:tplc="04090005" w:tentative="1">
+      <w:start w:val="1"/>
+      <w:numFmt w:val="bullet"/>
+      <w:lvlText w:val=""/>
+      <w:lvlJc w:val="left"/>
+      <w:pPr>
+        <w:ind w:left="6120" w:hanging="360"/>
+      </w:pPr>
+      <w:rPr>
+        <w:rFonts w:ascii="Wingdings" w:hAnsi="Wingdings" w:hint="default"/>
+      </w:rPr>
+    </w:lvl>
+    <w:lvl w:ilvl="6" w:tplc="04090001" w:tentative="1">
+      <w:start w:val="1"/>
+      <w:numFmt w:val="bullet"/>
+      <w:lvlText w:val=""/>
+      <w:lvlJc w:val="left"/>
+      <w:pPr>
+        <w:ind w:left="6840" w:hanging="360"/>
+      </w:pPr>
+      <w:rPr>
+        <w:rFonts w:ascii="Symbol" w:hAnsi="Symbol" w:hint="default"/>
+      </w:rPr>
+    </w:lvl>
+    <w:lvl w:ilvl="7" w:tplc="04090003" w:tentative="1">
+      <w:start w:val="1"/>
+      <w:numFmt w:val="bullet"/>
+      <w:lvlText w:val="o"/>
+      <w:lvlJc w:val="left"/>
+      <w:pPr>
+        <w:ind w:left="7560" w:hanging="360"/>
+      </w:pPr>
+      <w:rPr>
+        <w:rFonts w:ascii="Courier New" w:hAnsi="Courier New" w:cs="Courier New" w:hint="default"/>
+      </w:rPr>
+    </w:lvl>
+    <w:lvl w:ilvl="8" w:tplc="04090005" w:tentative="1">
+      <w:start w:val="1"/>
+      <w:numFmt w:val="bullet"/>
+      <w:lvlText w:val=""/>
+      <w:lvlJc w:val="left"/>
+      <w:pPr>
+        <w:ind w:left="8280" w:hanging="360"/>
+      </w:pPr>
+      <w:rPr>
+        <w:rFonts w:ascii="Wingdings" w:hAnsi="Wingdings" w:hint="default"/>
+      </w:rPr>
+    </w:lvl>
+  </w:abstractNum>
   <w:num w:numId="1" w16cid:durableId="579798393">
     <w:abstractNumId w:val="0"/>
+  </w:num>
+  <w:num w:numId="2" w16cid:durableId="20861142">
+    <w:abstractNumId w:val="1"/>
   </w:num>
 </w:numbering>
 </file>

</xml_diff>

<commit_message>
Type casting doc change
</commit_message>
<xml_diff>
--- a/Core Java.docx
+++ b/Core Java.docx
@@ -4301,6 +4301,41 @@
       </w:pPr>
       <w:r>
         <w:rPr>
+          <w:szCs w:val="24"/>
+        </w:rPr>
+        <w:t xml:space="preserve">NOTE: We </w:t>
+      </w:r>
+      <w:proofErr w:type="gramStart"/>
+      <w:r>
+        <w:rPr>
+          <w:szCs w:val="24"/>
+        </w:rPr>
+        <w:t>can not</w:t>
+      </w:r>
+      <w:proofErr w:type="gramEnd"/>
+      <w:r>
+        <w:rPr>
+          <w:szCs w:val="24"/>
+        </w:rPr>
+        <w:t xml:space="preserve"> perform conversion/casting from char to Boolean datatype, it only supports in the range of numerical conversion between byte to double data type.</w:t>
+      </w:r>
+    </w:p>
+    <w:p>
+      <w:pPr>
+        <w:pStyle w:val="ListParagraph"/>
+        <w:numPr>
+          <w:ilvl w:val="1"/>
+          <w:numId w:val="1"/>
+        </w:numPr>
+        <w:jc w:val="both"/>
+        <w:rPr>
+          <w:b/>
+          <w:bCs/>
+          <w:szCs w:val="24"/>
+        </w:rPr>
+      </w:pPr>
+      <w:r>
+        <w:rPr>
           <w:b/>
           <w:bCs/>
           <w:szCs w:val="24"/>
@@ -4940,6 +4975,25 @@
             </a:graphic>
           </wp:inline>
         </w:drawing>
+      </w:r>
+    </w:p>
+    <w:p>
+      <w:pPr>
+        <w:ind w:left="1440"/>
+        <w:jc w:val="both"/>
+        <w:rPr>
+          <w:b/>
+          <w:bCs/>
+          <w:szCs w:val="24"/>
+        </w:rPr>
+      </w:pPr>
+      <w:r>
+        <w:rPr>
+          <w:b/>
+          <w:bCs/>
+          <w:szCs w:val="24"/>
+        </w:rPr>
+        <w:t xml:space="preserve">NOTE: Here in this example, we lose 0.99 after converting double to integer value. </w:t>
       </w:r>
     </w:p>
     <w:sectPr>

</xml_diff>

<commit_message>
03/27: End day commit. Completed Arithmetic Operator
</commit_message>
<xml_diff>
--- a/Core Java.docx
+++ b/Core Java.docx
@@ -80,21 +80,7 @@
         <w:rPr>
           <w:szCs w:val="24"/>
         </w:rPr>
-        <w:t xml:space="preserve">Java is made by Sun Microsystems in 1995 and </w:t>
-      </w:r>
-      <w:proofErr w:type="gramStart"/>
-      <w:r>
-        <w:rPr>
-          <w:szCs w:val="24"/>
-        </w:rPr>
-        <w:t>later on</w:t>
-      </w:r>
-      <w:proofErr w:type="gramEnd"/>
-      <w:r>
-        <w:rPr>
-          <w:szCs w:val="24"/>
-        </w:rPr>
-        <w:t xml:space="preserve"> bought by Oracle and currently Java trademark is held by Oracle. </w:t>
+        <w:t xml:space="preserve">Java is made by Sun Microsystems in 1995 and later on bought by Oracle and currently Java trademark is held by Oracle. </w:t>
       </w:r>
       <w:r>
         <w:rPr>
@@ -201,21 +187,7 @@
         <w:rPr>
           <w:szCs w:val="24"/>
         </w:rPr>
-        <w:t xml:space="preserve">Java is an </w:t>
-      </w:r>
-      <w:proofErr w:type="gramStart"/>
-      <w:r>
-        <w:rPr>
-          <w:szCs w:val="24"/>
-        </w:rPr>
-        <w:t>object oriented</w:t>
-      </w:r>
-      <w:proofErr w:type="gramEnd"/>
-      <w:r>
-        <w:rPr>
-          <w:szCs w:val="24"/>
-        </w:rPr>
-        <w:t xml:space="preserve"> programming language, so it means everything should be in an object and to create an object we need to have a class. </w:t>
+        <w:t xml:space="preserve">Java is an object oriented programming language, so it means everything should be in an object and to create an object we need to have a class. </w:t>
       </w:r>
     </w:p>
     <w:p>
@@ -650,21 +622,7 @@
         <w:rPr>
           <w:szCs w:val="24"/>
         </w:rPr>
-        <w:t xml:space="preserve">To set up </w:t>
-      </w:r>
-      <w:proofErr w:type="gramStart"/>
-      <w:r>
-        <w:rPr>
-          <w:szCs w:val="24"/>
-        </w:rPr>
-        <w:t>environment</w:t>
-      </w:r>
-      <w:proofErr w:type="gramEnd"/>
-      <w:r>
-        <w:rPr>
-          <w:szCs w:val="24"/>
-        </w:rPr>
-        <w:t xml:space="preserve"> variables, follow </w:t>
+        <w:t xml:space="preserve">To set up environment variables, follow </w:t>
       </w:r>
       <w:r>
         <w:rPr>
@@ -1308,21 +1266,7 @@
         <w:rPr>
           <w:szCs w:val="24"/>
         </w:rPr>
-        <w:t xml:space="preserve">Java </w:t>
-      </w:r>
-      <w:proofErr w:type="gramStart"/>
-      <w:r>
-        <w:rPr>
-          <w:szCs w:val="24"/>
-        </w:rPr>
-        <w:t>have</w:t>
-      </w:r>
-      <w:proofErr w:type="gramEnd"/>
-      <w:r>
-        <w:rPr>
-          <w:szCs w:val="24"/>
-        </w:rPr>
-        <w:t xml:space="preserve"> JVM (Java Virtual Machine), using that we can run java application.</w:t>
+        <w:t>Java have JVM (Java Virtual Machine), using that we can run java application.</w:t>
       </w:r>
     </w:p>
     <w:p>
@@ -1343,21 +1287,7 @@
         <w:rPr>
           <w:szCs w:val="24"/>
         </w:rPr>
-        <w:t xml:space="preserve">Under JVM there is </w:t>
-      </w:r>
-      <w:proofErr w:type="gramStart"/>
-      <w:r>
-        <w:rPr>
-          <w:szCs w:val="24"/>
-        </w:rPr>
-        <w:t>OS</w:t>
-      </w:r>
-      <w:proofErr w:type="gramEnd"/>
-      <w:r>
-        <w:rPr>
-          <w:szCs w:val="24"/>
-        </w:rPr>
-        <w:t xml:space="preserve"> (Operating System) comes and under that there is HW (Hardware)</w:t>
+        <w:t>Under JVM there is OS (Operating System) comes and under that there is HW (Hardware)</w:t>
       </w:r>
       <w:r>
         <w:rPr>
@@ -1384,21 +1314,7 @@
         <w:rPr>
           <w:szCs w:val="24"/>
         </w:rPr>
-        <w:t xml:space="preserve">Java is a platform independent, </w:t>
-      </w:r>
-      <w:proofErr w:type="gramStart"/>
-      <w:r>
-        <w:rPr>
-          <w:szCs w:val="24"/>
-        </w:rPr>
-        <w:t>means</w:t>
-      </w:r>
-      <w:proofErr w:type="gramEnd"/>
-      <w:r>
-        <w:rPr>
-          <w:szCs w:val="24"/>
-        </w:rPr>
-        <w:t xml:space="preserve"> when we write a Java code, it will run on any machine. Only this is required for it is that respective machine need to have JVM.</w:t>
+        <w:t>Java is a platform independent, means when we write a Java code, it will run on any machine. Only this is required for it is that respective machine need to have JVM.</w:t>
       </w:r>
     </w:p>
     <w:p>
@@ -1421,25 +1337,7 @@
           <w:bCs/>
           <w:szCs w:val="24"/>
         </w:rPr>
-        <w:t xml:space="preserve">JVM does not understand the Human readable code or instruction, but it </w:t>
-      </w:r>
-      <w:proofErr w:type="gramStart"/>
-      <w:r>
-        <w:rPr>
-          <w:b/>
-          <w:bCs/>
-          <w:szCs w:val="24"/>
-        </w:rPr>
-        <w:t>accept</w:t>
-      </w:r>
-      <w:proofErr w:type="gramEnd"/>
-      <w:r>
-        <w:rPr>
-          <w:b/>
-          <w:bCs/>
-          <w:szCs w:val="24"/>
-        </w:rPr>
-        <w:t xml:space="preserve"> only BYTE code. So, to convert this java code into Byte code it </w:t>
+        <w:t xml:space="preserve">JVM does not understand the Human readable code or instruction, but it accept only BYTE code. So, to convert this java code into Byte code it </w:t>
       </w:r>
       <w:r>
         <w:rPr>
@@ -1631,41 +1529,13 @@
         <w:rPr>
           <w:szCs w:val="24"/>
         </w:rPr>
-        <w:t xml:space="preserve">While running java code, it also requires some libraries and in java JRE (Java Runtime Environment) fulfill this request. Also, JVM is </w:t>
-      </w:r>
-      <w:proofErr w:type="gramStart"/>
-      <w:r>
-        <w:rPr>
-          <w:szCs w:val="24"/>
-        </w:rPr>
-        <w:t>the part</w:t>
-      </w:r>
-      <w:proofErr w:type="gramEnd"/>
-      <w:r>
-        <w:rPr>
-          <w:szCs w:val="24"/>
-        </w:rPr>
-        <w:t xml:space="preserve"> of JRE</w:t>
-      </w:r>
-      <w:r>
-        <w:rPr>
-          <w:szCs w:val="24"/>
-        </w:rPr>
-        <w:t xml:space="preserve">. JDK is only </w:t>
-      </w:r>
-      <w:proofErr w:type="gramStart"/>
-      <w:r>
-        <w:rPr>
-          <w:szCs w:val="24"/>
-        </w:rPr>
-        <w:t>use</w:t>
-      </w:r>
-      <w:proofErr w:type="gramEnd"/>
-      <w:r>
-        <w:rPr>
-          <w:szCs w:val="24"/>
-        </w:rPr>
-        <w:t xml:space="preserve"> by developers.</w:t>
+        <w:t>While running java code, it also requires some libraries and in java JRE (Java Runtime Environment) fulfill this request. Also, JVM is the part of JRE</w:t>
+      </w:r>
+      <w:r>
+        <w:rPr>
+          <w:szCs w:val="24"/>
+        </w:rPr>
+        <w:t>. JDK is only use by developers.</w:t>
       </w:r>
     </w:p>
     <w:p>
@@ -1746,25 +1616,7 @@
           <w:bCs/>
           <w:szCs w:val="24"/>
         </w:rPr>
-        <w:t xml:space="preserve">NOTE: In java there is only one Main method and only one file which </w:t>
-      </w:r>
-      <w:proofErr w:type="gramStart"/>
-      <w:r>
-        <w:rPr>
-          <w:b/>
-          <w:bCs/>
-          <w:szCs w:val="24"/>
-        </w:rPr>
-        <w:t>have</w:t>
-      </w:r>
-      <w:proofErr w:type="gramEnd"/>
-      <w:r>
-        <w:rPr>
-          <w:b/>
-          <w:bCs/>
-          <w:szCs w:val="24"/>
-        </w:rPr>
-        <w:t xml:space="preserve"> main method from where java code starts the execution.</w:t>
+        <w:t>NOTE: In java there is only one Main method and only one file which have main method from where java code starts the execution.</w:t>
       </w:r>
       <w:r>
         <w:rPr>
@@ -1848,35 +1700,7 @@
         <w:rPr>
           <w:szCs w:val="24"/>
         </w:rPr>
-        <w:t xml:space="preserve">As java </w:t>
-      </w:r>
-      <w:proofErr w:type="gramStart"/>
-      <w:r>
-        <w:rPr>
-          <w:szCs w:val="24"/>
-        </w:rPr>
-        <w:t>follow</w:t>
-      </w:r>
-      <w:proofErr w:type="gramEnd"/>
-      <w:r>
-        <w:rPr>
-          <w:szCs w:val="24"/>
-        </w:rPr>
-        <w:t xml:space="preserve"> WORA (Write Once-Run Anywhere), once developer develop application using JDK, and to use that application to other machine, we just </w:t>
-      </w:r>
-      <w:proofErr w:type="gramStart"/>
-      <w:r>
-        <w:rPr>
-          <w:szCs w:val="24"/>
-        </w:rPr>
-        <w:t>have to</w:t>
-      </w:r>
-      <w:proofErr w:type="gramEnd"/>
-      <w:r>
-        <w:rPr>
-          <w:szCs w:val="24"/>
-        </w:rPr>
-        <w:t xml:space="preserve"> install JRE and JVM</w:t>
+        <w:t>As java follow WORA (Write Once-Run Anywhere), once developer develop application using JDK, and to use that application to other machine, we just have to install JRE and JVM</w:t>
       </w:r>
       <w:r>
         <w:rPr>
@@ -2356,16 +2180,8 @@
         <w:rPr>
           <w:szCs w:val="24"/>
         </w:rPr>
-        <w:t xml:space="preserve"> or assigned during </w:t>
-      </w:r>
-      <w:proofErr w:type="gramStart"/>
-      <w:r>
-        <w:rPr>
-          <w:szCs w:val="24"/>
-        </w:rPr>
-        <w:t>runtime</w:t>
-      </w:r>
-      <w:proofErr w:type="gramEnd"/>
+        <w:t xml:space="preserve"> or assigned during runtime</w:t>
+      </w:r>
       <w:r>
         <w:rPr>
           <w:szCs w:val="24"/>
@@ -2434,16 +2250,8 @@
         <w:rPr>
           <w:szCs w:val="24"/>
         </w:rPr>
-        <w:t xml:space="preserve"> = </w:t>
-      </w:r>
-      <w:proofErr w:type="gramStart"/>
-      <w:r>
-        <w:rPr>
-          <w:szCs w:val="24"/>
-        </w:rPr>
-        <w:t>Value;</w:t>
-      </w:r>
-      <w:proofErr w:type="gramEnd"/>
+        <w:t xml:space="preserve"> = Value;</w:t>
+      </w:r>
     </w:p>
     <w:p>
       <w:pPr>
@@ -2465,25 +2273,7 @@
           <w:bCs/>
           <w:szCs w:val="24"/>
         </w:rPr>
-        <w:t xml:space="preserve">The value of variables </w:t>
-      </w:r>
-      <w:proofErr w:type="gramStart"/>
-      <w:r>
-        <w:rPr>
-          <w:b/>
-          <w:bCs/>
-          <w:szCs w:val="24"/>
-        </w:rPr>
-        <w:t>also</w:t>
-      </w:r>
-      <w:proofErr w:type="gramEnd"/>
-      <w:r>
-        <w:rPr>
-          <w:b/>
-          <w:bCs/>
-          <w:szCs w:val="24"/>
-        </w:rPr>
-        <w:t xml:space="preserve"> called </w:t>
+        <w:t xml:space="preserve">The value of variables also called </w:t>
       </w:r>
       <w:r>
         <w:rPr>
@@ -3367,7 +3157,6 @@
         </w:rPr>
         <w:t>= 5.</w:t>
       </w:r>
-      <w:proofErr w:type="gramStart"/>
       <w:r>
         <w:rPr>
           <w:i/>
@@ -3384,7 +3173,6 @@
         </w:rPr>
         <w:t>f;</w:t>
       </w:r>
-      <w:proofErr w:type="gramEnd"/>
     </w:p>
     <w:p>
       <w:pPr>
@@ -3519,21 +3307,7 @@
         <w:rPr>
           <w:szCs w:val="24"/>
         </w:rPr>
-        <w:t>A</w:t>
-      </w:r>
-      <w:proofErr w:type="gramStart"/>
-      <w:r>
-        <w:rPr>
-          <w:szCs w:val="24"/>
-        </w:rPr>
-        <w:t>’, ‘</w:t>
-      </w:r>
-      <w:proofErr w:type="gramEnd"/>
-      <w:r>
-        <w:rPr>
-          <w:szCs w:val="24"/>
-        </w:rPr>
-        <w:t>b’)</w:t>
+        <w:t>A’, ‘b’)</w:t>
       </w:r>
     </w:p>
     <w:p>
@@ -3841,25 +3615,7 @@
           <w:bCs/>
           <w:szCs w:val="24"/>
         </w:rPr>
-        <w:t xml:space="preserve"> data type </w:t>
-      </w:r>
-      <w:proofErr w:type="gramStart"/>
-      <w:r>
-        <w:rPr>
-          <w:b/>
-          <w:bCs/>
-          <w:szCs w:val="24"/>
-        </w:rPr>
-        <w:t>is</w:t>
-      </w:r>
-      <w:proofErr w:type="gramEnd"/>
-      <w:r>
-        <w:rPr>
-          <w:b/>
-          <w:bCs/>
-          <w:szCs w:val="24"/>
-        </w:rPr>
-        <w:t xml:space="preserve"> 0 for false and 1 for true but in java the values are “True” or “False”</w:t>
+        <w:t xml:space="preserve"> data type is 0 for false and 1 for true but in java the values are “True” or “False”</w:t>
       </w:r>
     </w:p>
     <w:p>
@@ -3943,18 +3699,8 @@
           <w:bCs/>
           <w:szCs w:val="24"/>
         </w:rPr>
-        <w:t>Ex: int num = 10_00_00_</w:t>
-      </w:r>
-      <w:proofErr w:type="gramStart"/>
-      <w:r>
-        <w:rPr>
-          <w:b/>
-          <w:bCs/>
-          <w:szCs w:val="24"/>
-        </w:rPr>
-        <w:t>000;</w:t>
-      </w:r>
-      <w:proofErr w:type="gramEnd"/>
+        <w:t>Ex: int num = 10_00_00_000;</w:t>
+      </w:r>
     </w:p>
     <w:p>
       <w:pPr>
@@ -3976,18 +3722,8 @@
           <w:bCs/>
           <w:szCs w:val="24"/>
         </w:rPr>
-        <w:t xml:space="preserve">Output = </w:t>
-      </w:r>
-      <w:proofErr w:type="gramStart"/>
-      <w:r>
-        <w:rPr>
-          <w:b/>
-          <w:bCs/>
-          <w:szCs w:val="24"/>
-        </w:rPr>
-        <w:t>100000000;</w:t>
-      </w:r>
-      <w:proofErr w:type="gramEnd"/>
+        <w:t>Output = 100000000;</w:t>
+      </w:r>
     </w:p>
     <w:p>
       <w:pPr>
@@ -4009,25 +3745,7 @@
           <w:bCs/>
           <w:szCs w:val="24"/>
         </w:rPr>
-        <w:t xml:space="preserve">If we define </w:t>
-      </w:r>
-      <w:proofErr w:type="gramStart"/>
-      <w:r>
-        <w:rPr>
-          <w:b/>
-          <w:bCs/>
-          <w:szCs w:val="24"/>
-        </w:rPr>
-        <w:t>a</w:t>
-      </w:r>
-      <w:proofErr w:type="gramEnd"/>
-      <w:r>
-        <w:rPr>
-          <w:b/>
-          <w:bCs/>
-          <w:szCs w:val="24"/>
-        </w:rPr>
-        <w:t xml:space="preserve"> alphabet into the character data type then we perform the addition or subtraction operation, it will simply change the alphabet value</w:t>
+        <w:t>If we define a alphabet into the character data type then we perform the addition or subtraction operation, it will simply change the alphabet value</w:t>
       </w:r>
     </w:p>
     <w:p>
@@ -4050,18 +3768,8 @@
           <w:bCs/>
           <w:szCs w:val="24"/>
         </w:rPr>
-        <w:t>Ex: char c = ‘a</w:t>
-      </w:r>
-      <w:proofErr w:type="gramStart"/>
-      <w:r>
-        <w:rPr>
-          <w:b/>
-          <w:bCs/>
-          <w:szCs w:val="24"/>
-        </w:rPr>
-        <w:t>’;</w:t>
-      </w:r>
-      <w:proofErr w:type="gramEnd"/>
+        <w:t>Ex: char c = ‘a’;</w:t>
+      </w:r>
     </w:p>
     <w:p>
       <w:pPr>
@@ -4075,7 +3783,6 @@
         </w:rPr>
       </w:pPr>
       <w:proofErr w:type="spellStart"/>
-      <w:proofErr w:type="gramStart"/>
       <w:r>
         <w:rPr>
           <w:b/>
@@ -4093,7 +3800,6 @@
         </w:rPr>
         <w:t>;</w:t>
       </w:r>
-      <w:proofErr w:type="gramEnd"/>
     </w:p>
     <w:p>
       <w:pPr>
@@ -4221,6 +3927,22 @@
         </w:rPr>
         <w:t>:</w:t>
       </w:r>
+      <w:r>
+        <w:rPr>
+          <w:b/>
+          <w:bCs/>
+          <w:szCs w:val="24"/>
+        </w:rPr>
+        <w:t xml:space="preserve"> </w:t>
+      </w:r>
+      <w:r>
+        <w:rPr>
+          <w:i/>
+          <w:iCs/>
+          <w:szCs w:val="24"/>
+        </w:rPr>
+        <w:t>Small -&gt; Large</w:t>
+      </w:r>
     </w:p>
     <w:p>
       <w:pPr>
@@ -4303,21 +4025,7 @@
         <w:rPr>
           <w:szCs w:val="24"/>
         </w:rPr>
-        <w:t xml:space="preserve">NOTE: We </w:t>
-      </w:r>
-      <w:proofErr w:type="gramStart"/>
-      <w:r>
-        <w:rPr>
-          <w:szCs w:val="24"/>
-        </w:rPr>
-        <w:t>can not</w:t>
-      </w:r>
-      <w:proofErr w:type="gramEnd"/>
-      <w:r>
-        <w:rPr>
-          <w:szCs w:val="24"/>
-        </w:rPr>
-        <w:t xml:space="preserve"> perform conversion/casting from char to Boolean datatype, it only supports in the range of numerical conversion between byte to double data type.</w:t>
+        <w:t>NOTE: We can not perform conversion/casting from char to Boolean datatype, it only supports in the range of numerical conversion between byte to double data type.</w:t>
       </w:r>
     </w:p>
     <w:p>
@@ -4618,6 +4326,22 @@
         </w:rPr>
         <w:t xml:space="preserve"> </w:t>
       </w:r>
+      <w:r>
+        <w:rPr>
+          <w:b/>
+          <w:bCs/>
+          <w:szCs w:val="24"/>
+        </w:rPr>
+        <w:t xml:space="preserve"> </w:t>
+      </w:r>
+      <w:r>
+        <w:rPr>
+          <w:i/>
+          <w:iCs/>
+          <w:szCs w:val="24"/>
+        </w:rPr>
+        <w:t>Large -&gt; Small</w:t>
+      </w:r>
     </w:p>
     <w:p>
       <w:pPr>
@@ -4830,16 +4554,8 @@
         <w:rPr>
           <w:szCs w:val="24"/>
         </w:rPr>
-        <w:t xml:space="preserve"> Variable = </w:t>
-      </w:r>
-      <w:proofErr w:type="gramStart"/>
-      <w:r>
-        <w:rPr>
-          <w:szCs w:val="24"/>
-        </w:rPr>
-        <w:t>Value;</w:t>
-      </w:r>
-      <w:proofErr w:type="gramEnd"/>
+        <w:t xml:space="preserve"> Variable = Value;</w:t>
+      </w:r>
     </w:p>
     <w:p>
       <w:pPr>
@@ -4893,7 +4609,6 @@
         <w:t>) Value/</w:t>
       </w:r>
       <w:proofErr w:type="spellStart"/>
-      <w:proofErr w:type="gramStart"/>
       <w:r>
         <w:rPr>
           <w:szCs w:val="24"/>
@@ -4907,7 +4622,6 @@
         </w:rPr>
         <w:t>;</w:t>
       </w:r>
-      <w:proofErr w:type="gramEnd"/>
     </w:p>
     <w:p>
       <w:pPr>
@@ -4982,18 +4696,622 @@
         <w:ind w:left="1440"/>
         <w:jc w:val="both"/>
         <w:rPr>
-          <w:b/>
-          <w:bCs/>
-          <w:szCs w:val="24"/>
-        </w:rPr>
-      </w:pPr>
-      <w:r>
-        <w:rPr>
-          <w:b/>
-          <w:bCs/>
-          <w:szCs w:val="24"/>
-        </w:rPr>
-        <w:t xml:space="preserve">NOTE: Here in this example, we lose 0.99 after converting double to integer value. </w:t>
+          <w:szCs w:val="24"/>
+        </w:rPr>
+      </w:pPr>
+      <w:r>
+        <w:rPr>
+          <w:b/>
+          <w:bCs/>
+          <w:szCs w:val="24"/>
+          <w:highlight w:val="yellow"/>
+        </w:rPr>
+        <w:t>NOTE: Here in this example, we lose 0.99 after converting double to integer value.</w:t>
+      </w:r>
+      <w:r>
+        <w:rPr>
+          <w:b/>
+          <w:bCs/>
+          <w:szCs w:val="24"/>
+        </w:rPr>
+        <w:t xml:space="preserve"> </w:t>
+      </w:r>
+    </w:p>
+    <w:p>
+      <w:pPr>
+        <w:rPr>
+          <w:szCs w:val="24"/>
+        </w:rPr>
+      </w:pPr>
+      <w:r>
+        <w:rPr>
+          <w:szCs w:val="24"/>
+        </w:rPr>
+        <w:br w:type="page"/>
+      </w:r>
+    </w:p>
+    <w:p>
+      <w:pPr>
+        <w:pStyle w:val="ListParagraph"/>
+        <w:numPr>
+          <w:ilvl w:val="0"/>
+          <w:numId w:val="1"/>
+        </w:numPr>
+        <w:jc w:val="both"/>
+        <w:rPr>
+          <w:b/>
+          <w:bCs/>
+          <w:szCs w:val="24"/>
+        </w:rPr>
+      </w:pPr>
+      <w:r>
+        <w:rPr>
+          <w:b/>
+          <w:bCs/>
+          <w:szCs w:val="24"/>
+        </w:rPr>
+        <w:lastRenderedPageBreak/>
+        <w:t>Assignment Operat</w:t>
+      </w:r>
+      <w:r>
+        <w:rPr>
+          <w:b/>
+          <w:bCs/>
+          <w:szCs w:val="24"/>
+        </w:rPr>
+        <w:t>ors</w:t>
+      </w:r>
+      <w:r>
+        <w:rPr>
+          <w:b/>
+          <w:bCs/>
+          <w:szCs w:val="24"/>
+        </w:rPr>
+        <w:t>:</w:t>
+      </w:r>
+    </w:p>
+    <w:p>
+      <w:pPr>
+        <w:pStyle w:val="ListParagraph"/>
+        <w:numPr>
+          <w:ilvl w:val="1"/>
+          <w:numId w:val="1"/>
+        </w:numPr>
+        <w:jc w:val="both"/>
+        <w:rPr>
+          <w:b/>
+          <w:bCs/>
+          <w:szCs w:val="24"/>
+        </w:rPr>
+      </w:pPr>
+      <w:r>
+        <w:rPr>
+          <w:szCs w:val="24"/>
+        </w:rPr>
+        <w:t xml:space="preserve">List of </w:t>
+      </w:r>
+      <w:r>
+        <w:rPr>
+          <w:szCs w:val="24"/>
+        </w:rPr>
+        <w:t>Operators:</w:t>
+      </w:r>
+    </w:p>
+    <w:p>
+      <w:pPr>
+        <w:pStyle w:val="ListParagraph"/>
+        <w:numPr>
+          <w:ilvl w:val="2"/>
+          <w:numId w:val="1"/>
+        </w:numPr>
+        <w:jc w:val="both"/>
+        <w:rPr>
+          <w:b/>
+          <w:bCs/>
+          <w:szCs w:val="24"/>
+        </w:rPr>
+      </w:pPr>
+      <w:r>
+        <w:rPr>
+          <w:szCs w:val="24"/>
+        </w:rPr>
+        <w:t>Arithmetic Operators</w:t>
+      </w:r>
+    </w:p>
+    <w:p>
+      <w:pPr>
+        <w:pStyle w:val="ListParagraph"/>
+        <w:numPr>
+          <w:ilvl w:val="2"/>
+          <w:numId w:val="1"/>
+        </w:numPr>
+        <w:jc w:val="both"/>
+        <w:rPr>
+          <w:szCs w:val="24"/>
+        </w:rPr>
+      </w:pPr>
+      <w:r>
+        <w:rPr>
+          <w:szCs w:val="24"/>
+        </w:rPr>
+        <w:t>Relational Operators</w:t>
+      </w:r>
+    </w:p>
+    <w:p>
+      <w:pPr>
+        <w:pStyle w:val="ListParagraph"/>
+        <w:numPr>
+          <w:ilvl w:val="1"/>
+          <w:numId w:val="1"/>
+        </w:numPr>
+        <w:jc w:val="both"/>
+        <w:rPr>
+          <w:b/>
+          <w:bCs/>
+          <w:szCs w:val="24"/>
+        </w:rPr>
+      </w:pPr>
+      <w:r>
+        <w:rPr>
+          <w:b/>
+          <w:bCs/>
+          <w:szCs w:val="24"/>
+        </w:rPr>
+        <w:t>Arithmetic Operators:</w:t>
+      </w:r>
+    </w:p>
+    <w:p>
+      <w:pPr>
+        <w:pStyle w:val="ListParagraph"/>
+        <w:numPr>
+          <w:ilvl w:val="2"/>
+          <w:numId w:val="1"/>
+        </w:numPr>
+        <w:jc w:val="both"/>
+        <w:rPr>
+          <w:b/>
+          <w:bCs/>
+          <w:szCs w:val="24"/>
+        </w:rPr>
+      </w:pPr>
+      <w:r>
+        <w:rPr>
+          <w:b/>
+          <w:bCs/>
+          <w:szCs w:val="24"/>
+        </w:rPr>
+        <w:t>Addition: +</w:t>
+      </w:r>
+    </w:p>
+    <w:p>
+      <w:pPr>
+        <w:pStyle w:val="ListParagraph"/>
+        <w:ind w:left="1800"/>
+        <w:jc w:val="both"/>
+        <w:rPr>
+          <w:b/>
+          <w:bCs/>
+          <w:szCs w:val="24"/>
+        </w:rPr>
+      </w:pPr>
+      <w:r>
+        <w:rPr>
+          <w:b/>
+          <w:bCs/>
+          <w:szCs w:val="24"/>
+        </w:rPr>
+        <w:drawing>
+          <wp:inline distT="0" distB="0" distL="0" distR="0" wp14:anchorId="67BD786C" wp14:editId="05550CEB">
+            <wp:extent cx="5899150" cy="7657852"/>
+            <wp:effectExtent l="0" t="0" r="6350" b="635"/>
+            <wp:docPr id="205111423" name="Picture 1" descr="A screenshot of a computer program&#10;&#10;AI-generated content may be incorrect."/>
+            <wp:cNvGraphicFramePr>
+              <a:graphicFrameLocks xmlns:a="http://schemas.openxmlformats.org/drawingml/2006/main" noChangeAspect="1"/>
+            </wp:cNvGraphicFramePr>
+            <a:graphic xmlns:a="http://schemas.openxmlformats.org/drawingml/2006/main">
+              <a:graphicData uri="http://schemas.openxmlformats.org/drawingml/2006/picture">
+                <pic:pic xmlns:pic="http://schemas.openxmlformats.org/drawingml/2006/picture">
+                  <pic:nvPicPr>
+                    <pic:cNvPr id="205111423" name="Picture 1" descr="A screenshot of a computer program&#10;&#10;AI-generated content may be incorrect."/>
+                    <pic:cNvPicPr/>
+                  </pic:nvPicPr>
+                  <pic:blipFill>
+                    <a:blip r:embed="rId18"/>
+                    <a:stretch>
+                      <a:fillRect/>
+                    </a:stretch>
+                  </pic:blipFill>
+                  <pic:spPr>
+                    <a:xfrm>
+                      <a:off x="0" y="0"/>
+                      <a:ext cx="5934756" cy="7704073"/>
+                    </a:xfrm>
+                    <a:prstGeom prst="rect">
+                      <a:avLst/>
+                    </a:prstGeom>
+                  </pic:spPr>
+                </pic:pic>
+              </a:graphicData>
+            </a:graphic>
+          </wp:inline>
+        </w:drawing>
+      </w:r>
+    </w:p>
+    <w:p>
+      <w:pPr>
+        <w:pStyle w:val="ListParagraph"/>
+        <w:numPr>
+          <w:ilvl w:val="2"/>
+          <w:numId w:val="1"/>
+        </w:numPr>
+        <w:jc w:val="both"/>
+        <w:rPr>
+          <w:b/>
+          <w:bCs/>
+          <w:szCs w:val="24"/>
+        </w:rPr>
+      </w:pPr>
+      <w:r>
+        <w:rPr>
+          <w:b/>
+          <w:bCs/>
+          <w:szCs w:val="24"/>
+        </w:rPr>
+        <w:lastRenderedPageBreak/>
+        <w:t>Subtraction: -</w:t>
+      </w:r>
+    </w:p>
+    <w:p>
+      <w:pPr>
+        <w:pStyle w:val="ListParagraph"/>
+        <w:ind w:left="1800"/>
+        <w:jc w:val="both"/>
+        <w:rPr>
+          <w:b/>
+          <w:bCs/>
+          <w:szCs w:val="24"/>
+        </w:rPr>
+      </w:pPr>
+      <w:r>
+        <w:rPr>
+          <w:b/>
+          <w:bCs/>
+          <w:szCs w:val="24"/>
+        </w:rPr>
+        <w:drawing>
+          <wp:inline distT="0" distB="0" distL="0" distR="0" wp14:anchorId="2899B24C" wp14:editId="223559ED">
+            <wp:extent cx="5893435" cy="7797800"/>
+            <wp:effectExtent l="0" t="0" r="0" b="0"/>
+            <wp:docPr id="363190414" name="Picture 1" descr="A screen shot of a computer program&#10;&#10;AI-generated content may be incorrect."/>
+            <wp:cNvGraphicFramePr>
+              <a:graphicFrameLocks xmlns:a="http://schemas.openxmlformats.org/drawingml/2006/main" noChangeAspect="1"/>
+            </wp:cNvGraphicFramePr>
+            <a:graphic xmlns:a="http://schemas.openxmlformats.org/drawingml/2006/main">
+              <a:graphicData uri="http://schemas.openxmlformats.org/drawingml/2006/picture">
+                <pic:pic xmlns:pic="http://schemas.openxmlformats.org/drawingml/2006/picture">
+                  <pic:nvPicPr>
+                    <pic:cNvPr id="363190414" name="Picture 1" descr="A screen shot of a computer program&#10;&#10;AI-generated content may be incorrect."/>
+                    <pic:cNvPicPr/>
+                  </pic:nvPicPr>
+                  <pic:blipFill>
+                    <a:blip r:embed="rId19"/>
+                    <a:stretch>
+                      <a:fillRect/>
+                    </a:stretch>
+                  </pic:blipFill>
+                  <pic:spPr>
+                    <a:xfrm>
+                      <a:off x="0" y="0"/>
+                      <a:ext cx="5913732" cy="7824656"/>
+                    </a:xfrm>
+                    <a:prstGeom prst="rect">
+                      <a:avLst/>
+                    </a:prstGeom>
+                  </pic:spPr>
+                </pic:pic>
+              </a:graphicData>
+            </a:graphic>
+          </wp:inline>
+        </w:drawing>
+      </w:r>
+    </w:p>
+    <w:p>
+      <w:pPr>
+        <w:rPr>
+          <w:b/>
+          <w:bCs/>
+          <w:szCs w:val="24"/>
+        </w:rPr>
+      </w:pPr>
+      <w:r>
+        <w:rPr>
+          <w:b/>
+          <w:bCs/>
+          <w:szCs w:val="24"/>
+        </w:rPr>
+        <w:br w:type="page"/>
+      </w:r>
+    </w:p>
+    <w:p>
+      <w:pPr>
+        <w:pStyle w:val="ListParagraph"/>
+        <w:numPr>
+          <w:ilvl w:val="2"/>
+          <w:numId w:val="1"/>
+        </w:numPr>
+        <w:jc w:val="both"/>
+        <w:rPr>
+          <w:b/>
+          <w:bCs/>
+          <w:szCs w:val="24"/>
+        </w:rPr>
+      </w:pPr>
+      <w:r>
+        <w:rPr>
+          <w:b/>
+          <w:bCs/>
+          <w:szCs w:val="24"/>
+        </w:rPr>
+        <w:lastRenderedPageBreak/>
+        <w:t>Multiplication: *</w:t>
+      </w:r>
+    </w:p>
+    <w:p>
+      <w:pPr>
+        <w:pStyle w:val="ListParagraph"/>
+        <w:ind w:left="1800"/>
+        <w:jc w:val="both"/>
+        <w:rPr>
+          <w:b/>
+          <w:bCs/>
+          <w:szCs w:val="24"/>
+        </w:rPr>
+      </w:pPr>
+      <w:r>
+        <w:rPr>
+          <w:b/>
+          <w:bCs/>
+          <w:szCs w:val="24"/>
+        </w:rPr>
+        <w:drawing>
+          <wp:inline distT="0" distB="0" distL="0" distR="0" wp14:anchorId="1F12081C" wp14:editId="10931DA9">
+            <wp:extent cx="4241800" cy="4317404"/>
+            <wp:effectExtent l="0" t="0" r="6350" b="6985"/>
+            <wp:docPr id="1120201976" name="Picture 1" descr="A screen shot of a computer program&#10;&#10;AI-generated content may be incorrect."/>
+            <wp:cNvGraphicFramePr>
+              <a:graphicFrameLocks xmlns:a="http://schemas.openxmlformats.org/drawingml/2006/main" noChangeAspect="1"/>
+            </wp:cNvGraphicFramePr>
+            <a:graphic xmlns:a="http://schemas.openxmlformats.org/drawingml/2006/main">
+              <a:graphicData uri="http://schemas.openxmlformats.org/drawingml/2006/picture">
+                <pic:pic xmlns:pic="http://schemas.openxmlformats.org/drawingml/2006/picture">
+                  <pic:nvPicPr>
+                    <pic:cNvPr id="1120201976" name="Picture 1" descr="A screen shot of a computer program&#10;&#10;AI-generated content may be incorrect."/>
+                    <pic:cNvPicPr/>
+                  </pic:nvPicPr>
+                  <pic:blipFill>
+                    <a:blip r:embed="rId20"/>
+                    <a:stretch>
+                      <a:fillRect/>
+                    </a:stretch>
+                  </pic:blipFill>
+                  <pic:spPr>
+                    <a:xfrm>
+                      <a:off x="0" y="0"/>
+                      <a:ext cx="4291858" cy="4368354"/>
+                    </a:xfrm>
+                    <a:prstGeom prst="rect">
+                      <a:avLst/>
+                    </a:prstGeom>
+                  </pic:spPr>
+                </pic:pic>
+              </a:graphicData>
+            </a:graphic>
+          </wp:inline>
+        </w:drawing>
+      </w:r>
+    </w:p>
+    <w:p>
+      <w:pPr>
+        <w:pStyle w:val="ListParagraph"/>
+        <w:numPr>
+          <w:ilvl w:val="2"/>
+          <w:numId w:val="1"/>
+        </w:numPr>
+        <w:jc w:val="both"/>
+        <w:rPr>
+          <w:b/>
+          <w:bCs/>
+          <w:szCs w:val="24"/>
+        </w:rPr>
+      </w:pPr>
+      <w:r>
+        <w:rPr>
+          <w:b/>
+          <w:bCs/>
+          <w:szCs w:val="24"/>
+        </w:rPr>
+        <w:t>Division: /</w:t>
+      </w:r>
+    </w:p>
+    <w:p>
+      <w:pPr>
+        <w:pStyle w:val="ListParagraph"/>
+        <w:ind w:left="1800"/>
+        <w:jc w:val="both"/>
+        <w:rPr>
+          <w:b/>
+          <w:bCs/>
+          <w:szCs w:val="24"/>
+        </w:rPr>
+      </w:pPr>
+      <w:r>
+        <w:rPr>
+          <w:b/>
+          <w:bCs/>
+          <w:szCs w:val="24"/>
+        </w:rPr>
+        <w:drawing>
+          <wp:inline distT="0" distB="0" distL="0" distR="0" wp14:anchorId="5912614D" wp14:editId="1F5F001C">
+            <wp:extent cx="4170205" cy="4292600"/>
+            <wp:effectExtent l="0" t="0" r="1905" b="0"/>
+            <wp:docPr id="1047437029" name="Picture 1" descr="A screenshot of a computer program&#10;&#10;AI-generated content may be incorrect."/>
+            <wp:cNvGraphicFramePr>
+              <a:graphicFrameLocks xmlns:a="http://schemas.openxmlformats.org/drawingml/2006/main" noChangeAspect="1"/>
+            </wp:cNvGraphicFramePr>
+            <a:graphic xmlns:a="http://schemas.openxmlformats.org/drawingml/2006/main">
+              <a:graphicData uri="http://schemas.openxmlformats.org/drawingml/2006/picture">
+                <pic:pic xmlns:pic="http://schemas.openxmlformats.org/drawingml/2006/picture">
+                  <pic:nvPicPr>
+                    <pic:cNvPr id="1047437029" name="Picture 1" descr="A screenshot of a computer program&#10;&#10;AI-generated content may be incorrect."/>
+                    <pic:cNvPicPr/>
+                  </pic:nvPicPr>
+                  <pic:blipFill>
+                    <a:blip r:embed="rId21"/>
+                    <a:stretch>
+                      <a:fillRect/>
+                    </a:stretch>
+                  </pic:blipFill>
+                  <pic:spPr>
+                    <a:xfrm>
+                      <a:off x="0" y="0"/>
+                      <a:ext cx="4209489" cy="4333036"/>
+                    </a:xfrm>
+                    <a:prstGeom prst="rect">
+                      <a:avLst/>
+                    </a:prstGeom>
+                  </pic:spPr>
+                </pic:pic>
+              </a:graphicData>
+            </a:graphic>
+          </wp:inline>
+        </w:drawing>
+      </w:r>
+    </w:p>
+    <w:p>
+      <w:pPr>
+        <w:pStyle w:val="ListParagraph"/>
+        <w:numPr>
+          <w:ilvl w:val="2"/>
+          <w:numId w:val="1"/>
+        </w:numPr>
+        <w:jc w:val="both"/>
+        <w:rPr>
+          <w:b/>
+          <w:bCs/>
+          <w:szCs w:val="24"/>
+        </w:rPr>
+      </w:pPr>
+      <w:r>
+        <w:rPr>
+          <w:b/>
+          <w:bCs/>
+          <w:szCs w:val="24"/>
+        </w:rPr>
+        <w:lastRenderedPageBreak/>
+        <w:t>Modulus/Remainder: %</w:t>
+      </w:r>
+    </w:p>
+    <w:p>
+      <w:pPr>
+        <w:pStyle w:val="ListParagraph"/>
+        <w:ind w:left="1800"/>
+        <w:jc w:val="both"/>
+        <w:rPr>
+          <w:b/>
+          <w:bCs/>
+          <w:szCs w:val="24"/>
+        </w:rPr>
+      </w:pPr>
+      <w:r>
+        <w:rPr>
+          <w:b/>
+          <w:bCs/>
+          <w:szCs w:val="24"/>
+        </w:rPr>
+        <w:drawing>
+          <wp:inline distT="0" distB="0" distL="0" distR="0" wp14:anchorId="01A0B6C3" wp14:editId="25AB3F1D">
+            <wp:extent cx="4610679" cy="4330700"/>
+            <wp:effectExtent l="0" t="0" r="0" b="0"/>
+            <wp:docPr id="615131282" name="Picture 1" descr="A screen shot of a computer program&#10;&#10;AI-generated content may be incorrect."/>
+            <wp:cNvGraphicFramePr>
+              <a:graphicFrameLocks xmlns:a="http://schemas.openxmlformats.org/drawingml/2006/main" noChangeAspect="1"/>
+            </wp:cNvGraphicFramePr>
+            <a:graphic xmlns:a="http://schemas.openxmlformats.org/drawingml/2006/main">
+              <a:graphicData uri="http://schemas.openxmlformats.org/drawingml/2006/picture">
+                <pic:pic xmlns:pic="http://schemas.openxmlformats.org/drawingml/2006/picture">
+                  <pic:nvPicPr>
+                    <pic:cNvPr id="615131282" name="Picture 1" descr="A screen shot of a computer program&#10;&#10;AI-generated content may be incorrect."/>
+                    <pic:cNvPicPr/>
+                  </pic:nvPicPr>
+                  <pic:blipFill>
+                    <a:blip r:embed="rId22"/>
+                    <a:stretch>
+                      <a:fillRect/>
+                    </a:stretch>
+                  </pic:blipFill>
+                  <pic:spPr>
+                    <a:xfrm>
+                      <a:off x="0" y="0"/>
+                      <a:ext cx="4647680" cy="4365454"/>
+                    </a:xfrm>
+                    <a:prstGeom prst="rect">
+                      <a:avLst/>
+                    </a:prstGeom>
+                  </pic:spPr>
+                </pic:pic>
+              </a:graphicData>
+            </a:graphic>
+          </wp:inline>
+        </w:drawing>
+      </w:r>
+    </w:p>
+    <w:p>
+      <w:pPr>
+        <w:rPr>
+          <w:b/>
+          <w:bCs/>
+          <w:szCs w:val="24"/>
+        </w:rPr>
+      </w:pPr>
+      <w:r>
+        <w:rPr>
+          <w:b/>
+          <w:bCs/>
+          <w:szCs w:val="24"/>
+        </w:rPr>
+        <w:br w:type="page"/>
+      </w:r>
+    </w:p>
+    <w:p>
+      <w:pPr>
+        <w:pStyle w:val="ListParagraph"/>
+        <w:numPr>
+          <w:ilvl w:val="1"/>
+          <w:numId w:val="1"/>
+        </w:numPr>
+        <w:jc w:val="both"/>
+        <w:rPr>
+          <w:b/>
+          <w:bCs/>
+          <w:szCs w:val="24"/>
+        </w:rPr>
+      </w:pPr>
+      <w:r>
+        <w:rPr>
+          <w:b/>
+          <w:bCs/>
+          <w:szCs w:val="24"/>
+        </w:rPr>
+        <w:lastRenderedPageBreak/>
+        <w:t>Relational Operators</w:t>
+      </w:r>
+      <w:r>
+        <w:rPr>
+          <w:b/>
+          <w:bCs/>
+          <w:szCs w:val="24"/>
+        </w:rPr>
+        <w:t>:</w:t>
       </w:r>
     </w:p>
     <w:sectPr>

</xml_diff>

<commit_message>
Completed "Logical Operator and Relational Operator"
</commit_message>
<xml_diff>
--- a/Core Java.docx
+++ b/Core Java.docx
@@ -80,7 +80,21 @@
         <w:rPr>
           <w:szCs w:val="24"/>
         </w:rPr>
-        <w:t xml:space="preserve">Java is made by Sun Microsystems in 1995 and later on bought by Oracle and currently Java trademark is held by Oracle. </w:t>
+        <w:t xml:space="preserve">Java is made by Sun Microsystems in 1995 and </w:t>
+      </w:r>
+      <w:proofErr w:type="gramStart"/>
+      <w:r>
+        <w:rPr>
+          <w:szCs w:val="24"/>
+        </w:rPr>
+        <w:t>later on</w:t>
+      </w:r>
+      <w:proofErr w:type="gramEnd"/>
+      <w:r>
+        <w:rPr>
+          <w:szCs w:val="24"/>
+        </w:rPr>
+        <w:t xml:space="preserve"> bought by Oracle and currently Java trademark is held by Oracle. </w:t>
       </w:r>
       <w:r>
         <w:rPr>
@@ -187,7 +201,21 @@
         <w:rPr>
           <w:szCs w:val="24"/>
         </w:rPr>
-        <w:t xml:space="preserve">Java is an object oriented programming language, so it means everything should be in an object and to create an object we need to have a class. </w:t>
+        <w:t xml:space="preserve">Java is an </w:t>
+      </w:r>
+      <w:proofErr w:type="gramStart"/>
+      <w:r>
+        <w:rPr>
+          <w:szCs w:val="24"/>
+        </w:rPr>
+        <w:t>object oriented</w:t>
+      </w:r>
+      <w:proofErr w:type="gramEnd"/>
+      <w:r>
+        <w:rPr>
+          <w:szCs w:val="24"/>
+        </w:rPr>
+        <w:t xml:space="preserve"> programming language, so it means everything should be in an object and to create an object we need to have a class. </w:t>
       </w:r>
     </w:p>
     <w:p>
@@ -622,7 +650,21 @@
         <w:rPr>
           <w:szCs w:val="24"/>
         </w:rPr>
-        <w:t xml:space="preserve">To set up environment variables, follow </w:t>
+        <w:t xml:space="preserve">To set up </w:t>
+      </w:r>
+      <w:proofErr w:type="gramStart"/>
+      <w:r>
+        <w:rPr>
+          <w:szCs w:val="24"/>
+        </w:rPr>
+        <w:t>environment</w:t>
+      </w:r>
+      <w:proofErr w:type="gramEnd"/>
+      <w:r>
+        <w:rPr>
+          <w:szCs w:val="24"/>
+        </w:rPr>
+        <w:t xml:space="preserve"> variables, follow </w:t>
       </w:r>
       <w:r>
         <w:rPr>
@@ -1266,7 +1308,21 @@
         <w:rPr>
           <w:szCs w:val="24"/>
         </w:rPr>
-        <w:t>Java have JVM (Java Virtual Machine), using that we can run java application.</w:t>
+        <w:t xml:space="preserve">Java </w:t>
+      </w:r>
+      <w:proofErr w:type="gramStart"/>
+      <w:r>
+        <w:rPr>
+          <w:szCs w:val="24"/>
+        </w:rPr>
+        <w:t>have</w:t>
+      </w:r>
+      <w:proofErr w:type="gramEnd"/>
+      <w:r>
+        <w:rPr>
+          <w:szCs w:val="24"/>
+        </w:rPr>
+        <w:t xml:space="preserve"> JVM (Java Virtual Machine), using that we can run java application.</w:t>
       </w:r>
     </w:p>
     <w:p>
@@ -1287,7 +1343,21 @@
         <w:rPr>
           <w:szCs w:val="24"/>
         </w:rPr>
-        <w:t>Under JVM there is OS (Operating System) comes and under that there is HW (Hardware)</w:t>
+        <w:t xml:space="preserve">Under JVM there is </w:t>
+      </w:r>
+      <w:proofErr w:type="gramStart"/>
+      <w:r>
+        <w:rPr>
+          <w:szCs w:val="24"/>
+        </w:rPr>
+        <w:t>OS</w:t>
+      </w:r>
+      <w:proofErr w:type="gramEnd"/>
+      <w:r>
+        <w:rPr>
+          <w:szCs w:val="24"/>
+        </w:rPr>
+        <w:t xml:space="preserve"> (Operating System) comes and under that there is HW (Hardware)</w:t>
       </w:r>
       <w:r>
         <w:rPr>
@@ -1314,7 +1384,21 @@
         <w:rPr>
           <w:szCs w:val="24"/>
         </w:rPr>
-        <w:t>Java is a platform independent, means when we write a Java code, it will run on any machine. Only this is required for it is that respective machine need to have JVM.</w:t>
+        <w:t xml:space="preserve">Java is a platform independent, </w:t>
+      </w:r>
+      <w:proofErr w:type="gramStart"/>
+      <w:r>
+        <w:rPr>
+          <w:szCs w:val="24"/>
+        </w:rPr>
+        <w:t>means</w:t>
+      </w:r>
+      <w:proofErr w:type="gramEnd"/>
+      <w:r>
+        <w:rPr>
+          <w:szCs w:val="24"/>
+        </w:rPr>
+        <w:t xml:space="preserve"> when we write a Java code, it will run on any machine. Only this is required for it is that respective machine need to have JVM.</w:t>
       </w:r>
     </w:p>
     <w:p>
@@ -1337,7 +1421,25 @@
           <w:bCs/>
           <w:szCs w:val="24"/>
         </w:rPr>
-        <w:t xml:space="preserve">JVM does not understand the Human readable code or instruction, but it accept only BYTE code. So, to convert this java code into Byte code it </w:t>
+        <w:t xml:space="preserve">JVM does not understand the Human readable code or instruction, but it </w:t>
+      </w:r>
+      <w:proofErr w:type="gramStart"/>
+      <w:r>
+        <w:rPr>
+          <w:b/>
+          <w:bCs/>
+          <w:szCs w:val="24"/>
+        </w:rPr>
+        <w:t>accept</w:t>
+      </w:r>
+      <w:proofErr w:type="gramEnd"/>
+      <w:r>
+        <w:rPr>
+          <w:b/>
+          <w:bCs/>
+          <w:szCs w:val="24"/>
+        </w:rPr>
+        <w:t xml:space="preserve"> only BYTE code. So, to convert this java code into Byte code it </w:t>
       </w:r>
       <w:r>
         <w:rPr>
@@ -1529,13 +1631,41 @@
         <w:rPr>
           <w:szCs w:val="24"/>
         </w:rPr>
-        <w:t>While running java code, it also requires some libraries and in java JRE (Java Runtime Environment) fulfill this request. Also, JVM is the part of JRE</w:t>
-      </w:r>
-      <w:r>
-        <w:rPr>
-          <w:szCs w:val="24"/>
-        </w:rPr>
-        <w:t>. JDK is only use by developers.</w:t>
+        <w:t xml:space="preserve">While running java code, it also requires some libraries and in java JRE (Java Runtime Environment) fulfill this request. Also, JVM is </w:t>
+      </w:r>
+      <w:proofErr w:type="gramStart"/>
+      <w:r>
+        <w:rPr>
+          <w:szCs w:val="24"/>
+        </w:rPr>
+        <w:t>the part</w:t>
+      </w:r>
+      <w:proofErr w:type="gramEnd"/>
+      <w:r>
+        <w:rPr>
+          <w:szCs w:val="24"/>
+        </w:rPr>
+        <w:t xml:space="preserve"> of JRE</w:t>
+      </w:r>
+      <w:r>
+        <w:rPr>
+          <w:szCs w:val="24"/>
+        </w:rPr>
+        <w:t xml:space="preserve">. JDK is only </w:t>
+      </w:r>
+      <w:proofErr w:type="gramStart"/>
+      <w:r>
+        <w:rPr>
+          <w:szCs w:val="24"/>
+        </w:rPr>
+        <w:t>use</w:t>
+      </w:r>
+      <w:proofErr w:type="gramEnd"/>
+      <w:r>
+        <w:rPr>
+          <w:szCs w:val="24"/>
+        </w:rPr>
+        <w:t xml:space="preserve"> by developers.</w:t>
       </w:r>
     </w:p>
     <w:p>
@@ -1616,7 +1746,25 @@
           <w:bCs/>
           <w:szCs w:val="24"/>
         </w:rPr>
-        <w:t>NOTE: In java there is only one Main method and only one file which have main method from where java code starts the execution.</w:t>
+        <w:t xml:space="preserve">NOTE: In java there is only one Main method and only one file which </w:t>
+      </w:r>
+      <w:proofErr w:type="gramStart"/>
+      <w:r>
+        <w:rPr>
+          <w:b/>
+          <w:bCs/>
+          <w:szCs w:val="24"/>
+        </w:rPr>
+        <w:t>have</w:t>
+      </w:r>
+      <w:proofErr w:type="gramEnd"/>
+      <w:r>
+        <w:rPr>
+          <w:b/>
+          <w:bCs/>
+          <w:szCs w:val="24"/>
+        </w:rPr>
+        <w:t xml:space="preserve"> main method from where java code starts the execution.</w:t>
       </w:r>
       <w:r>
         <w:rPr>
@@ -1700,7 +1848,35 @@
         <w:rPr>
           <w:szCs w:val="24"/>
         </w:rPr>
-        <w:t>As java follow WORA (Write Once-Run Anywhere), once developer develop application using JDK, and to use that application to other machine, we just have to install JRE and JVM</w:t>
+        <w:t xml:space="preserve">As java </w:t>
+      </w:r>
+      <w:proofErr w:type="gramStart"/>
+      <w:r>
+        <w:rPr>
+          <w:szCs w:val="24"/>
+        </w:rPr>
+        <w:t>follow</w:t>
+      </w:r>
+      <w:proofErr w:type="gramEnd"/>
+      <w:r>
+        <w:rPr>
+          <w:szCs w:val="24"/>
+        </w:rPr>
+        <w:t xml:space="preserve"> WORA (Write Once-Run Anywhere), once developer develop application using JDK, and to use that application to other machine, we just </w:t>
+      </w:r>
+      <w:proofErr w:type="gramStart"/>
+      <w:r>
+        <w:rPr>
+          <w:szCs w:val="24"/>
+        </w:rPr>
+        <w:t>have to</w:t>
+      </w:r>
+      <w:proofErr w:type="gramEnd"/>
+      <w:r>
+        <w:rPr>
+          <w:szCs w:val="24"/>
+        </w:rPr>
+        <w:t xml:space="preserve"> install JRE and JVM</w:t>
       </w:r>
       <w:r>
         <w:rPr>
@@ -2180,8 +2356,16 @@
         <w:rPr>
           <w:szCs w:val="24"/>
         </w:rPr>
-        <w:t xml:space="preserve"> or assigned during runtime</w:t>
-      </w:r>
+        <w:t xml:space="preserve"> or assigned during </w:t>
+      </w:r>
+      <w:proofErr w:type="gramStart"/>
+      <w:r>
+        <w:rPr>
+          <w:szCs w:val="24"/>
+        </w:rPr>
+        <w:t>runtime</w:t>
+      </w:r>
+      <w:proofErr w:type="gramEnd"/>
       <w:r>
         <w:rPr>
           <w:szCs w:val="24"/>
@@ -2250,8 +2434,16 @@
         <w:rPr>
           <w:szCs w:val="24"/>
         </w:rPr>
-        <w:t xml:space="preserve"> = Value;</w:t>
-      </w:r>
+        <w:t xml:space="preserve"> = </w:t>
+      </w:r>
+      <w:proofErr w:type="gramStart"/>
+      <w:r>
+        <w:rPr>
+          <w:szCs w:val="24"/>
+        </w:rPr>
+        <w:t>Value;</w:t>
+      </w:r>
+      <w:proofErr w:type="gramEnd"/>
     </w:p>
     <w:p>
       <w:pPr>
@@ -2273,7 +2465,25 @@
           <w:bCs/>
           <w:szCs w:val="24"/>
         </w:rPr>
-        <w:t xml:space="preserve">The value of variables also called </w:t>
+        <w:t xml:space="preserve">The value of variables </w:t>
+      </w:r>
+      <w:proofErr w:type="gramStart"/>
+      <w:r>
+        <w:rPr>
+          <w:b/>
+          <w:bCs/>
+          <w:szCs w:val="24"/>
+        </w:rPr>
+        <w:t>also</w:t>
+      </w:r>
+      <w:proofErr w:type="gramEnd"/>
+      <w:r>
+        <w:rPr>
+          <w:b/>
+          <w:bCs/>
+          <w:szCs w:val="24"/>
+        </w:rPr>
+        <w:t xml:space="preserve"> called </w:t>
       </w:r>
       <w:r>
         <w:rPr>
@@ -3157,6 +3367,7 @@
         </w:rPr>
         <w:t>= 5.</w:t>
       </w:r>
+      <w:proofErr w:type="gramStart"/>
       <w:r>
         <w:rPr>
           <w:i/>
@@ -3173,6 +3384,7 @@
         </w:rPr>
         <w:t>f;</w:t>
       </w:r>
+      <w:proofErr w:type="gramEnd"/>
     </w:p>
     <w:p>
       <w:pPr>
@@ -3307,7 +3519,21 @@
         <w:rPr>
           <w:szCs w:val="24"/>
         </w:rPr>
-        <w:t>A’, ‘b’)</w:t>
+        <w:t>A</w:t>
+      </w:r>
+      <w:proofErr w:type="gramStart"/>
+      <w:r>
+        <w:rPr>
+          <w:szCs w:val="24"/>
+        </w:rPr>
+        <w:t>’, ‘</w:t>
+      </w:r>
+      <w:proofErr w:type="gramEnd"/>
+      <w:r>
+        <w:rPr>
+          <w:szCs w:val="24"/>
+        </w:rPr>
+        <w:t>b’)</w:t>
       </w:r>
     </w:p>
     <w:p>
@@ -3615,7 +3841,25 @@
           <w:bCs/>
           <w:szCs w:val="24"/>
         </w:rPr>
-        <w:t xml:space="preserve"> data type is 0 for false and 1 for true but in java the values are “True” or “False”</w:t>
+        <w:t xml:space="preserve"> data type </w:t>
+      </w:r>
+      <w:proofErr w:type="gramStart"/>
+      <w:r>
+        <w:rPr>
+          <w:b/>
+          <w:bCs/>
+          <w:szCs w:val="24"/>
+        </w:rPr>
+        <w:t>is</w:t>
+      </w:r>
+      <w:proofErr w:type="gramEnd"/>
+      <w:r>
+        <w:rPr>
+          <w:b/>
+          <w:bCs/>
+          <w:szCs w:val="24"/>
+        </w:rPr>
+        <w:t xml:space="preserve"> 0 for false and 1 for true but in java the values are “True” or “False”</w:t>
       </w:r>
     </w:p>
     <w:p>
@@ -3699,8 +3943,18 @@
           <w:bCs/>
           <w:szCs w:val="24"/>
         </w:rPr>
-        <w:t>Ex: int num = 10_00_00_000;</w:t>
-      </w:r>
+        <w:t>Ex: int num = 10_00_00_</w:t>
+      </w:r>
+      <w:proofErr w:type="gramStart"/>
+      <w:r>
+        <w:rPr>
+          <w:b/>
+          <w:bCs/>
+          <w:szCs w:val="24"/>
+        </w:rPr>
+        <w:t>000;</w:t>
+      </w:r>
+      <w:proofErr w:type="gramEnd"/>
     </w:p>
     <w:p>
       <w:pPr>
@@ -3722,8 +3976,18 @@
           <w:bCs/>
           <w:szCs w:val="24"/>
         </w:rPr>
-        <w:t>Output = 100000000;</w:t>
-      </w:r>
+        <w:t xml:space="preserve">Output = </w:t>
+      </w:r>
+      <w:proofErr w:type="gramStart"/>
+      <w:r>
+        <w:rPr>
+          <w:b/>
+          <w:bCs/>
+          <w:szCs w:val="24"/>
+        </w:rPr>
+        <w:t>100000000;</w:t>
+      </w:r>
+      <w:proofErr w:type="gramEnd"/>
     </w:p>
     <w:p>
       <w:pPr>
@@ -3745,7 +4009,25 @@
           <w:bCs/>
           <w:szCs w:val="24"/>
         </w:rPr>
-        <w:t>If we define a alphabet into the character data type then we perform the addition or subtraction operation, it will simply change the alphabet value</w:t>
+        <w:t xml:space="preserve">If we define </w:t>
+      </w:r>
+      <w:proofErr w:type="gramStart"/>
+      <w:r>
+        <w:rPr>
+          <w:b/>
+          <w:bCs/>
+          <w:szCs w:val="24"/>
+        </w:rPr>
+        <w:t>a</w:t>
+      </w:r>
+      <w:proofErr w:type="gramEnd"/>
+      <w:r>
+        <w:rPr>
+          <w:b/>
+          <w:bCs/>
+          <w:szCs w:val="24"/>
+        </w:rPr>
+        <w:t xml:space="preserve"> alphabet into the character data type then we perform the addition or subtraction operation, it will simply change the alphabet value</w:t>
       </w:r>
     </w:p>
     <w:p>
@@ -3768,8 +4050,18 @@
           <w:bCs/>
           <w:szCs w:val="24"/>
         </w:rPr>
-        <w:t>Ex: char c = ‘a’;</w:t>
-      </w:r>
+        <w:t>Ex: char c = ‘a</w:t>
+      </w:r>
+      <w:proofErr w:type="gramStart"/>
+      <w:r>
+        <w:rPr>
+          <w:b/>
+          <w:bCs/>
+          <w:szCs w:val="24"/>
+        </w:rPr>
+        <w:t>’;</w:t>
+      </w:r>
+      <w:proofErr w:type="gramEnd"/>
     </w:p>
     <w:p>
       <w:pPr>
@@ -3783,6 +4075,7 @@
         </w:rPr>
       </w:pPr>
       <w:proofErr w:type="spellStart"/>
+      <w:proofErr w:type="gramStart"/>
       <w:r>
         <w:rPr>
           <w:b/>
@@ -3800,6 +4093,7 @@
         </w:rPr>
         <w:t>;</w:t>
       </w:r>
+      <w:proofErr w:type="gramEnd"/>
     </w:p>
     <w:p>
       <w:pPr>
@@ -4025,7 +4319,21 @@
         <w:rPr>
           <w:szCs w:val="24"/>
         </w:rPr>
-        <w:t>NOTE: We can not perform conversion/casting from char to Boolean datatype, it only supports in the range of numerical conversion between byte to double data type.</w:t>
+        <w:t xml:space="preserve">NOTE: We </w:t>
+      </w:r>
+      <w:proofErr w:type="gramStart"/>
+      <w:r>
+        <w:rPr>
+          <w:szCs w:val="24"/>
+        </w:rPr>
+        <w:t>can not</w:t>
+      </w:r>
+      <w:proofErr w:type="gramEnd"/>
+      <w:r>
+        <w:rPr>
+          <w:szCs w:val="24"/>
+        </w:rPr>
+        <w:t xml:space="preserve"> perform conversion/casting from char to Boolean datatype, it only supports in the range of numerical conversion between byte to double data type.</w:t>
       </w:r>
     </w:p>
     <w:p>
@@ -4554,8 +4862,16 @@
         <w:rPr>
           <w:szCs w:val="24"/>
         </w:rPr>
-        <w:t xml:space="preserve"> Variable = Value;</w:t>
-      </w:r>
+        <w:t xml:space="preserve"> Variable = </w:t>
+      </w:r>
+      <w:proofErr w:type="gramStart"/>
+      <w:r>
+        <w:rPr>
+          <w:szCs w:val="24"/>
+        </w:rPr>
+        <w:t>Value;</w:t>
+      </w:r>
+      <w:proofErr w:type="gramEnd"/>
     </w:p>
     <w:p>
       <w:pPr>
@@ -4609,6 +4925,7 @@
         <w:t>) Value/</w:t>
       </w:r>
       <w:proofErr w:type="spellStart"/>
+      <w:proofErr w:type="gramStart"/>
       <w:r>
         <w:rPr>
           <w:szCs w:val="24"/>
@@ -4622,6 +4939,7 @@
         </w:rPr>
         <w:t>;</w:t>
       </w:r>
+      <w:proofErr w:type="gramEnd"/>
     </w:p>
     <w:p>
       <w:pPr>
@@ -4652,6 +4970,7 @@
         <w:rPr>
           <w:b/>
           <w:bCs/>
+          <w:noProof/>
           <w:szCs w:val="24"/>
         </w:rPr>
         <w:drawing>
@@ -4841,6 +5160,25 @@
       <w:pPr>
         <w:pStyle w:val="ListParagraph"/>
         <w:numPr>
+          <w:ilvl w:val="2"/>
+          <w:numId w:val="1"/>
+        </w:numPr>
+        <w:jc w:val="both"/>
+        <w:rPr>
+          <w:szCs w:val="24"/>
+        </w:rPr>
+      </w:pPr>
+      <w:r>
+        <w:rPr>
+          <w:szCs w:val="24"/>
+        </w:rPr>
+        <w:t>Logical Operators</w:t>
+      </w:r>
+    </w:p>
+    <w:p>
+      <w:pPr>
+        <w:pStyle w:val="ListParagraph"/>
+        <w:numPr>
           <w:ilvl w:val="1"/>
           <w:numId w:val="1"/>
         </w:numPr>
@@ -4898,12 +5236,13 @@
         <w:rPr>
           <w:b/>
           <w:bCs/>
+          <w:noProof/>
           <w:szCs w:val="24"/>
         </w:rPr>
         <w:drawing>
-          <wp:inline distT="0" distB="0" distL="0" distR="0" wp14:anchorId="67BD786C" wp14:editId="05550CEB">
-            <wp:extent cx="5899150" cy="7657852"/>
-            <wp:effectExtent l="0" t="0" r="6350" b="635"/>
+          <wp:inline distT="0" distB="0" distL="0" distR="0" wp14:anchorId="67BD786C" wp14:editId="0E8DC7C7">
+            <wp:extent cx="5740400" cy="7451774"/>
+            <wp:effectExtent l="0" t="0" r="0" b="0"/>
             <wp:docPr id="205111423" name="Picture 1" descr="A screenshot of a computer program&#10;&#10;AI-generated content may be incorrect."/>
             <wp:cNvGraphicFramePr>
               <a:graphicFrameLocks xmlns:a="http://schemas.openxmlformats.org/drawingml/2006/main" noChangeAspect="1"/>
@@ -4924,7 +5263,7 @@
                   <pic:spPr>
                     <a:xfrm>
                       <a:off x="0" y="0"/>
-                      <a:ext cx="5934756" cy="7704073"/>
+                      <a:ext cx="5782054" cy="7505846"/>
                     </a:xfrm>
                     <a:prstGeom prst="rect">
                       <a:avLst/>
@@ -4976,6 +5315,7 @@
         <w:rPr>
           <w:b/>
           <w:bCs/>
+          <w:noProof/>
           <w:szCs w:val="24"/>
         </w:rPr>
         <w:drawing>
@@ -5071,6 +5411,7 @@
         <w:rPr>
           <w:b/>
           <w:bCs/>
+          <w:noProof/>
           <w:szCs w:val="24"/>
         </w:rPr>
         <w:drawing>
@@ -5148,12 +5489,13 @@
         <w:rPr>
           <w:b/>
           <w:bCs/>
+          <w:noProof/>
           <w:szCs w:val="24"/>
         </w:rPr>
         <w:drawing>
-          <wp:inline distT="0" distB="0" distL="0" distR="0" wp14:anchorId="5912614D" wp14:editId="1F5F001C">
-            <wp:extent cx="4170205" cy="4292600"/>
-            <wp:effectExtent l="0" t="0" r="1905" b="0"/>
+          <wp:inline distT="0" distB="0" distL="0" distR="0" wp14:anchorId="5912614D" wp14:editId="362F611E">
+            <wp:extent cx="4197350" cy="4320540"/>
+            <wp:effectExtent l="0" t="0" r="0" b="3810"/>
             <wp:docPr id="1047437029" name="Picture 1" descr="A screenshot of a computer program&#10;&#10;AI-generated content may be incorrect."/>
             <wp:cNvGraphicFramePr>
               <a:graphicFrameLocks xmlns:a="http://schemas.openxmlformats.org/drawingml/2006/main" noChangeAspect="1"/>
@@ -5174,7 +5516,7 @@
                   <pic:spPr>
                     <a:xfrm>
                       <a:off x="0" y="0"/>
-                      <a:ext cx="4209489" cy="4333036"/>
+                      <a:ext cx="4243708" cy="4368259"/>
                     </a:xfrm>
                     <a:prstGeom prst="rect">
                       <a:avLst/>
@@ -5226,12 +5568,13 @@
         <w:rPr>
           <w:b/>
           <w:bCs/>
+          <w:noProof/>
           <w:szCs w:val="24"/>
         </w:rPr>
         <w:drawing>
-          <wp:inline distT="0" distB="0" distL="0" distR="0" wp14:anchorId="01A0B6C3" wp14:editId="25AB3F1D">
-            <wp:extent cx="4610679" cy="4330700"/>
-            <wp:effectExtent l="0" t="0" r="0" b="0"/>
+          <wp:inline distT="0" distB="0" distL="0" distR="0" wp14:anchorId="01A0B6C3" wp14:editId="4F565AF6">
+            <wp:extent cx="5347577" cy="5022850"/>
+            <wp:effectExtent l="0" t="0" r="5715" b="6350"/>
             <wp:docPr id="615131282" name="Picture 1" descr="A screen shot of a computer program&#10;&#10;AI-generated content may be incorrect."/>
             <wp:cNvGraphicFramePr>
               <a:graphicFrameLocks xmlns:a="http://schemas.openxmlformats.org/drawingml/2006/main" noChangeAspect="1"/>
@@ -5252,7 +5595,7 @@
                   <pic:spPr>
                     <a:xfrm>
                       <a:off x="0" y="0"/>
-                      <a:ext cx="4647680" cy="4365454"/>
+                      <a:ext cx="5396107" cy="5068433"/>
                     </a:xfrm>
                     <a:prstGeom prst="rect">
                       <a:avLst/>
@@ -5312,6 +5655,545 @@
           <w:szCs w:val="24"/>
         </w:rPr>
         <w:t>:</w:t>
+      </w:r>
+    </w:p>
+    <w:p>
+      <w:pPr>
+        <w:pStyle w:val="ListParagraph"/>
+        <w:numPr>
+          <w:ilvl w:val="2"/>
+          <w:numId w:val="1"/>
+        </w:numPr>
+        <w:jc w:val="both"/>
+        <w:rPr>
+          <w:b/>
+          <w:bCs/>
+          <w:szCs w:val="24"/>
+        </w:rPr>
+      </w:pPr>
+      <w:r>
+        <w:rPr>
+          <w:szCs w:val="24"/>
+        </w:rPr>
+        <w:t>Relational operators mainly compare two values or expressions. And it always returns Boolean result (true or false).</w:t>
+      </w:r>
+    </w:p>
+    <w:p>
+      <w:pPr>
+        <w:pStyle w:val="ListParagraph"/>
+        <w:numPr>
+          <w:ilvl w:val="2"/>
+          <w:numId w:val="1"/>
+        </w:numPr>
+        <w:jc w:val="both"/>
+        <w:rPr>
+          <w:b/>
+          <w:bCs/>
+          <w:szCs w:val="24"/>
+        </w:rPr>
+      </w:pPr>
+      <w:r>
+        <w:rPr>
+          <w:szCs w:val="24"/>
+        </w:rPr>
+        <w:t xml:space="preserve">We can use assignment operator in IF…ELSE conditions, ITERATION LOOPS(FOR, </w:t>
+      </w:r>
+      <w:proofErr w:type="gramStart"/>
+      <w:r>
+        <w:rPr>
+          <w:szCs w:val="24"/>
+        </w:rPr>
+        <w:t>WHILE,</w:t>
+      </w:r>
+      <w:proofErr w:type="gramEnd"/>
+      <w:r>
+        <w:rPr>
+          <w:szCs w:val="24"/>
+        </w:rPr>
+        <w:t xml:space="preserve"> DO…WHILE). </w:t>
+      </w:r>
+    </w:p>
+    <w:p>
+      <w:pPr>
+        <w:pStyle w:val="ListParagraph"/>
+        <w:numPr>
+          <w:ilvl w:val="2"/>
+          <w:numId w:val="1"/>
+        </w:numPr>
+        <w:jc w:val="both"/>
+        <w:rPr>
+          <w:b/>
+          <w:bCs/>
+          <w:szCs w:val="24"/>
+        </w:rPr>
+      </w:pPr>
+      <w:r>
+        <w:rPr>
+          <w:b/>
+          <w:bCs/>
+          <w:szCs w:val="24"/>
+        </w:rPr>
+        <w:t>Equal to: ==</w:t>
+      </w:r>
+    </w:p>
+    <w:p>
+      <w:pPr>
+        <w:pStyle w:val="ListParagraph"/>
+        <w:ind w:left="1800"/>
+        <w:jc w:val="both"/>
+        <w:rPr>
+          <w:b/>
+          <w:bCs/>
+          <w:szCs w:val="24"/>
+        </w:rPr>
+      </w:pPr>
+      <w:r>
+        <w:rPr>
+          <w:b/>
+          <w:bCs/>
+          <w:szCs w:val="24"/>
+        </w:rPr>
+        <w:t>(NOTE: SINGLE EQUAL TO(=) USE FOR ASSIGNMENT OF VALUE WHILE DOUBLE  EQUAL TO(==) USE FOR COMPARITION OF VALUES.)</w:t>
+      </w:r>
+    </w:p>
+    <w:p>
+      <w:pPr>
+        <w:pStyle w:val="ListParagraph"/>
+        <w:numPr>
+          <w:ilvl w:val="2"/>
+          <w:numId w:val="1"/>
+        </w:numPr>
+        <w:jc w:val="both"/>
+        <w:rPr>
+          <w:b/>
+          <w:bCs/>
+          <w:szCs w:val="24"/>
+        </w:rPr>
+      </w:pPr>
+      <w:r>
+        <w:rPr>
+          <w:b/>
+          <w:bCs/>
+          <w:szCs w:val="24"/>
+        </w:rPr>
+        <w:t>Not Equal to: !=</w:t>
+      </w:r>
+    </w:p>
+    <w:p>
+      <w:pPr>
+        <w:pStyle w:val="ListParagraph"/>
+        <w:numPr>
+          <w:ilvl w:val="2"/>
+          <w:numId w:val="1"/>
+        </w:numPr>
+        <w:jc w:val="both"/>
+        <w:rPr>
+          <w:b/>
+          <w:bCs/>
+          <w:szCs w:val="24"/>
+        </w:rPr>
+      </w:pPr>
+      <w:r>
+        <w:rPr>
+          <w:b/>
+          <w:bCs/>
+          <w:szCs w:val="24"/>
+        </w:rPr>
+        <w:t>Greater than and equal to: &gt; &gt;=</w:t>
+      </w:r>
+    </w:p>
+    <w:p>
+      <w:pPr>
+        <w:pStyle w:val="ListParagraph"/>
+        <w:numPr>
+          <w:ilvl w:val="2"/>
+          <w:numId w:val="1"/>
+        </w:numPr>
+        <w:jc w:val="both"/>
+        <w:rPr>
+          <w:b/>
+          <w:bCs/>
+          <w:szCs w:val="24"/>
+        </w:rPr>
+      </w:pPr>
+      <w:r>
+        <w:rPr>
+          <w:b/>
+          <w:bCs/>
+          <w:szCs w:val="24"/>
+        </w:rPr>
+        <w:t>Less than and equal to: &lt; &lt;=</w:t>
+      </w:r>
+    </w:p>
+    <w:p>
+      <w:pPr>
+        <w:pStyle w:val="ListParagraph"/>
+        <w:jc w:val="both"/>
+        <w:rPr>
+          <w:b/>
+          <w:bCs/>
+          <w:szCs w:val="24"/>
+        </w:rPr>
+      </w:pPr>
+      <w:r>
+        <w:rPr>
+          <w:b/>
+          <w:bCs/>
+          <w:szCs w:val="24"/>
+        </w:rPr>
+        <w:drawing>
+          <wp:inline distT="0" distB="0" distL="0" distR="0" wp14:anchorId="48C34476" wp14:editId="4EED1625">
+            <wp:extent cx="6542826" cy="6248400"/>
+            <wp:effectExtent l="0" t="0" r="0" b="0"/>
+            <wp:docPr id="1001562755" name="Picture 1" descr="A screen shot of a computer program&#10;&#10;AI-generated content may be incorrect."/>
+            <wp:cNvGraphicFramePr>
+              <a:graphicFrameLocks xmlns:a="http://schemas.openxmlformats.org/drawingml/2006/main" noChangeAspect="1"/>
+            </wp:cNvGraphicFramePr>
+            <a:graphic xmlns:a="http://schemas.openxmlformats.org/drawingml/2006/main">
+              <a:graphicData uri="http://schemas.openxmlformats.org/drawingml/2006/picture">
+                <pic:pic xmlns:pic="http://schemas.openxmlformats.org/drawingml/2006/picture">
+                  <pic:nvPicPr>
+                    <pic:cNvPr id="1001562755" name="Picture 1" descr="A screen shot of a computer program&#10;&#10;AI-generated content may be incorrect."/>
+                    <pic:cNvPicPr/>
+                  </pic:nvPicPr>
+                  <pic:blipFill>
+                    <a:blip r:embed="rId23"/>
+                    <a:stretch>
+                      <a:fillRect/>
+                    </a:stretch>
+                  </pic:blipFill>
+                  <pic:spPr>
+                    <a:xfrm>
+                      <a:off x="0" y="0"/>
+                      <a:ext cx="6558588" cy="6263453"/>
+                    </a:xfrm>
+                    <a:prstGeom prst="rect">
+                      <a:avLst/>
+                    </a:prstGeom>
+                  </pic:spPr>
+                </pic:pic>
+              </a:graphicData>
+            </a:graphic>
+          </wp:inline>
+        </w:drawing>
+      </w:r>
+    </w:p>
+    <w:p>
+      <w:pPr>
+        <w:rPr>
+          <w:b/>
+          <w:bCs/>
+          <w:szCs w:val="24"/>
+        </w:rPr>
+      </w:pPr>
+      <w:r>
+        <w:rPr>
+          <w:b/>
+          <w:bCs/>
+          <w:szCs w:val="24"/>
+        </w:rPr>
+        <w:br w:type="page"/>
+      </w:r>
+    </w:p>
+    <w:p>
+      <w:pPr>
+        <w:pStyle w:val="ListParagraph"/>
+        <w:numPr>
+          <w:ilvl w:val="1"/>
+          <w:numId w:val="1"/>
+        </w:numPr>
+        <w:jc w:val="both"/>
+        <w:rPr>
+          <w:b/>
+          <w:bCs/>
+          <w:szCs w:val="24"/>
+        </w:rPr>
+      </w:pPr>
+      <w:r>
+        <w:rPr>
+          <w:b/>
+          <w:bCs/>
+          <w:szCs w:val="24"/>
+        </w:rPr>
+        <w:lastRenderedPageBreak/>
+        <w:t>Logical</w:t>
+      </w:r>
+      <w:r>
+        <w:rPr>
+          <w:b/>
+          <w:bCs/>
+          <w:szCs w:val="24"/>
+        </w:rPr>
+        <w:t xml:space="preserve"> Operators</w:t>
+      </w:r>
+      <w:r>
+        <w:rPr>
+          <w:b/>
+          <w:bCs/>
+          <w:szCs w:val="24"/>
+        </w:rPr>
+        <w:t>:</w:t>
+      </w:r>
+    </w:p>
+    <w:p>
+      <w:pPr>
+        <w:pStyle w:val="ListParagraph"/>
+        <w:numPr>
+          <w:ilvl w:val="2"/>
+          <w:numId w:val="1"/>
+        </w:numPr>
+        <w:jc w:val="both"/>
+        <w:rPr>
+          <w:b/>
+          <w:bCs/>
+          <w:szCs w:val="24"/>
+        </w:rPr>
+      </w:pPr>
+      <w:r>
+        <w:rPr>
+          <w:szCs w:val="24"/>
+        </w:rPr>
+        <w:t xml:space="preserve">It is mainly </w:t>
+      </w:r>
+      <w:r>
+        <w:rPr>
+          <w:szCs w:val="24"/>
+        </w:rPr>
+        <w:t>used</w:t>
+      </w:r>
+      <w:r>
+        <w:rPr>
+          <w:szCs w:val="24"/>
+        </w:rPr>
+        <w:t xml:space="preserve"> to combine multiple conditions and return a Boolean result (true or false).</w:t>
+      </w:r>
+    </w:p>
+    <w:p>
+      <w:pPr>
+        <w:pStyle w:val="ListParagraph"/>
+        <w:numPr>
+          <w:ilvl w:val="2"/>
+          <w:numId w:val="1"/>
+        </w:numPr>
+        <w:jc w:val="both"/>
+        <w:rPr>
+          <w:b/>
+          <w:bCs/>
+          <w:szCs w:val="24"/>
+        </w:rPr>
+      </w:pPr>
+      <w:r>
+        <w:rPr>
+          <w:b/>
+          <w:bCs/>
+          <w:szCs w:val="24"/>
+        </w:rPr>
+        <w:t>Logical AND: &amp;&amp;</w:t>
+      </w:r>
+    </w:p>
+    <w:p>
+      <w:pPr>
+        <w:pStyle w:val="ListParagraph"/>
+        <w:numPr>
+          <w:ilvl w:val="3"/>
+          <w:numId w:val="1"/>
+        </w:numPr>
+        <w:jc w:val="both"/>
+        <w:rPr>
+          <w:szCs w:val="24"/>
+        </w:rPr>
+      </w:pPr>
+      <w:r>
+        <w:rPr>
+          <w:szCs w:val="24"/>
+        </w:rPr>
+        <w:t>When we want all conditions to be true, we need to use the logical AND operator.</w:t>
+      </w:r>
+    </w:p>
+    <w:p>
+      <w:pPr>
+        <w:pStyle w:val="ListParagraph"/>
+        <w:numPr>
+          <w:ilvl w:val="2"/>
+          <w:numId w:val="1"/>
+        </w:numPr>
+        <w:jc w:val="both"/>
+        <w:rPr>
+          <w:b/>
+          <w:bCs/>
+          <w:szCs w:val="24"/>
+        </w:rPr>
+      </w:pPr>
+      <w:r>
+        <w:rPr>
+          <w:b/>
+          <w:bCs/>
+          <w:szCs w:val="24"/>
+        </w:rPr>
+        <w:t xml:space="preserve">Logical </w:t>
+      </w:r>
+      <w:r>
+        <w:rPr>
+          <w:b/>
+          <w:bCs/>
+          <w:szCs w:val="24"/>
+        </w:rPr>
+        <w:t>OR</w:t>
+      </w:r>
+      <w:r>
+        <w:rPr>
+          <w:b/>
+          <w:bCs/>
+          <w:szCs w:val="24"/>
+        </w:rPr>
+        <w:t>: ||</w:t>
+      </w:r>
+    </w:p>
+    <w:p>
+      <w:pPr>
+        <w:pStyle w:val="ListParagraph"/>
+        <w:numPr>
+          <w:ilvl w:val="3"/>
+          <w:numId w:val="1"/>
+        </w:numPr>
+        <w:jc w:val="both"/>
+        <w:rPr>
+          <w:szCs w:val="24"/>
+        </w:rPr>
+      </w:pPr>
+      <w:r>
+        <w:rPr>
+          <w:szCs w:val="24"/>
+        </w:rPr>
+        <w:t>When at least one condition among all conditions needs to be true, we use the logical OR operator.</w:t>
+      </w:r>
+    </w:p>
+    <w:p>
+      <w:pPr>
+        <w:pStyle w:val="ListParagraph"/>
+        <w:numPr>
+          <w:ilvl w:val="2"/>
+          <w:numId w:val="1"/>
+        </w:numPr>
+        <w:jc w:val="both"/>
+        <w:rPr>
+          <w:b/>
+          <w:bCs/>
+          <w:szCs w:val="24"/>
+        </w:rPr>
+      </w:pPr>
+      <w:r>
+        <w:rPr>
+          <w:b/>
+          <w:bCs/>
+          <w:szCs w:val="24"/>
+        </w:rPr>
+        <w:t>Logical  NOT: !</w:t>
+      </w:r>
+    </w:p>
+    <w:p>
+      <w:pPr>
+        <w:pStyle w:val="ListParagraph"/>
+        <w:numPr>
+          <w:ilvl w:val="3"/>
+          <w:numId w:val="1"/>
+        </w:numPr>
+        <w:jc w:val="both"/>
+        <w:rPr>
+          <w:b/>
+          <w:bCs/>
+          <w:szCs w:val="24"/>
+        </w:rPr>
+      </w:pPr>
+      <w:r>
+        <w:rPr>
+          <w:szCs w:val="24"/>
+        </w:rPr>
+        <w:t xml:space="preserve">While using NOT operator </w:t>
+      </w:r>
+      <w:r>
+        <w:rPr>
+          <w:szCs w:val="24"/>
+        </w:rPr>
+        <w:t>whatever</w:t>
+      </w:r>
+      <w:r>
+        <w:rPr>
+          <w:szCs w:val="24"/>
+        </w:rPr>
+        <w:t xml:space="preserve"> result we </w:t>
+      </w:r>
+      <w:r>
+        <w:rPr>
+          <w:szCs w:val="24"/>
+        </w:rPr>
+        <w:t>get</w:t>
+      </w:r>
+      <w:r>
+        <w:rPr>
+          <w:szCs w:val="24"/>
+        </w:rPr>
+        <w:t xml:space="preserve">, it will </w:t>
+      </w:r>
+      <w:r>
+        <w:rPr>
+          <w:szCs w:val="24"/>
+        </w:rPr>
+        <w:t>give opposite of it. For example, if we get the answer TRUE and use the ! OR operator, then it will give FALSE answer.</w:t>
+      </w:r>
+    </w:p>
+    <w:p>
+      <w:pPr>
+        <w:pStyle w:val="ListParagraph"/>
+        <w:ind w:left="0"/>
+        <w:jc w:val="both"/>
+        <w:rPr>
+          <w:b/>
+          <w:bCs/>
+          <w:szCs w:val="24"/>
+        </w:rPr>
+      </w:pPr>
+      <w:r>
+        <w:rPr>
+          <w:b/>
+          <w:bCs/>
+          <w:szCs w:val="24"/>
+        </w:rPr>
+        <w:drawing>
+          <wp:inline distT="0" distB="0" distL="0" distR="0" wp14:anchorId="5A418356" wp14:editId="237366EA">
+            <wp:extent cx="7166610" cy="6426200"/>
+            <wp:effectExtent l="0" t="0" r="0" b="0"/>
+            <wp:docPr id="1303849528" name="Picture 1" descr="A screen shot of a computer program&#10;&#10;AI-generated content may be incorrect."/>
+            <wp:cNvGraphicFramePr>
+              <a:graphicFrameLocks xmlns:a="http://schemas.openxmlformats.org/drawingml/2006/main" noChangeAspect="1"/>
+            </wp:cNvGraphicFramePr>
+            <a:graphic xmlns:a="http://schemas.openxmlformats.org/drawingml/2006/main">
+              <a:graphicData uri="http://schemas.openxmlformats.org/drawingml/2006/picture">
+                <pic:pic xmlns:pic="http://schemas.openxmlformats.org/drawingml/2006/picture">
+                  <pic:nvPicPr>
+                    <pic:cNvPr id="1303849528" name="Picture 1" descr="A screen shot of a computer program&#10;&#10;AI-generated content may be incorrect."/>
+                    <pic:cNvPicPr/>
+                  </pic:nvPicPr>
+                  <pic:blipFill>
+                    <a:blip r:embed="rId24"/>
+                    <a:stretch>
+                      <a:fillRect/>
+                    </a:stretch>
+                  </pic:blipFill>
+                  <pic:spPr>
+                    <a:xfrm>
+                      <a:off x="0" y="0"/>
+                      <a:ext cx="7169832" cy="6429089"/>
+                    </a:xfrm>
+                    <a:prstGeom prst="rect">
+                      <a:avLst/>
+                    </a:prstGeom>
+                  </pic:spPr>
+                </pic:pic>
+              </a:graphicData>
+            </a:graphic>
+          </wp:inline>
+        </w:drawing>
       </w:r>
     </w:p>
     <w:sectPr>
@@ -6164,7 +7046,6 @@
   <w:style w:type="character" w:default="1" w:styleId="DefaultParagraphFont">
     <w:name w:val="Default Paragraph Font"/>
     <w:uiPriority w:val="1"/>
-    <w:semiHidden/>
     <w:unhideWhenUsed/>
   </w:style>
   <w:style w:type="table" w:default="1" w:styleId="TableNormal">

</xml_diff>

<commit_message>
Completed "Looping Statement" only left is for-each loop. Will cover later.
</commit_message>
<xml_diff>
--- a/Core Java.docx
+++ b/Core Java.docx
@@ -1413,7 +1413,25 @@
           <w:bCs/>
           <w:szCs w:val="24"/>
         </w:rPr>
-        <w:t xml:space="preserve"> create Java code &gt; javac compiler compiled code to BYTE code &gt; BYTE code goes on JVM </w:t>
+        <w:t xml:space="preserve"> create Java code &gt; </w:t>
+      </w:r>
+      <w:proofErr w:type="spellStart"/>
+      <w:r>
+        <w:rPr>
+          <w:b/>
+          <w:bCs/>
+          <w:szCs w:val="24"/>
+        </w:rPr>
+        <w:t>javac</w:t>
+      </w:r>
+      <w:proofErr w:type="spellEnd"/>
+      <w:r>
+        <w:rPr>
+          <w:b/>
+          <w:bCs/>
+          <w:szCs w:val="24"/>
+        </w:rPr>
+        <w:t xml:space="preserve"> compiler compiled code to BYTE code &gt; BYTE code goes on JVM </w:t>
       </w:r>
       <w:r>
         <w:rPr>
@@ -1429,7 +1447,25 @@
           <w:bCs/>
           <w:szCs w:val="24"/>
         </w:rPr>
-        <w:t>public static void main(String args[]</w:t>
+        <w:t xml:space="preserve">public static void main(String </w:t>
+      </w:r>
+      <w:proofErr w:type="spellStart"/>
+      <w:r>
+        <w:rPr>
+          <w:b/>
+          <w:bCs/>
+          <w:szCs w:val="24"/>
+        </w:rPr>
+        <w:t>args</w:t>
+      </w:r>
+      <w:proofErr w:type="spellEnd"/>
+      <w:r>
+        <w:rPr>
+          <w:b/>
+          <w:bCs/>
+          <w:szCs w:val="24"/>
+        </w:rPr>
+        <w:t>[]</w:t>
       </w:r>
       <w:r>
         <w:rPr>
@@ -1534,7 +1570,25 @@
           <w:bCs/>
           <w:szCs w:val="24"/>
         </w:rPr>
-        <w:t>“public static void main(String args[])”</w:t>
+        <w:t xml:space="preserve">“public static void main(String </w:t>
+      </w:r>
+      <w:proofErr w:type="spellStart"/>
+      <w:r>
+        <w:rPr>
+          <w:b/>
+          <w:bCs/>
+          <w:szCs w:val="24"/>
+        </w:rPr>
+        <w:t>args</w:t>
+      </w:r>
+      <w:proofErr w:type="spellEnd"/>
+      <w:r>
+        <w:rPr>
+          <w:b/>
+          <w:bCs/>
+          <w:szCs w:val="24"/>
+        </w:rPr>
+        <w:t>[])”</w:t>
       </w:r>
     </w:p>
     <w:p>
@@ -1828,7 +1882,25 @@
           <w:bCs/>
           <w:szCs w:val="24"/>
         </w:rPr>
-        <w:t>String args[])”</w:t>
+        <w:t xml:space="preserve">String </w:t>
+      </w:r>
+      <w:proofErr w:type="spellStart"/>
+      <w:r>
+        <w:rPr>
+          <w:b/>
+          <w:bCs/>
+          <w:szCs w:val="24"/>
+        </w:rPr>
+        <w:t>args</w:t>
+      </w:r>
+      <w:proofErr w:type="spellEnd"/>
+      <w:r>
+        <w:rPr>
+          <w:b/>
+          <w:bCs/>
+          <w:szCs w:val="24"/>
+        </w:rPr>
+        <w:t>[])”</w:t>
       </w:r>
       <w:r>
         <w:rPr>
@@ -1863,7 +1935,25 @@
           <w:bCs/>
           <w:szCs w:val="24"/>
         </w:rPr>
-        <w:t>“javac FileName.java”</w:t>
+        <w:t>“</w:t>
+      </w:r>
+      <w:proofErr w:type="spellStart"/>
+      <w:r>
+        <w:rPr>
+          <w:b/>
+          <w:bCs/>
+          <w:szCs w:val="24"/>
+        </w:rPr>
+        <w:t>javac</w:t>
+      </w:r>
+      <w:proofErr w:type="spellEnd"/>
+      <w:r>
+        <w:rPr>
+          <w:b/>
+          <w:bCs/>
+          <w:szCs w:val="24"/>
+        </w:rPr>
+        <w:t xml:space="preserve"> FileName.java”</w:t>
       </w:r>
       <w:r>
         <w:rPr>
@@ -1912,7 +2002,25 @@
           <w:bCs/>
           <w:szCs w:val="24"/>
         </w:rPr>
-        <w:t>“java FileName”</w:t>
+        <w:t xml:space="preserve">“java </w:t>
+      </w:r>
+      <w:proofErr w:type="spellStart"/>
+      <w:r>
+        <w:rPr>
+          <w:b/>
+          <w:bCs/>
+          <w:szCs w:val="24"/>
+        </w:rPr>
+        <w:t>FileName</w:t>
+      </w:r>
+      <w:proofErr w:type="spellEnd"/>
+      <w:r>
+        <w:rPr>
+          <w:b/>
+          <w:bCs/>
+          <w:szCs w:val="24"/>
+        </w:rPr>
+        <w:t>”</w:t>
       </w:r>
       <w:r>
         <w:rPr>
@@ -2116,11 +2224,33 @@
           <w:szCs w:val="24"/>
         </w:rPr>
       </w:pPr>
-      <w:r>
-        <w:rPr>
-          <w:szCs w:val="24"/>
-        </w:rPr>
-        <w:t>DataType VariableName = Value;</w:t>
+      <w:proofErr w:type="spellStart"/>
+      <w:r>
+        <w:rPr>
+          <w:szCs w:val="24"/>
+        </w:rPr>
+        <w:t>DataType</w:t>
+      </w:r>
+      <w:proofErr w:type="spellEnd"/>
+      <w:r>
+        <w:rPr>
+          <w:szCs w:val="24"/>
+        </w:rPr>
+        <w:t xml:space="preserve"> </w:t>
+      </w:r>
+      <w:proofErr w:type="spellStart"/>
+      <w:r>
+        <w:rPr>
+          <w:szCs w:val="24"/>
+        </w:rPr>
+        <w:t>VariableName</w:t>
+      </w:r>
+      <w:proofErr w:type="spellEnd"/>
+      <w:r>
+        <w:rPr>
+          <w:szCs w:val="24"/>
+        </w:rPr>
+        <w:t xml:space="preserve"> = Value;</w:t>
       </w:r>
     </w:p>
     <w:p>
@@ -3009,6 +3139,7 @@
         </w:rPr>
         <w:t xml:space="preserve">float </w:t>
       </w:r>
+      <w:proofErr w:type="spellStart"/>
       <w:r>
         <w:rPr>
           <w:i/>
@@ -3017,6 +3148,7 @@
         </w:rPr>
         <w:t>fl</w:t>
       </w:r>
+      <w:proofErr w:type="spellEnd"/>
       <w:r>
         <w:rPr>
           <w:i/>
@@ -3215,6 +3347,7 @@
           <w:szCs w:val="24"/>
         </w:rPr>
       </w:pPr>
+      <w:proofErr w:type="spellStart"/>
       <w:r>
         <w:rPr>
           <w:b/>
@@ -3223,6 +3356,7 @@
         </w:rPr>
         <w:t>char</w:t>
       </w:r>
+      <w:proofErr w:type="spellEnd"/>
       <w:r>
         <w:rPr>
           <w:szCs w:val="24"/>
@@ -3426,6 +3560,7 @@
           <w:szCs w:val="24"/>
         </w:rPr>
       </w:pPr>
+      <w:proofErr w:type="spellStart"/>
       <w:r>
         <w:rPr>
           <w:b/>
@@ -3434,6 +3569,7 @@
         </w:rPr>
         <w:t>boolean</w:t>
       </w:r>
+      <w:proofErr w:type="spellEnd"/>
       <w:r>
         <w:rPr>
           <w:szCs w:val="24"/>
@@ -3461,7 +3597,25 @@
           <w:bCs/>
           <w:szCs w:val="24"/>
         </w:rPr>
-        <w:t>In other programming languages, the values of boolean data type is 0 for false and 1 for true but in java the values are “True” or “False”</w:t>
+        <w:t xml:space="preserve">In other programming languages, the values of </w:t>
+      </w:r>
+      <w:proofErr w:type="spellStart"/>
+      <w:r>
+        <w:rPr>
+          <w:b/>
+          <w:bCs/>
+          <w:szCs w:val="24"/>
+        </w:rPr>
+        <w:t>boolean</w:t>
+      </w:r>
+      <w:proofErr w:type="spellEnd"/>
+      <w:r>
+        <w:rPr>
+          <w:b/>
+          <w:bCs/>
+          <w:szCs w:val="24"/>
+        </w:rPr>
+        <w:t xml:space="preserve"> data type is 0 for false and 1 for true but in java the values are “True” or “False”</w:t>
       </w:r>
     </w:p>
     <w:p>
@@ -3628,13 +3782,23 @@
           <w:szCs w:val="24"/>
         </w:rPr>
       </w:pPr>
-      <w:r>
-        <w:rPr>
-          <w:b/>
-          <w:bCs/>
-          <w:szCs w:val="24"/>
-        </w:rPr>
-        <w:t>c++;</w:t>
+      <w:proofErr w:type="spellStart"/>
+      <w:r>
+        <w:rPr>
+          <w:b/>
+          <w:bCs/>
+          <w:szCs w:val="24"/>
+        </w:rPr>
+        <w:t>c++</w:t>
+      </w:r>
+      <w:proofErr w:type="spellEnd"/>
+      <w:r>
+        <w:rPr>
+          <w:b/>
+          <w:bCs/>
+          <w:szCs w:val="24"/>
+        </w:rPr>
+        <w:t>;</w:t>
       </w:r>
     </w:p>
     <w:p>
@@ -3861,7 +4025,21 @@
         <w:rPr>
           <w:szCs w:val="24"/>
         </w:rPr>
-        <w:t>NOTE: We can not perform conversion/casting from char to Boolean datatype, it only supports in the range of numerical conversion between byte to double data type.</w:t>
+        <w:t xml:space="preserve">NOTE: We </w:t>
+      </w:r>
+      <w:proofErr w:type="spellStart"/>
+      <w:r>
+        <w:rPr>
+          <w:szCs w:val="24"/>
+        </w:rPr>
+        <w:t>can not</w:t>
+      </w:r>
+      <w:proofErr w:type="spellEnd"/>
+      <w:r>
+        <w:rPr>
+          <w:szCs w:val="24"/>
+        </w:rPr>
+        <w:t xml:space="preserve"> perform conversion/casting from char to Boolean datatype, it only supports in the range of numerical conversion between byte to double data type.</w:t>
       </w:r>
     </w:p>
     <w:p>
@@ -4376,7 +4554,21 @@
         <w:rPr>
           <w:szCs w:val="24"/>
         </w:rPr>
-        <w:t>Big DataType Variable = Value;</w:t>
+        <w:t xml:space="preserve">Big </w:t>
+      </w:r>
+      <w:proofErr w:type="spellStart"/>
+      <w:r>
+        <w:rPr>
+          <w:szCs w:val="24"/>
+        </w:rPr>
+        <w:t>DataType</w:t>
+      </w:r>
+      <w:proofErr w:type="spellEnd"/>
+      <w:r>
+        <w:rPr>
+          <w:szCs w:val="24"/>
+        </w:rPr>
+        <w:t xml:space="preserve"> Variable = Value;</w:t>
       </w:r>
     </w:p>
     <w:p>
@@ -4388,12 +4580,56 @@
           <w:szCs w:val="24"/>
         </w:rPr>
       </w:pPr>
-      <w:r>
-        <w:rPr>
-          <w:szCs w:val="24"/>
-        </w:rPr>
-        <w:t>SmallDataType VariableName = (SmallDataType) Value/BigDataTypeVariable</w:t>
-      </w:r>
+      <w:proofErr w:type="spellStart"/>
+      <w:r>
+        <w:rPr>
+          <w:szCs w:val="24"/>
+        </w:rPr>
+        <w:t>SmallDataType</w:t>
+      </w:r>
+      <w:proofErr w:type="spellEnd"/>
+      <w:r>
+        <w:rPr>
+          <w:szCs w:val="24"/>
+        </w:rPr>
+        <w:t xml:space="preserve"> </w:t>
+      </w:r>
+      <w:proofErr w:type="spellStart"/>
+      <w:r>
+        <w:rPr>
+          <w:szCs w:val="24"/>
+        </w:rPr>
+        <w:t>VariableName</w:t>
+      </w:r>
+      <w:proofErr w:type="spellEnd"/>
+      <w:r>
+        <w:rPr>
+          <w:szCs w:val="24"/>
+        </w:rPr>
+        <w:t xml:space="preserve"> = (</w:t>
+      </w:r>
+      <w:proofErr w:type="spellStart"/>
+      <w:r>
+        <w:rPr>
+          <w:szCs w:val="24"/>
+        </w:rPr>
+        <w:t>SmallDataType</w:t>
+      </w:r>
+      <w:proofErr w:type="spellEnd"/>
+      <w:r>
+        <w:rPr>
+          <w:szCs w:val="24"/>
+        </w:rPr>
+        <w:t>) Value/</w:t>
+      </w:r>
+      <w:proofErr w:type="spellStart"/>
+      <w:r>
+        <w:rPr>
+          <w:szCs w:val="24"/>
+        </w:rPr>
+        <w:t>BigDataTypeVariable</w:t>
+      </w:r>
+      <w:proofErr w:type="spellEnd"/>
       <w:r>
         <w:rPr>
           <w:szCs w:val="24"/>
@@ -5285,6 +5521,7 @@
         <w:rPr>
           <w:b/>
           <w:bCs/>
+          <w:noProof/>
           <w:szCs w:val="24"/>
         </w:rPr>
         <w:drawing>
@@ -5603,6 +5840,7 @@
         <w:rPr>
           <w:b/>
           <w:bCs/>
+          <w:noProof/>
           <w:szCs w:val="24"/>
         </w:rPr>
         <w:drawing>
@@ -5663,15 +5901,7 @@
           <w:szCs w:val="24"/>
         </w:rPr>
         <w:lastRenderedPageBreak/>
-        <w:t>Conditional Statements</w:t>
-      </w:r>
-      <w:r>
-        <w:rPr>
-          <w:b/>
-          <w:bCs/>
-          <w:szCs w:val="24"/>
-        </w:rPr>
-        <w:t>:</w:t>
+        <w:t>Conditional Statements:</w:t>
       </w:r>
     </w:p>
     <w:p>
@@ -5884,6 +6114,7 @@
         <w:rPr>
           <w:b/>
           <w:bCs/>
+          <w:noProof/>
           <w:szCs w:val="24"/>
         </w:rPr>
         <w:drawing>
@@ -6132,6 +6363,7 @@
         <w:rPr>
           <w:b/>
           <w:bCs/>
+          <w:noProof/>
           <w:szCs w:val="24"/>
         </w:rPr>
         <w:drawing>
@@ -6278,7 +6510,35 @@
         <w:rPr>
           <w:szCs w:val="24"/>
         </w:rPr>
-        <w:t>Variable = (Condition) ? Value_IF_True : Value_IF_False;</w:t>
+        <w:t xml:space="preserve">Variable = (Condition) ? </w:t>
+      </w:r>
+      <w:proofErr w:type="spellStart"/>
+      <w:r>
+        <w:rPr>
+          <w:szCs w:val="24"/>
+        </w:rPr>
+        <w:t>Value_IF_True</w:t>
+      </w:r>
+      <w:proofErr w:type="spellEnd"/>
+      <w:r>
+        <w:rPr>
+          <w:szCs w:val="24"/>
+        </w:rPr>
+        <w:t xml:space="preserve"> : </w:t>
+      </w:r>
+      <w:proofErr w:type="spellStart"/>
+      <w:r>
+        <w:rPr>
+          <w:szCs w:val="24"/>
+        </w:rPr>
+        <w:t>Value_IF_False</w:t>
+      </w:r>
+      <w:proofErr w:type="spellEnd"/>
+      <w:r>
+        <w:rPr>
+          <w:szCs w:val="24"/>
+        </w:rPr>
+        <w:t>;</w:t>
       </w:r>
     </w:p>
     <w:p>
@@ -6331,11 +6591,19 @@
           <w:szCs w:val="24"/>
         </w:rPr>
       </w:pPr>
-      <w:r>
-        <w:rPr>
-          <w:szCs w:val="24"/>
-        </w:rPr>
-        <w:t>Value_IF_True = Value assigned if condition is true</w:t>
+      <w:proofErr w:type="spellStart"/>
+      <w:r>
+        <w:rPr>
+          <w:szCs w:val="24"/>
+        </w:rPr>
+        <w:t>Value_IF_True</w:t>
+      </w:r>
+      <w:proofErr w:type="spellEnd"/>
+      <w:r>
+        <w:rPr>
+          <w:szCs w:val="24"/>
+        </w:rPr>
+        <w:t xml:space="preserve"> = Value assigned if condition is true</w:t>
       </w:r>
     </w:p>
     <w:p>
@@ -6369,11 +6637,19 @@
           <w:szCs w:val="24"/>
         </w:rPr>
       </w:pPr>
-      <w:r>
-        <w:rPr>
-          <w:szCs w:val="24"/>
-        </w:rPr>
-        <w:t>Value_IF_False = Value assigned if condition is false</w:t>
+      <w:proofErr w:type="spellStart"/>
+      <w:r>
+        <w:rPr>
+          <w:szCs w:val="24"/>
+        </w:rPr>
+        <w:t>Value_IF_False</w:t>
+      </w:r>
+      <w:proofErr w:type="spellEnd"/>
+      <w:r>
+        <w:rPr>
+          <w:szCs w:val="24"/>
+        </w:rPr>
+        <w:t xml:space="preserve"> = Value assigned if condition is false</w:t>
       </w:r>
     </w:p>
     <w:p>
@@ -6406,6 +6682,7 @@
       </w:pPr>
       <w:r>
         <w:rPr>
+          <w:noProof/>
           <w:szCs w:val="24"/>
         </w:rPr>
         <w:drawing>
@@ -6579,19 +6856,7 @@
         <w:rPr>
           <w:szCs w:val="24"/>
         </w:rPr>
-        <w:t xml:space="preserve"> else</w:t>
-      </w:r>
-      <w:r>
-        <w:rPr>
-          <w:szCs w:val="24"/>
-        </w:rPr>
-        <w:t xml:space="preserve"> if (Condition) </w:t>
-      </w:r>
-      <w:r>
-        <w:rPr>
-          <w:szCs w:val="24"/>
-        </w:rPr>
-        <w:t>{</w:t>
+        <w:t xml:space="preserve"> else if (Condition) {</w:t>
       </w:r>
     </w:p>
     <w:p>
@@ -6624,47 +6889,41 @@
         <w:rPr>
           <w:szCs w:val="24"/>
         </w:rPr>
+        <w:t>} else {</w:t>
+      </w:r>
+    </w:p>
+    <w:p>
+      <w:pPr>
+        <w:pStyle w:val="ListParagraph"/>
+        <w:ind w:left="3240" w:firstLine="360"/>
+        <w:jc w:val="both"/>
+        <w:rPr>
+          <w:b/>
+          <w:bCs/>
+          <w:szCs w:val="24"/>
+        </w:rPr>
+      </w:pPr>
+      <w:r>
+        <w:rPr>
+          <w:szCs w:val="24"/>
+        </w:rPr>
+        <w:t>------------------</w:t>
+      </w:r>
+    </w:p>
+    <w:p>
+      <w:pPr>
+        <w:ind w:left="2520" w:firstLine="720"/>
+        <w:jc w:val="both"/>
+        <w:rPr>
+          <w:szCs w:val="24"/>
+        </w:rPr>
+      </w:pPr>
+      <w:r>
+        <w:rPr>
+          <w:szCs w:val="24"/>
+        </w:rPr>
         <w:t>}</w:t>
       </w:r>
-      <w:r>
-        <w:rPr>
-          <w:szCs w:val="24"/>
-        </w:rPr>
-        <w:t xml:space="preserve"> else {</w:t>
-      </w:r>
-    </w:p>
-    <w:p>
-      <w:pPr>
-        <w:pStyle w:val="ListParagraph"/>
-        <w:ind w:left="3240" w:firstLine="360"/>
-        <w:jc w:val="both"/>
-        <w:rPr>
-          <w:b/>
-          <w:bCs/>
-          <w:szCs w:val="24"/>
-        </w:rPr>
-      </w:pPr>
-      <w:r>
-        <w:rPr>
-          <w:szCs w:val="24"/>
-        </w:rPr>
-        <w:t>------------------</w:t>
-      </w:r>
-    </w:p>
-    <w:p>
-      <w:pPr>
-        <w:ind w:left="2520" w:firstLine="720"/>
-        <w:jc w:val="both"/>
-        <w:rPr>
-          <w:szCs w:val="24"/>
-        </w:rPr>
-      </w:pPr>
-      <w:r>
-        <w:rPr>
-          <w:szCs w:val="24"/>
-        </w:rPr>
-        <w:t>}</w:t>
-      </w:r>
     </w:p>
     <w:p>
       <w:pPr>
@@ -6692,6 +6951,7 @@
         <w:rPr>
           <w:b/>
           <w:bCs/>
+          <w:noProof/>
           <w:szCs w:val="24"/>
         </w:rPr>
         <w:drawing>
@@ -7012,6 +7272,7 @@
       </w:pPr>
       <w:r>
         <w:rPr>
+          <w:noProof/>
           <w:szCs w:val="24"/>
         </w:rPr>
         <w:drawing>
@@ -7255,19 +7516,7 @@
         <w:rPr>
           <w:szCs w:val="24"/>
         </w:rPr>
-        <w:t>case value</w:t>
-      </w:r>
-      <w:r>
-        <w:rPr>
-          <w:szCs w:val="24"/>
-        </w:rPr>
-        <w:t>2</w:t>
-      </w:r>
-      <w:r>
-        <w:rPr>
-          <w:szCs w:val="24"/>
-        </w:rPr>
-        <w:t>:</w:t>
+        <w:t>case value2:</w:t>
       </w:r>
     </w:p>
     <w:p>
@@ -7284,13 +7533,7 @@
           <w:szCs w:val="24"/>
         </w:rPr>
         <w:tab/>
-        <w:t xml:space="preserve">//Code for execute for case value </w:t>
-      </w:r>
-      <w:r>
-        <w:rPr>
-          <w:szCs w:val="24"/>
-        </w:rPr>
-        <w:t>2</w:t>
+        <w:t>//Code for execute for case value 2</w:t>
       </w:r>
     </w:p>
     <w:p>
@@ -7323,19 +7566,7 @@
         <w:rPr>
           <w:szCs w:val="24"/>
         </w:rPr>
-        <w:t>case value</w:t>
-      </w:r>
-      <w:r>
-        <w:rPr>
-          <w:szCs w:val="24"/>
-        </w:rPr>
-        <w:t>3</w:t>
-      </w:r>
-      <w:r>
-        <w:rPr>
-          <w:szCs w:val="24"/>
-        </w:rPr>
-        <w:t>:</w:t>
+        <w:t>case value3:</w:t>
       </w:r>
     </w:p>
     <w:p>
@@ -7352,13 +7583,7 @@
           <w:szCs w:val="24"/>
         </w:rPr>
         <w:tab/>
-        <w:t xml:space="preserve">//Code for execute for case value </w:t>
-      </w:r>
-      <w:r>
-        <w:rPr>
-          <w:szCs w:val="24"/>
-        </w:rPr>
-        <w:t>3</w:t>
+        <w:t>//Code for execute for case value 3</w:t>
       </w:r>
     </w:p>
     <w:p>
@@ -7407,13 +7632,7 @@
         <w:rPr>
           <w:szCs w:val="24"/>
         </w:rPr>
-        <w:t>default</w:t>
-      </w:r>
-      <w:r>
-        <w:rPr>
-          <w:szCs w:val="24"/>
-        </w:rPr>
-        <w:t>:</w:t>
+        <w:t>default:</w:t>
       </w:r>
     </w:p>
     <w:p>
@@ -7430,13 +7649,7 @@
           <w:szCs w:val="24"/>
         </w:rPr>
         <w:tab/>
-        <w:t xml:space="preserve">//Code for execute </w:t>
-      </w:r>
-      <w:r>
-        <w:rPr>
-          <w:szCs w:val="24"/>
-        </w:rPr>
-        <w:t>if none of the case match</w:t>
+        <w:t>//Code for execute if none of the case match</w:t>
       </w:r>
     </w:p>
     <w:p>
@@ -7492,12 +7705,13 @@
       </w:pPr>
       <w:r>
         <w:rPr>
+          <w:noProof/>
           <w:szCs w:val="24"/>
         </w:rPr>
         <w:drawing>
-          <wp:inline distT="0" distB="0" distL="0" distR="0" wp14:anchorId="1156FF9E" wp14:editId="7B5D1EF0">
-            <wp:extent cx="4032250" cy="4246880"/>
-            <wp:effectExtent l="0" t="0" r="6350" b="1270"/>
+          <wp:inline distT="0" distB="0" distL="0" distR="0" wp14:anchorId="1156FF9E" wp14:editId="0E04456B">
+            <wp:extent cx="4051300" cy="4266944"/>
+            <wp:effectExtent l="0" t="0" r="6350" b="635"/>
             <wp:docPr id="1814679366" name="Picture 1" descr="A screen shot of a computer program&#10;&#10;AI-generated content may be incorrect."/>
             <wp:cNvGraphicFramePr>
               <a:graphicFrameLocks xmlns:a="http://schemas.openxmlformats.org/drawingml/2006/main" noChangeAspect="1"/>
@@ -7518,7 +7732,7 @@
                   <pic:spPr>
                     <a:xfrm>
                       <a:off x="0" y="0"/>
-                      <a:ext cx="4042038" cy="4257189"/>
+                      <a:ext cx="4067026" cy="4283507"/>
                     </a:xfrm>
                     <a:prstGeom prst="rect">
                       <a:avLst/>
@@ -7529,6 +7743,1390 @@
             </a:graphic>
           </wp:inline>
         </w:drawing>
+      </w:r>
+    </w:p>
+    <w:p>
+      <w:pPr>
+        <w:pStyle w:val="ListParagraph"/>
+        <w:numPr>
+          <w:ilvl w:val="0"/>
+          <w:numId w:val="1"/>
+        </w:numPr>
+        <w:jc w:val="both"/>
+        <w:rPr>
+          <w:b/>
+          <w:bCs/>
+          <w:szCs w:val="24"/>
+        </w:rPr>
+      </w:pPr>
+      <w:r>
+        <w:rPr>
+          <w:b/>
+          <w:bCs/>
+          <w:szCs w:val="24"/>
+        </w:rPr>
+        <w:lastRenderedPageBreak/>
+        <w:t>Looping Statements</w:t>
+      </w:r>
+      <w:r>
+        <w:rPr>
+          <w:b/>
+          <w:bCs/>
+          <w:szCs w:val="24"/>
+        </w:rPr>
+        <w:t>:</w:t>
+      </w:r>
+    </w:p>
+    <w:p>
+      <w:pPr>
+        <w:pStyle w:val="ListParagraph"/>
+        <w:numPr>
+          <w:ilvl w:val="1"/>
+          <w:numId w:val="1"/>
+        </w:numPr>
+        <w:jc w:val="both"/>
+        <w:rPr>
+          <w:b/>
+          <w:bCs/>
+          <w:szCs w:val="24"/>
+        </w:rPr>
+      </w:pPr>
+      <w:r>
+        <w:rPr>
+          <w:szCs w:val="24"/>
+        </w:rPr>
+        <w:t>Looping Statements are mainly used to repeat a block of code multiple times. Instead of writing the same code again and again, we can use loops.</w:t>
+      </w:r>
+    </w:p>
+    <w:p>
+      <w:pPr>
+        <w:pStyle w:val="ListParagraph"/>
+        <w:numPr>
+          <w:ilvl w:val="1"/>
+          <w:numId w:val="1"/>
+        </w:numPr>
+        <w:jc w:val="both"/>
+        <w:rPr>
+          <w:b/>
+          <w:bCs/>
+          <w:szCs w:val="24"/>
+        </w:rPr>
+      </w:pPr>
+      <w:r>
+        <w:rPr>
+          <w:szCs w:val="24"/>
+        </w:rPr>
+        <w:t xml:space="preserve">For example, if we want to print numbers from 1 to 100, using </w:t>
+      </w:r>
+      <w:r>
+        <w:rPr>
+          <w:szCs w:val="24"/>
+        </w:rPr>
+        <w:t>a loop</w:t>
+      </w:r>
+      <w:r>
+        <w:rPr>
+          <w:szCs w:val="24"/>
+        </w:rPr>
+        <w:t xml:space="preserve"> we can done this task withing few statements instead of writing same 100 print statements.</w:t>
+      </w:r>
+    </w:p>
+    <w:p>
+      <w:pPr>
+        <w:pStyle w:val="ListParagraph"/>
+        <w:numPr>
+          <w:ilvl w:val="1"/>
+          <w:numId w:val="1"/>
+        </w:numPr>
+        <w:jc w:val="both"/>
+        <w:rPr>
+          <w:b/>
+          <w:bCs/>
+          <w:szCs w:val="24"/>
+        </w:rPr>
+      </w:pPr>
+      <w:r>
+        <w:rPr>
+          <w:b/>
+          <w:bCs/>
+          <w:szCs w:val="24"/>
+        </w:rPr>
+        <w:t>Advantages of Loops:</w:t>
+      </w:r>
+    </w:p>
+    <w:p>
+      <w:pPr>
+        <w:pStyle w:val="ListParagraph"/>
+        <w:numPr>
+          <w:ilvl w:val="2"/>
+          <w:numId w:val="1"/>
+        </w:numPr>
+        <w:jc w:val="both"/>
+        <w:rPr>
+          <w:b/>
+          <w:bCs/>
+          <w:szCs w:val="24"/>
+        </w:rPr>
+      </w:pPr>
+      <w:r>
+        <w:rPr>
+          <w:szCs w:val="24"/>
+        </w:rPr>
+        <w:t>Reduce code duplication</w:t>
+      </w:r>
+    </w:p>
+    <w:p>
+      <w:pPr>
+        <w:pStyle w:val="ListParagraph"/>
+        <w:numPr>
+          <w:ilvl w:val="2"/>
+          <w:numId w:val="1"/>
+        </w:numPr>
+        <w:jc w:val="both"/>
+        <w:rPr>
+          <w:b/>
+          <w:bCs/>
+          <w:szCs w:val="24"/>
+        </w:rPr>
+      </w:pPr>
+      <w:r>
+        <w:rPr>
+          <w:szCs w:val="24"/>
+        </w:rPr>
+        <w:t>Perform repetitive tasks like printing numbers, processing arrays, or reading input</w:t>
+      </w:r>
+    </w:p>
+    <w:p>
+      <w:pPr>
+        <w:pStyle w:val="ListParagraph"/>
+        <w:numPr>
+          <w:ilvl w:val="2"/>
+          <w:numId w:val="1"/>
+        </w:numPr>
+        <w:jc w:val="both"/>
+        <w:rPr>
+          <w:b/>
+          <w:bCs/>
+          <w:szCs w:val="24"/>
+        </w:rPr>
+      </w:pPr>
+      <w:r>
+        <w:rPr>
+          <w:szCs w:val="24"/>
+        </w:rPr>
+        <w:t>Make programs more efficient and readable</w:t>
+      </w:r>
+    </w:p>
+    <w:p>
+      <w:pPr>
+        <w:pStyle w:val="ListParagraph"/>
+        <w:numPr>
+          <w:ilvl w:val="1"/>
+          <w:numId w:val="1"/>
+        </w:numPr>
+        <w:jc w:val="both"/>
+        <w:rPr>
+          <w:b/>
+          <w:bCs/>
+          <w:szCs w:val="24"/>
+        </w:rPr>
+      </w:pPr>
+      <w:r>
+        <w:rPr>
+          <w:b/>
+          <w:bCs/>
+          <w:szCs w:val="24"/>
+        </w:rPr>
+        <w:t>List of Loops in Java:</w:t>
+      </w:r>
+    </w:p>
+    <w:p>
+      <w:pPr>
+        <w:pStyle w:val="ListParagraph"/>
+        <w:numPr>
+          <w:ilvl w:val="2"/>
+          <w:numId w:val="1"/>
+        </w:numPr>
+        <w:jc w:val="both"/>
+        <w:rPr>
+          <w:b/>
+          <w:bCs/>
+          <w:szCs w:val="24"/>
+        </w:rPr>
+      </w:pPr>
+      <w:r>
+        <w:rPr>
+          <w:szCs w:val="24"/>
+        </w:rPr>
+        <w:t>For Loop</w:t>
+      </w:r>
+    </w:p>
+    <w:p>
+      <w:pPr>
+        <w:pStyle w:val="ListParagraph"/>
+        <w:numPr>
+          <w:ilvl w:val="2"/>
+          <w:numId w:val="1"/>
+        </w:numPr>
+        <w:jc w:val="both"/>
+        <w:rPr>
+          <w:b/>
+          <w:bCs/>
+          <w:szCs w:val="24"/>
+        </w:rPr>
+      </w:pPr>
+      <w:r>
+        <w:rPr>
+          <w:szCs w:val="24"/>
+        </w:rPr>
+        <w:t>While Loop</w:t>
+      </w:r>
+    </w:p>
+    <w:p>
+      <w:pPr>
+        <w:pStyle w:val="ListParagraph"/>
+        <w:numPr>
+          <w:ilvl w:val="2"/>
+          <w:numId w:val="1"/>
+        </w:numPr>
+        <w:jc w:val="both"/>
+        <w:rPr>
+          <w:b/>
+          <w:bCs/>
+          <w:szCs w:val="24"/>
+        </w:rPr>
+      </w:pPr>
+      <w:r>
+        <w:rPr>
+          <w:szCs w:val="24"/>
+        </w:rPr>
+        <w:t>Do…While Loop</w:t>
+      </w:r>
+    </w:p>
+    <w:p>
+      <w:pPr>
+        <w:pStyle w:val="ListParagraph"/>
+        <w:numPr>
+          <w:ilvl w:val="2"/>
+          <w:numId w:val="1"/>
+        </w:numPr>
+        <w:jc w:val="both"/>
+        <w:rPr>
+          <w:b/>
+          <w:bCs/>
+          <w:szCs w:val="24"/>
+        </w:rPr>
+      </w:pPr>
+      <w:r>
+        <w:rPr>
+          <w:szCs w:val="24"/>
+        </w:rPr>
+        <w:t>Enhanced For Loop or For-Each Loop</w:t>
+      </w:r>
+    </w:p>
+    <w:p>
+      <w:pPr>
+        <w:pStyle w:val="ListParagraph"/>
+        <w:numPr>
+          <w:ilvl w:val="1"/>
+          <w:numId w:val="1"/>
+        </w:numPr>
+        <w:jc w:val="both"/>
+        <w:rPr>
+          <w:b/>
+          <w:bCs/>
+          <w:szCs w:val="24"/>
+        </w:rPr>
+      </w:pPr>
+      <w:r>
+        <w:rPr>
+          <w:b/>
+          <w:bCs/>
+          <w:i/>
+          <w:iCs/>
+          <w:szCs w:val="24"/>
+        </w:rPr>
+        <w:t>for</w:t>
+      </w:r>
+      <w:r>
+        <w:rPr>
+          <w:b/>
+          <w:bCs/>
+          <w:szCs w:val="24"/>
+        </w:rPr>
+        <w:t xml:space="preserve"> Loop:</w:t>
+      </w:r>
+    </w:p>
+    <w:p>
+      <w:pPr>
+        <w:pStyle w:val="ListParagraph"/>
+        <w:numPr>
+          <w:ilvl w:val="2"/>
+          <w:numId w:val="1"/>
+        </w:numPr>
+        <w:jc w:val="both"/>
+        <w:rPr>
+          <w:b/>
+          <w:bCs/>
+          <w:szCs w:val="24"/>
+        </w:rPr>
+      </w:pPr>
+      <w:r>
+        <w:rPr>
+          <w:szCs w:val="24"/>
+        </w:rPr>
+        <w:t>For loop is mainly used when there is a number of iterations are known in advance.</w:t>
+      </w:r>
+    </w:p>
+    <w:p>
+      <w:pPr>
+        <w:pStyle w:val="ListParagraph"/>
+        <w:numPr>
+          <w:ilvl w:val="2"/>
+          <w:numId w:val="1"/>
+        </w:numPr>
+        <w:jc w:val="both"/>
+        <w:rPr>
+          <w:b/>
+          <w:bCs/>
+          <w:szCs w:val="24"/>
+        </w:rPr>
+      </w:pPr>
+      <w:r>
+        <w:rPr>
+          <w:szCs w:val="24"/>
+        </w:rPr>
+        <w:t>For loop syntax first includes initialization, condition and increment/decrement in the single line then loop body will come.</w:t>
+      </w:r>
+    </w:p>
+    <w:p>
+      <w:pPr>
+        <w:pStyle w:val="ListParagraph"/>
+        <w:numPr>
+          <w:ilvl w:val="2"/>
+          <w:numId w:val="1"/>
+        </w:numPr>
+        <w:jc w:val="both"/>
+        <w:rPr>
+          <w:b/>
+          <w:bCs/>
+          <w:szCs w:val="24"/>
+        </w:rPr>
+      </w:pPr>
+      <w:r>
+        <w:rPr>
+          <w:b/>
+          <w:bCs/>
+          <w:szCs w:val="24"/>
+        </w:rPr>
+        <w:t>Syntax:</w:t>
+      </w:r>
+    </w:p>
+    <w:p>
+      <w:pPr>
+        <w:pStyle w:val="ListParagraph"/>
+        <w:numPr>
+          <w:ilvl w:val="3"/>
+          <w:numId w:val="1"/>
+        </w:numPr>
+        <w:jc w:val="both"/>
+        <w:rPr>
+          <w:szCs w:val="24"/>
+        </w:rPr>
+      </w:pPr>
+      <w:r>
+        <w:rPr>
+          <w:szCs w:val="24"/>
+        </w:rPr>
+        <w:t>for (initialization; condition; addition/</w:t>
+      </w:r>
+      <w:r>
+        <w:rPr>
+          <w:szCs w:val="24"/>
+        </w:rPr>
+        <w:t>subtraction</w:t>
+      </w:r>
+      <w:r>
+        <w:rPr>
+          <w:szCs w:val="24"/>
+        </w:rPr>
+        <w:t>)</w:t>
+      </w:r>
+    </w:p>
+    <w:p>
+      <w:pPr>
+        <w:pStyle w:val="ListParagraph"/>
+        <w:ind w:left="2520"/>
+        <w:jc w:val="both"/>
+        <w:rPr>
+          <w:szCs w:val="24"/>
+        </w:rPr>
+      </w:pPr>
+      <w:r>
+        <w:rPr>
+          <w:szCs w:val="24"/>
+        </w:rPr>
+        <w:t>{   //Code to execute  }</w:t>
+      </w:r>
+    </w:p>
+    <w:p>
+      <w:pPr>
+        <w:pStyle w:val="ListParagraph"/>
+        <w:ind w:left="2520"/>
+        <w:jc w:val="both"/>
+        <w:rPr>
+          <w:szCs w:val="24"/>
+        </w:rPr>
+      </w:pPr>
+      <w:r>
+        <w:rPr>
+          <w:szCs w:val="24"/>
+        </w:rPr>
+        <w:drawing>
+          <wp:inline distT="0" distB="0" distL="0" distR="0" wp14:anchorId="21EDC34D" wp14:editId="1EA4FDA2">
+            <wp:extent cx="4076700" cy="4579561"/>
+            <wp:effectExtent l="0" t="0" r="0" b="0"/>
+            <wp:docPr id="1193282866" name="Picture 1" descr="A screen shot of a computer program&#10;&#10;AI-generated content may be incorrect."/>
+            <wp:cNvGraphicFramePr>
+              <a:graphicFrameLocks xmlns:a="http://schemas.openxmlformats.org/drawingml/2006/main" noChangeAspect="1"/>
+            </wp:cNvGraphicFramePr>
+            <a:graphic xmlns:a="http://schemas.openxmlformats.org/drawingml/2006/main">
+              <a:graphicData uri="http://schemas.openxmlformats.org/drawingml/2006/picture">
+                <pic:pic xmlns:pic="http://schemas.openxmlformats.org/drawingml/2006/picture">
+                  <pic:nvPicPr>
+                    <pic:cNvPr id="1193282866" name="Picture 1" descr="A screen shot of a computer program&#10;&#10;AI-generated content may be incorrect."/>
+                    <pic:cNvPicPr/>
+                  </pic:nvPicPr>
+                  <pic:blipFill>
+                    <a:blip r:embed="rId31"/>
+                    <a:stretch>
+                      <a:fillRect/>
+                    </a:stretch>
+                  </pic:blipFill>
+                  <pic:spPr>
+                    <a:xfrm>
+                      <a:off x="0" y="0"/>
+                      <a:ext cx="4104743" cy="4611063"/>
+                    </a:xfrm>
+                    <a:prstGeom prst="rect">
+                      <a:avLst/>
+                    </a:prstGeom>
+                  </pic:spPr>
+                </pic:pic>
+              </a:graphicData>
+            </a:graphic>
+          </wp:inline>
+        </w:drawing>
+      </w:r>
+    </w:p>
+    <w:p>
+      <w:pPr>
+        <w:pStyle w:val="ListParagraph"/>
+        <w:numPr>
+          <w:ilvl w:val="2"/>
+          <w:numId w:val="1"/>
+        </w:numPr>
+        <w:jc w:val="both"/>
+        <w:rPr>
+          <w:b/>
+          <w:bCs/>
+          <w:szCs w:val="24"/>
+        </w:rPr>
+      </w:pPr>
+      <w:r>
+        <w:rPr>
+          <w:szCs w:val="24"/>
+        </w:rPr>
+        <w:lastRenderedPageBreak/>
+        <w:t xml:space="preserve">For </w:t>
+      </w:r>
+      <w:r>
+        <w:rPr>
+          <w:szCs w:val="24"/>
+        </w:rPr>
+        <w:t>“</w:t>
+      </w:r>
+      <w:r>
+        <w:rPr>
+          <w:i/>
+          <w:iCs/>
+          <w:szCs w:val="24"/>
+        </w:rPr>
+        <w:t>for</w:t>
+      </w:r>
+      <w:r>
+        <w:rPr>
+          <w:szCs w:val="24"/>
+        </w:rPr>
+        <w:t xml:space="preserve">” </w:t>
+      </w:r>
+      <w:r>
+        <w:rPr>
+          <w:szCs w:val="24"/>
+        </w:rPr>
+        <w:t>Loop</w:t>
+      </w:r>
+      <w:r>
+        <w:rPr>
+          <w:szCs w:val="24"/>
+        </w:rPr>
+        <w:t xml:space="preserve">, if we want to skip any of the components (initialization, condition or increment/decrement) we can write outside of loop and skip into the for-loop bracket. </w:t>
+      </w:r>
+    </w:p>
+    <w:p>
+      <w:pPr>
+        <w:pStyle w:val="ListParagraph"/>
+        <w:numPr>
+          <w:ilvl w:val="2"/>
+          <w:numId w:val="1"/>
+        </w:numPr>
+        <w:jc w:val="both"/>
+        <w:rPr>
+          <w:b/>
+          <w:bCs/>
+          <w:szCs w:val="24"/>
+        </w:rPr>
+      </w:pPr>
+      <w:r>
+        <w:rPr>
+          <w:szCs w:val="24"/>
+        </w:rPr>
+        <w:t xml:space="preserve">Syntax: </w:t>
+      </w:r>
+    </w:p>
+    <w:p>
+      <w:pPr>
+        <w:pStyle w:val="ListParagraph"/>
+        <w:numPr>
+          <w:ilvl w:val="3"/>
+          <w:numId w:val="1"/>
+        </w:numPr>
+        <w:jc w:val="both"/>
+        <w:rPr>
+          <w:b/>
+          <w:bCs/>
+          <w:szCs w:val="24"/>
+        </w:rPr>
+      </w:pPr>
+      <w:r>
+        <w:rPr>
+          <w:szCs w:val="24"/>
+        </w:rPr>
+        <w:t>Initialization;</w:t>
+      </w:r>
+    </w:p>
+    <w:p>
+      <w:pPr>
+        <w:pStyle w:val="ListParagraph"/>
+        <w:ind w:left="2520"/>
+        <w:jc w:val="both"/>
+        <w:rPr>
+          <w:szCs w:val="24"/>
+        </w:rPr>
+      </w:pPr>
+      <w:r>
+        <w:rPr>
+          <w:szCs w:val="24"/>
+        </w:rPr>
+        <w:t>for (; //Condition; ){</w:t>
+      </w:r>
+    </w:p>
+    <w:p>
+      <w:pPr>
+        <w:pStyle w:val="ListParagraph"/>
+        <w:ind w:left="2520"/>
+        <w:jc w:val="both"/>
+        <w:rPr>
+          <w:szCs w:val="24"/>
+        </w:rPr>
+      </w:pPr>
+      <w:r>
+        <w:rPr>
+          <w:szCs w:val="24"/>
+        </w:rPr>
+        <w:tab/>
+        <w:t>//Code to execute</w:t>
+      </w:r>
+    </w:p>
+    <w:p>
+      <w:pPr>
+        <w:pStyle w:val="ListParagraph"/>
+        <w:ind w:left="2520"/>
+        <w:jc w:val="both"/>
+        <w:rPr>
+          <w:szCs w:val="24"/>
+        </w:rPr>
+      </w:pPr>
+      <w:r>
+        <w:rPr>
+          <w:szCs w:val="24"/>
+        </w:rPr>
+        <w:tab/>
+        <w:t>Increment/Decrement;</w:t>
+      </w:r>
+    </w:p>
+    <w:p>
+      <w:pPr>
+        <w:pStyle w:val="ListParagraph"/>
+        <w:ind w:left="2520"/>
+        <w:jc w:val="both"/>
+        <w:rPr>
+          <w:szCs w:val="24"/>
+        </w:rPr>
+      </w:pPr>
+      <w:r>
+        <w:rPr>
+          <w:szCs w:val="24"/>
+        </w:rPr>
+        <w:t>}</w:t>
+      </w:r>
+    </w:p>
+    <w:p>
+      <w:pPr>
+        <w:pStyle w:val="ListParagraph"/>
+        <w:ind w:left="0"/>
+        <w:jc w:val="both"/>
+        <w:rPr>
+          <w:b/>
+          <w:bCs/>
+          <w:szCs w:val="24"/>
+        </w:rPr>
+      </w:pPr>
+      <w:r>
+        <w:rPr>
+          <w:b/>
+          <w:bCs/>
+          <w:szCs w:val="24"/>
+        </w:rPr>
+        <w:drawing>
+          <wp:inline distT="0" distB="0" distL="0" distR="0" wp14:anchorId="3F04104D" wp14:editId="22269B6A">
+            <wp:extent cx="6898465" cy="7251700"/>
+            <wp:effectExtent l="0" t="0" r="0" b="6350"/>
+            <wp:docPr id="640510967" name="Picture 1" descr="A screen shot of a computer program&#10;&#10;AI-generated content may be incorrect."/>
+            <wp:cNvGraphicFramePr>
+              <a:graphicFrameLocks xmlns:a="http://schemas.openxmlformats.org/drawingml/2006/main" noChangeAspect="1"/>
+            </wp:cNvGraphicFramePr>
+            <a:graphic xmlns:a="http://schemas.openxmlformats.org/drawingml/2006/main">
+              <a:graphicData uri="http://schemas.openxmlformats.org/drawingml/2006/picture">
+                <pic:pic xmlns:pic="http://schemas.openxmlformats.org/drawingml/2006/picture">
+                  <pic:nvPicPr>
+                    <pic:cNvPr id="640510967" name="Picture 1" descr="A screen shot of a computer program&#10;&#10;AI-generated content may be incorrect."/>
+                    <pic:cNvPicPr/>
+                  </pic:nvPicPr>
+                  <pic:blipFill>
+                    <a:blip r:embed="rId32"/>
+                    <a:stretch>
+                      <a:fillRect/>
+                    </a:stretch>
+                  </pic:blipFill>
+                  <pic:spPr>
+                    <a:xfrm>
+                      <a:off x="0" y="0"/>
+                      <a:ext cx="6902347" cy="7255781"/>
+                    </a:xfrm>
+                    <a:prstGeom prst="rect">
+                      <a:avLst/>
+                    </a:prstGeom>
+                  </pic:spPr>
+                </pic:pic>
+              </a:graphicData>
+            </a:graphic>
+          </wp:inline>
+        </w:drawing>
+      </w:r>
+    </w:p>
+    <w:p>
+      <w:pPr>
+        <w:pStyle w:val="ListParagraph"/>
+        <w:numPr>
+          <w:ilvl w:val="1"/>
+          <w:numId w:val="1"/>
+        </w:numPr>
+        <w:jc w:val="both"/>
+        <w:rPr>
+          <w:b/>
+          <w:bCs/>
+          <w:szCs w:val="24"/>
+        </w:rPr>
+      </w:pPr>
+      <w:r>
+        <w:rPr>
+          <w:b/>
+          <w:bCs/>
+          <w:i/>
+          <w:iCs/>
+          <w:szCs w:val="24"/>
+        </w:rPr>
+        <w:lastRenderedPageBreak/>
+        <w:t>while</w:t>
+      </w:r>
+      <w:r>
+        <w:rPr>
+          <w:b/>
+          <w:bCs/>
+          <w:szCs w:val="24"/>
+        </w:rPr>
+        <w:t xml:space="preserve"> Loop:</w:t>
+      </w:r>
+    </w:p>
+    <w:p>
+      <w:pPr>
+        <w:pStyle w:val="ListParagraph"/>
+        <w:numPr>
+          <w:ilvl w:val="2"/>
+          <w:numId w:val="1"/>
+        </w:numPr>
+        <w:jc w:val="both"/>
+        <w:rPr>
+          <w:b/>
+          <w:bCs/>
+          <w:szCs w:val="24"/>
+        </w:rPr>
+      </w:pPr>
+      <w:r>
+        <w:rPr>
+          <w:szCs w:val="24"/>
+        </w:rPr>
+        <w:t>While loop i</w:t>
+      </w:r>
+      <w:r>
+        <w:rPr>
+          <w:szCs w:val="24"/>
+        </w:rPr>
+        <w:t>s</w:t>
+      </w:r>
+      <w:r>
+        <w:rPr>
+          <w:szCs w:val="24"/>
+        </w:rPr>
+        <w:t xml:space="preserve"> mainly used when </w:t>
+      </w:r>
+      <w:r>
+        <w:rPr>
+          <w:szCs w:val="24"/>
+        </w:rPr>
+        <w:t>the number</w:t>
+      </w:r>
+      <w:r>
+        <w:rPr>
+          <w:szCs w:val="24"/>
+        </w:rPr>
+        <w:t xml:space="preserve"> of iterations are unknown before </w:t>
+      </w:r>
+      <w:r>
+        <w:rPr>
+          <w:szCs w:val="24"/>
+        </w:rPr>
+        <w:t>execution</w:t>
+      </w:r>
+      <w:r>
+        <w:rPr>
+          <w:szCs w:val="24"/>
+        </w:rPr>
+        <w:t xml:space="preserve">, and the loop should be continued as long as condition is true. </w:t>
+      </w:r>
+    </w:p>
+    <w:p>
+      <w:pPr>
+        <w:pStyle w:val="ListParagraph"/>
+        <w:numPr>
+          <w:ilvl w:val="2"/>
+          <w:numId w:val="1"/>
+        </w:numPr>
+        <w:jc w:val="both"/>
+        <w:rPr>
+          <w:b/>
+          <w:bCs/>
+          <w:szCs w:val="24"/>
+        </w:rPr>
+      </w:pPr>
+      <w:r>
+        <w:rPr>
+          <w:szCs w:val="24"/>
+        </w:rPr>
+        <w:t xml:space="preserve">In </w:t>
+      </w:r>
+      <w:r>
+        <w:rPr>
+          <w:szCs w:val="24"/>
+        </w:rPr>
+        <w:t xml:space="preserve">the </w:t>
+      </w:r>
+      <w:r>
+        <w:rPr>
+          <w:szCs w:val="24"/>
+        </w:rPr>
+        <w:t xml:space="preserve">while loop, condition is checked before </w:t>
+      </w:r>
+      <w:r>
+        <w:rPr>
+          <w:szCs w:val="24"/>
+        </w:rPr>
+        <w:t>executing</w:t>
+      </w:r>
+      <w:r>
+        <w:rPr>
+          <w:szCs w:val="24"/>
+        </w:rPr>
+        <w:t xml:space="preserve"> the loop body.</w:t>
+      </w:r>
+    </w:p>
+    <w:p>
+      <w:pPr>
+        <w:pStyle w:val="ListParagraph"/>
+        <w:numPr>
+          <w:ilvl w:val="2"/>
+          <w:numId w:val="1"/>
+        </w:numPr>
+        <w:jc w:val="both"/>
+        <w:rPr>
+          <w:b/>
+          <w:bCs/>
+          <w:szCs w:val="24"/>
+        </w:rPr>
+      </w:pPr>
+      <w:r>
+        <w:rPr>
+          <w:szCs w:val="24"/>
+        </w:rPr>
+        <w:t xml:space="preserve">So, it means that to execute the body of the loop, the condition must be fulfilled. Otherwise, it will not execute the loop body and move to </w:t>
+      </w:r>
+      <w:r>
+        <w:rPr>
+          <w:szCs w:val="24"/>
+        </w:rPr>
+        <w:t>the next</w:t>
+      </w:r>
+      <w:r>
+        <w:rPr>
+          <w:szCs w:val="24"/>
+        </w:rPr>
+        <w:t xml:space="preserve"> statement.</w:t>
+      </w:r>
+    </w:p>
+    <w:p>
+      <w:pPr>
+        <w:pStyle w:val="ListParagraph"/>
+        <w:numPr>
+          <w:ilvl w:val="2"/>
+          <w:numId w:val="1"/>
+        </w:numPr>
+        <w:jc w:val="both"/>
+        <w:rPr>
+          <w:b/>
+          <w:bCs/>
+          <w:szCs w:val="24"/>
+        </w:rPr>
+      </w:pPr>
+      <w:r>
+        <w:rPr>
+          <w:szCs w:val="24"/>
+        </w:rPr>
+        <w:t>While loop mainly use to read data from a file or read a data from the database because we don’t know what the exact number of characters file will be contains or don’t know how many lines of data will have in database. So, for this scenarios while loop is the best option.</w:t>
+      </w:r>
+    </w:p>
+    <w:p>
+      <w:pPr>
+        <w:pStyle w:val="ListParagraph"/>
+        <w:numPr>
+          <w:ilvl w:val="2"/>
+          <w:numId w:val="1"/>
+        </w:numPr>
+        <w:jc w:val="both"/>
+        <w:rPr>
+          <w:b/>
+          <w:bCs/>
+          <w:szCs w:val="24"/>
+        </w:rPr>
+      </w:pPr>
+      <w:r>
+        <w:rPr>
+          <w:szCs w:val="24"/>
+        </w:rPr>
+        <w:t>Syntax:</w:t>
+      </w:r>
+    </w:p>
+    <w:p>
+      <w:pPr>
+        <w:pStyle w:val="ListParagraph"/>
+        <w:numPr>
+          <w:ilvl w:val="3"/>
+          <w:numId w:val="1"/>
+        </w:numPr>
+        <w:jc w:val="both"/>
+        <w:rPr>
+          <w:b/>
+          <w:bCs/>
+          <w:szCs w:val="24"/>
+        </w:rPr>
+      </w:pPr>
+      <w:r>
+        <w:rPr>
+          <w:szCs w:val="24"/>
+        </w:rPr>
+        <w:t>Initialization; //If required</w:t>
+      </w:r>
+    </w:p>
+    <w:p>
+      <w:pPr>
+        <w:pStyle w:val="ListParagraph"/>
+        <w:ind w:left="2520"/>
+        <w:jc w:val="both"/>
+        <w:rPr>
+          <w:szCs w:val="24"/>
+        </w:rPr>
+      </w:pPr>
+      <w:r>
+        <w:rPr>
+          <w:szCs w:val="24"/>
+        </w:rPr>
+        <w:t>while (Condition){</w:t>
+      </w:r>
+    </w:p>
+    <w:p>
+      <w:pPr>
+        <w:pStyle w:val="ListParagraph"/>
+        <w:ind w:left="2520"/>
+        <w:jc w:val="both"/>
+        <w:rPr>
+          <w:szCs w:val="24"/>
+        </w:rPr>
+      </w:pPr>
+      <w:r>
+        <w:rPr>
+          <w:szCs w:val="24"/>
+        </w:rPr>
+        <w:tab/>
+        <w:t>//Code to execute</w:t>
+      </w:r>
+    </w:p>
+    <w:p>
+      <w:pPr>
+        <w:pStyle w:val="ListParagraph"/>
+        <w:ind w:left="2520"/>
+        <w:jc w:val="both"/>
+        <w:rPr>
+          <w:szCs w:val="24"/>
+        </w:rPr>
+      </w:pPr>
+      <w:r>
+        <w:rPr>
+          <w:szCs w:val="24"/>
+        </w:rPr>
+        <w:tab/>
+        <w:t>Increment/Decrement; //if required</w:t>
+      </w:r>
+    </w:p>
+    <w:p>
+      <w:pPr>
+        <w:pStyle w:val="ListParagraph"/>
+        <w:ind w:left="2520"/>
+        <w:jc w:val="both"/>
+        <w:rPr>
+          <w:szCs w:val="24"/>
+        </w:rPr>
+      </w:pPr>
+      <w:r>
+        <w:rPr>
+          <w:szCs w:val="24"/>
+        </w:rPr>
+        <w:t>}</w:t>
+      </w:r>
+    </w:p>
+    <w:p>
+      <w:pPr>
+        <w:pStyle w:val="ListParagraph"/>
+        <w:ind w:left="2160"/>
+        <w:jc w:val="both"/>
+        <w:rPr>
+          <w:b/>
+          <w:bCs/>
+          <w:szCs w:val="24"/>
+        </w:rPr>
+      </w:pPr>
+      <w:r>
+        <w:rPr>
+          <w:b/>
+          <w:bCs/>
+          <w:szCs w:val="24"/>
+        </w:rPr>
+        <w:drawing>
+          <wp:inline distT="0" distB="0" distL="0" distR="0" wp14:anchorId="2A2C14DC" wp14:editId="21A112E2">
+            <wp:extent cx="4851400" cy="5651141"/>
+            <wp:effectExtent l="0" t="0" r="6350" b="6985"/>
+            <wp:docPr id="570476320" name="Picture 1" descr="A screen shot of a computer&#10;&#10;AI-generated content may be incorrect."/>
+            <wp:cNvGraphicFramePr>
+              <a:graphicFrameLocks xmlns:a="http://schemas.openxmlformats.org/drawingml/2006/main" noChangeAspect="1"/>
+            </wp:cNvGraphicFramePr>
+            <a:graphic xmlns:a="http://schemas.openxmlformats.org/drawingml/2006/main">
+              <a:graphicData uri="http://schemas.openxmlformats.org/drawingml/2006/picture">
+                <pic:pic xmlns:pic="http://schemas.openxmlformats.org/drawingml/2006/picture">
+                  <pic:nvPicPr>
+                    <pic:cNvPr id="570476320" name="Picture 1" descr="A screen shot of a computer&#10;&#10;AI-generated content may be incorrect."/>
+                    <pic:cNvPicPr/>
+                  </pic:nvPicPr>
+                  <pic:blipFill>
+                    <a:blip r:embed="rId33"/>
+                    <a:stretch>
+                      <a:fillRect/>
+                    </a:stretch>
+                  </pic:blipFill>
+                  <pic:spPr>
+                    <a:xfrm>
+                      <a:off x="0" y="0"/>
+                      <a:ext cx="4879626" cy="5684020"/>
+                    </a:xfrm>
+                    <a:prstGeom prst="rect">
+                      <a:avLst/>
+                    </a:prstGeom>
+                  </pic:spPr>
+                </pic:pic>
+              </a:graphicData>
+            </a:graphic>
+          </wp:inline>
+        </w:drawing>
+      </w:r>
+    </w:p>
+    <w:p>
+      <w:pPr>
+        <w:pStyle w:val="ListParagraph"/>
+        <w:numPr>
+          <w:ilvl w:val="1"/>
+          <w:numId w:val="1"/>
+        </w:numPr>
+        <w:jc w:val="both"/>
+        <w:rPr>
+          <w:b/>
+          <w:bCs/>
+          <w:szCs w:val="24"/>
+        </w:rPr>
+      </w:pPr>
+      <w:r>
+        <w:rPr>
+          <w:b/>
+          <w:bCs/>
+          <w:i/>
+          <w:iCs/>
+          <w:szCs w:val="24"/>
+        </w:rPr>
+        <w:lastRenderedPageBreak/>
+        <w:t xml:space="preserve">do-while </w:t>
+      </w:r>
+      <w:r>
+        <w:rPr>
+          <w:b/>
+          <w:bCs/>
+          <w:szCs w:val="24"/>
+        </w:rPr>
+        <w:t>Loop:</w:t>
+      </w:r>
+    </w:p>
+    <w:p>
+      <w:pPr>
+        <w:pStyle w:val="ListParagraph"/>
+        <w:numPr>
+          <w:ilvl w:val="2"/>
+          <w:numId w:val="1"/>
+        </w:numPr>
+        <w:jc w:val="both"/>
+        <w:rPr>
+          <w:b/>
+          <w:bCs/>
+          <w:szCs w:val="24"/>
+        </w:rPr>
+      </w:pPr>
+      <w:r>
+        <w:rPr>
+          <w:szCs w:val="24"/>
+        </w:rPr>
+        <w:t>Do while loop is similar to while loop but one major difference is in do-while Loop, first loop body will execute then check the condition.</w:t>
+      </w:r>
+    </w:p>
+    <w:p>
+      <w:pPr>
+        <w:pStyle w:val="ListParagraph"/>
+        <w:numPr>
+          <w:ilvl w:val="2"/>
+          <w:numId w:val="1"/>
+        </w:numPr>
+        <w:jc w:val="both"/>
+        <w:rPr>
+          <w:b/>
+          <w:bCs/>
+          <w:szCs w:val="24"/>
+        </w:rPr>
+      </w:pPr>
+      <w:r>
+        <w:rPr>
+          <w:szCs w:val="24"/>
+        </w:rPr>
+        <w:t>This means that loop body will execute at least once, even if the condition is false.</w:t>
+      </w:r>
+    </w:p>
+    <w:p>
+      <w:pPr>
+        <w:pStyle w:val="ListParagraph"/>
+        <w:numPr>
+          <w:ilvl w:val="2"/>
+          <w:numId w:val="1"/>
+        </w:numPr>
+        <w:jc w:val="both"/>
+        <w:rPr>
+          <w:b/>
+          <w:bCs/>
+          <w:szCs w:val="24"/>
+        </w:rPr>
+      </w:pPr>
+      <w:r>
+        <w:rPr>
+          <w:b/>
+          <w:bCs/>
+          <w:szCs w:val="24"/>
+        </w:rPr>
+        <w:t>Syntax:</w:t>
+      </w:r>
+    </w:p>
+    <w:p>
+      <w:pPr>
+        <w:pStyle w:val="ListParagraph"/>
+        <w:numPr>
+          <w:ilvl w:val="3"/>
+          <w:numId w:val="1"/>
+        </w:numPr>
+        <w:jc w:val="both"/>
+        <w:rPr>
+          <w:b/>
+          <w:bCs/>
+          <w:szCs w:val="24"/>
+        </w:rPr>
+      </w:pPr>
+      <w:r>
+        <w:rPr>
+          <w:szCs w:val="24"/>
+        </w:rPr>
+        <w:t>Initialization;</w:t>
+      </w:r>
+    </w:p>
+    <w:p>
+      <w:pPr>
+        <w:pStyle w:val="ListParagraph"/>
+        <w:ind w:left="2520"/>
+        <w:jc w:val="both"/>
+        <w:rPr>
+          <w:szCs w:val="24"/>
+        </w:rPr>
+      </w:pPr>
+      <w:r>
+        <w:rPr>
+          <w:szCs w:val="24"/>
+        </w:rPr>
+        <w:t>do{</w:t>
+      </w:r>
+    </w:p>
+    <w:p>
+      <w:pPr>
+        <w:pStyle w:val="ListParagraph"/>
+        <w:ind w:left="2520"/>
+        <w:jc w:val="both"/>
+        <w:rPr>
+          <w:szCs w:val="24"/>
+        </w:rPr>
+      </w:pPr>
+      <w:r>
+        <w:rPr>
+          <w:szCs w:val="24"/>
+        </w:rPr>
+        <w:tab/>
+        <w:t>//Code to Execute.</w:t>
+      </w:r>
+    </w:p>
+    <w:p>
+      <w:pPr>
+        <w:pStyle w:val="ListParagraph"/>
+        <w:ind w:left="2520"/>
+        <w:jc w:val="both"/>
+        <w:rPr>
+          <w:szCs w:val="24"/>
+        </w:rPr>
+      </w:pPr>
+      <w:r>
+        <w:rPr>
+          <w:szCs w:val="24"/>
+        </w:rPr>
+        <w:t>} while (Condition)</w:t>
+      </w:r>
+      <w:r>
+        <w:rPr>
+          <w:szCs w:val="24"/>
+        </w:rPr>
+        <w:t>;</w:t>
+      </w:r>
+    </w:p>
+    <w:p>
+      <w:pPr>
+        <w:pStyle w:val="ListParagraph"/>
+        <w:ind w:left="0"/>
+        <w:jc w:val="both"/>
+        <w:rPr>
+          <w:szCs w:val="24"/>
+        </w:rPr>
+      </w:pPr>
+      <w:r>
+        <w:rPr>
+          <w:szCs w:val="24"/>
+        </w:rPr>
+        <w:drawing>
+          <wp:inline distT="0" distB="0" distL="0" distR="0" wp14:anchorId="795C88EA" wp14:editId="6A2FBFDE">
+            <wp:extent cx="7091680" cy="5899150"/>
+            <wp:effectExtent l="0" t="0" r="0" b="6350"/>
+            <wp:docPr id="952282826" name="Picture 1" descr="A screen shot of a computer program&#10;&#10;AI-generated content may be incorrect."/>
+            <wp:cNvGraphicFramePr>
+              <a:graphicFrameLocks xmlns:a="http://schemas.openxmlformats.org/drawingml/2006/main" noChangeAspect="1"/>
+            </wp:cNvGraphicFramePr>
+            <a:graphic xmlns:a="http://schemas.openxmlformats.org/drawingml/2006/main">
+              <a:graphicData uri="http://schemas.openxmlformats.org/drawingml/2006/picture">
+                <pic:pic xmlns:pic="http://schemas.openxmlformats.org/drawingml/2006/picture">
+                  <pic:nvPicPr>
+                    <pic:cNvPr id="952282826" name="Picture 1" descr="A screen shot of a computer program&#10;&#10;AI-generated content may be incorrect."/>
+                    <pic:cNvPicPr/>
+                  </pic:nvPicPr>
+                  <pic:blipFill>
+                    <a:blip r:embed="rId34"/>
+                    <a:stretch>
+                      <a:fillRect/>
+                    </a:stretch>
+                  </pic:blipFill>
+                  <pic:spPr>
+                    <a:xfrm>
+                      <a:off x="0" y="0"/>
+                      <a:ext cx="7103247" cy="5908772"/>
+                    </a:xfrm>
+                    <a:prstGeom prst="rect">
+                      <a:avLst/>
+                    </a:prstGeom>
+                  </pic:spPr>
+                </pic:pic>
+              </a:graphicData>
+            </a:graphic>
+          </wp:inline>
+        </w:drawing>
+      </w:r>
+    </w:p>
+    <w:p>
+      <w:pPr>
+        <w:rPr>
+          <w:szCs w:val="24"/>
+        </w:rPr>
+      </w:pPr>
+      <w:r>
+        <w:rPr>
+          <w:szCs w:val="24"/>
+        </w:rPr>
+        <w:br w:type="page"/>
+      </w:r>
+    </w:p>
+    <w:p>
+      <w:pPr>
+        <w:pStyle w:val="ListParagraph"/>
+        <w:numPr>
+          <w:ilvl w:val="1"/>
+          <w:numId w:val="1"/>
+        </w:numPr>
+        <w:jc w:val="both"/>
+        <w:rPr>
+          <w:b/>
+          <w:bCs/>
+          <w:szCs w:val="24"/>
+        </w:rPr>
+      </w:pPr>
+      <w:r>
+        <w:rPr>
+          <w:b/>
+          <w:bCs/>
+          <w:i/>
+          <w:iCs/>
+          <w:szCs w:val="24"/>
+        </w:rPr>
+        <w:lastRenderedPageBreak/>
+        <w:t xml:space="preserve">for-each </w:t>
+      </w:r>
+      <w:r>
+        <w:rPr>
+          <w:b/>
+          <w:bCs/>
+          <w:szCs w:val="24"/>
+        </w:rPr>
+        <w:t>Loop:</w:t>
+      </w:r>
+    </w:p>
+    <w:p>
+      <w:pPr>
+        <w:rPr>
+          <w:b/>
+          <w:bCs/>
+          <w:szCs w:val="24"/>
+        </w:rPr>
+      </w:pPr>
+      <w:r>
+        <w:rPr>
+          <w:b/>
+          <w:bCs/>
+          <w:szCs w:val="24"/>
+        </w:rPr>
+        <w:br w:type="page"/>
+      </w:r>
+    </w:p>
+    <w:p>
+      <w:pPr>
+        <w:pStyle w:val="ListParagraph"/>
+        <w:numPr>
+          <w:ilvl w:val="0"/>
+          <w:numId w:val="1"/>
+        </w:numPr>
+        <w:jc w:val="both"/>
+        <w:rPr>
+          <w:b/>
+          <w:bCs/>
+          <w:szCs w:val="24"/>
+        </w:rPr>
+      </w:pPr>
+      <w:r>
+        <w:rPr>
+          <w:b/>
+          <w:bCs/>
+          <w:szCs w:val="24"/>
+        </w:rPr>
+        <w:lastRenderedPageBreak/>
+        <w:t>Classes and Objects</w:t>
+      </w:r>
+      <w:r>
+        <w:rPr>
+          <w:b/>
+          <w:bCs/>
+          <w:szCs w:val="24"/>
+        </w:rPr>
+        <w:t>:</w:t>
+      </w:r>
+    </w:p>
+    <w:p>
+      <w:pPr>
+        <w:pStyle w:val="ListParagraph"/>
+        <w:numPr>
+          <w:ilvl w:val="1"/>
+          <w:numId w:val="1"/>
+        </w:numPr>
+        <w:jc w:val="both"/>
+        <w:rPr>
+          <w:b/>
+          <w:bCs/>
+          <w:szCs w:val="24"/>
+        </w:rPr>
+      </w:pPr>
+      <w:r>
+        <w:rPr>
+          <w:szCs w:val="24"/>
+        </w:rPr>
+        <w:t>Java’s main feature is that Java is the Object-Oriented Programing Language.</w:t>
       </w:r>
     </w:p>
     <w:sectPr>
@@ -8381,6 +9979,7 @@
   <w:style w:type="character" w:default="1" w:styleId="DefaultParagraphFont">
     <w:name w:val="Default Paragraph Font"/>
     <w:uiPriority w:val="1"/>
+    <w:semiHidden/>
     <w:unhideWhenUsed/>
   </w:style>
   <w:style w:type="table" w:default="1" w:styleId="TableNormal">

</xml_diff>

<commit_message>
Completed "Class and Object"
</commit_message>
<xml_diff>
--- a/Core Java.docx
+++ b/Core Java.docx
@@ -676,13 +676,11 @@
       <w:pPr>
         <w:pStyle w:val="ListParagraph"/>
         <w:numPr>
-          <w:ilvl w:val="3"/>
-          <w:numId w:val="1"/>
-        </w:numPr>
-        <w:jc w:val="both"/>
-        <w:rPr>
-          <w:b/>
-          <w:bCs/>
+          <w:ilvl w:val="2"/>
+          <w:numId w:val="1"/>
+        </w:numPr>
+        <w:jc w:val="both"/>
+        <w:rPr>
           <w:szCs w:val="24"/>
         </w:rPr>
       </w:pPr>
@@ -694,8 +692,6 @@
       </w:r>
       <w:r>
         <w:rPr>
-          <w:b/>
-          <w:bCs/>
           <w:szCs w:val="24"/>
         </w:rPr>
         <w:t>Environment Variables</w:t>
@@ -1413,25 +1409,7 @@
           <w:bCs/>
           <w:szCs w:val="24"/>
         </w:rPr>
-        <w:t xml:space="preserve"> create Java code &gt; </w:t>
-      </w:r>
-      <w:proofErr w:type="spellStart"/>
-      <w:r>
-        <w:rPr>
-          <w:b/>
-          <w:bCs/>
-          <w:szCs w:val="24"/>
-        </w:rPr>
-        <w:t>javac</w:t>
-      </w:r>
-      <w:proofErr w:type="spellEnd"/>
-      <w:r>
-        <w:rPr>
-          <w:b/>
-          <w:bCs/>
-          <w:szCs w:val="24"/>
-        </w:rPr>
-        <w:t xml:space="preserve"> compiler compiled code to BYTE code &gt; BYTE code goes on JVM </w:t>
+        <w:t xml:space="preserve"> create Java code &gt; javac compiler compiled code to BYTE code &gt; BYTE code goes on JVM </w:t>
       </w:r>
       <w:r>
         <w:rPr>
@@ -1447,25 +1425,7 @@
           <w:bCs/>
           <w:szCs w:val="24"/>
         </w:rPr>
-        <w:t xml:space="preserve">public static void main(String </w:t>
-      </w:r>
-      <w:proofErr w:type="spellStart"/>
-      <w:r>
-        <w:rPr>
-          <w:b/>
-          <w:bCs/>
-          <w:szCs w:val="24"/>
-        </w:rPr>
-        <w:t>args</w:t>
-      </w:r>
-      <w:proofErr w:type="spellEnd"/>
-      <w:r>
-        <w:rPr>
-          <w:b/>
-          <w:bCs/>
-          <w:szCs w:val="24"/>
-        </w:rPr>
-        <w:t>[]</w:t>
+        <w:t>public static void main(String args[]</w:t>
       </w:r>
       <w:r>
         <w:rPr>
@@ -1570,25 +1530,7 @@
           <w:bCs/>
           <w:szCs w:val="24"/>
         </w:rPr>
-        <w:t xml:space="preserve">“public static void main(String </w:t>
-      </w:r>
-      <w:proofErr w:type="spellStart"/>
-      <w:r>
-        <w:rPr>
-          <w:b/>
-          <w:bCs/>
-          <w:szCs w:val="24"/>
-        </w:rPr>
-        <w:t>args</w:t>
-      </w:r>
-      <w:proofErr w:type="spellEnd"/>
-      <w:r>
-        <w:rPr>
-          <w:b/>
-          <w:bCs/>
-          <w:szCs w:val="24"/>
-        </w:rPr>
-        <w:t>[])”</w:t>
+        <w:t>“public static void main(String args[])”</w:t>
       </w:r>
     </w:p>
     <w:p>
@@ -1882,25 +1824,7 @@
           <w:bCs/>
           <w:szCs w:val="24"/>
         </w:rPr>
-        <w:t xml:space="preserve">String </w:t>
-      </w:r>
-      <w:proofErr w:type="spellStart"/>
-      <w:r>
-        <w:rPr>
-          <w:b/>
-          <w:bCs/>
-          <w:szCs w:val="24"/>
-        </w:rPr>
-        <w:t>args</w:t>
-      </w:r>
-      <w:proofErr w:type="spellEnd"/>
-      <w:r>
-        <w:rPr>
-          <w:b/>
-          <w:bCs/>
-          <w:szCs w:val="24"/>
-        </w:rPr>
-        <w:t>[])”</w:t>
+        <w:t>String args[])”</w:t>
       </w:r>
       <w:r>
         <w:rPr>
@@ -1935,25 +1859,7 @@
           <w:bCs/>
           <w:szCs w:val="24"/>
         </w:rPr>
-        <w:t>“</w:t>
-      </w:r>
-      <w:proofErr w:type="spellStart"/>
-      <w:r>
-        <w:rPr>
-          <w:b/>
-          <w:bCs/>
-          <w:szCs w:val="24"/>
-        </w:rPr>
-        <w:t>javac</w:t>
-      </w:r>
-      <w:proofErr w:type="spellEnd"/>
-      <w:r>
-        <w:rPr>
-          <w:b/>
-          <w:bCs/>
-          <w:szCs w:val="24"/>
-        </w:rPr>
-        <w:t xml:space="preserve"> FileName.java”</w:t>
+        <w:t>“javac FileName.java”</w:t>
       </w:r>
       <w:r>
         <w:rPr>
@@ -2002,25 +1908,7 @@
           <w:bCs/>
           <w:szCs w:val="24"/>
         </w:rPr>
-        <w:t xml:space="preserve">“java </w:t>
-      </w:r>
-      <w:proofErr w:type="spellStart"/>
-      <w:r>
-        <w:rPr>
-          <w:b/>
-          <w:bCs/>
-          <w:szCs w:val="24"/>
-        </w:rPr>
-        <w:t>FileName</w:t>
-      </w:r>
-      <w:proofErr w:type="spellEnd"/>
-      <w:r>
-        <w:rPr>
-          <w:b/>
-          <w:bCs/>
-          <w:szCs w:val="24"/>
-        </w:rPr>
-        <w:t>”</w:t>
+        <w:t>“java FileName”</w:t>
       </w:r>
       <w:r>
         <w:rPr>
@@ -2224,33 +2112,11 @@
           <w:szCs w:val="24"/>
         </w:rPr>
       </w:pPr>
-      <w:proofErr w:type="spellStart"/>
-      <w:r>
-        <w:rPr>
-          <w:szCs w:val="24"/>
-        </w:rPr>
-        <w:t>DataType</w:t>
-      </w:r>
-      <w:proofErr w:type="spellEnd"/>
-      <w:r>
-        <w:rPr>
-          <w:szCs w:val="24"/>
-        </w:rPr>
-        <w:t xml:space="preserve"> </w:t>
-      </w:r>
-      <w:proofErr w:type="spellStart"/>
-      <w:r>
-        <w:rPr>
-          <w:szCs w:val="24"/>
-        </w:rPr>
-        <w:t>VariableName</w:t>
-      </w:r>
-      <w:proofErr w:type="spellEnd"/>
-      <w:r>
-        <w:rPr>
-          <w:szCs w:val="24"/>
-        </w:rPr>
-        <w:t xml:space="preserve"> = Value;</w:t>
+      <w:r>
+        <w:rPr>
+          <w:szCs w:val="24"/>
+        </w:rPr>
+        <w:t>DataType VariableName = Value;</w:t>
       </w:r>
     </w:p>
     <w:p>
@@ -3139,7 +3005,6 @@
         </w:rPr>
         <w:t xml:space="preserve">float </w:t>
       </w:r>
-      <w:proofErr w:type="spellStart"/>
       <w:r>
         <w:rPr>
           <w:i/>
@@ -3148,7 +3013,6 @@
         </w:rPr>
         <w:t>fl</w:t>
       </w:r>
-      <w:proofErr w:type="spellEnd"/>
       <w:r>
         <w:rPr>
           <w:i/>
@@ -3347,7 +3211,6 @@
           <w:szCs w:val="24"/>
         </w:rPr>
       </w:pPr>
-      <w:proofErr w:type="spellStart"/>
       <w:r>
         <w:rPr>
           <w:b/>
@@ -3356,7 +3219,6 @@
         </w:rPr>
         <w:t>char</w:t>
       </w:r>
-      <w:proofErr w:type="spellEnd"/>
       <w:r>
         <w:rPr>
           <w:szCs w:val="24"/>
@@ -3560,7 +3422,6 @@
           <w:szCs w:val="24"/>
         </w:rPr>
       </w:pPr>
-      <w:proofErr w:type="spellStart"/>
       <w:r>
         <w:rPr>
           <w:b/>
@@ -3569,7 +3430,6 @@
         </w:rPr>
         <w:t>boolean</w:t>
       </w:r>
-      <w:proofErr w:type="spellEnd"/>
       <w:r>
         <w:rPr>
           <w:szCs w:val="24"/>
@@ -3597,25 +3457,7 @@
           <w:bCs/>
           <w:szCs w:val="24"/>
         </w:rPr>
-        <w:t xml:space="preserve">In other programming languages, the values of </w:t>
-      </w:r>
-      <w:proofErr w:type="spellStart"/>
-      <w:r>
-        <w:rPr>
-          <w:b/>
-          <w:bCs/>
-          <w:szCs w:val="24"/>
-        </w:rPr>
-        <w:t>boolean</w:t>
-      </w:r>
-      <w:proofErr w:type="spellEnd"/>
-      <w:r>
-        <w:rPr>
-          <w:b/>
-          <w:bCs/>
-          <w:szCs w:val="24"/>
-        </w:rPr>
-        <w:t xml:space="preserve"> data type is 0 for false and 1 for true but in java the values are “True” or “False”</w:t>
+        <w:t>In other programming languages, the values of boolean data type is 0 for false and 1 for true but in java the values are “True” or “False”</w:t>
       </w:r>
     </w:p>
     <w:p>
@@ -3782,23 +3624,13 @@
           <w:szCs w:val="24"/>
         </w:rPr>
       </w:pPr>
-      <w:proofErr w:type="spellStart"/>
-      <w:r>
-        <w:rPr>
-          <w:b/>
-          <w:bCs/>
-          <w:szCs w:val="24"/>
-        </w:rPr>
-        <w:t>c++</w:t>
-      </w:r>
-      <w:proofErr w:type="spellEnd"/>
-      <w:r>
-        <w:rPr>
-          <w:b/>
-          <w:bCs/>
-          <w:szCs w:val="24"/>
-        </w:rPr>
-        <w:t>;</w:t>
+      <w:r>
+        <w:rPr>
+          <w:b/>
+          <w:bCs/>
+          <w:szCs w:val="24"/>
+        </w:rPr>
+        <w:t>c++;</w:t>
       </w:r>
     </w:p>
     <w:p>
@@ -4025,21 +3857,7 @@
         <w:rPr>
           <w:szCs w:val="24"/>
         </w:rPr>
-        <w:t xml:space="preserve">NOTE: We </w:t>
-      </w:r>
-      <w:proofErr w:type="spellStart"/>
-      <w:r>
-        <w:rPr>
-          <w:szCs w:val="24"/>
-        </w:rPr>
-        <w:t>can not</w:t>
-      </w:r>
-      <w:proofErr w:type="spellEnd"/>
-      <w:r>
-        <w:rPr>
-          <w:szCs w:val="24"/>
-        </w:rPr>
-        <w:t xml:space="preserve"> perform conversion/casting from char to Boolean datatype, it only supports in the range of numerical conversion between byte to double data type.</w:t>
+        <w:t>NOTE: We can not perform conversion/casting from char to Boolean datatype, it only supports in the range of numerical conversion between byte to double data type.</w:t>
       </w:r>
     </w:p>
     <w:p>
@@ -4554,21 +4372,7 @@
         <w:rPr>
           <w:szCs w:val="24"/>
         </w:rPr>
-        <w:t xml:space="preserve">Big </w:t>
-      </w:r>
-      <w:proofErr w:type="spellStart"/>
-      <w:r>
-        <w:rPr>
-          <w:szCs w:val="24"/>
-        </w:rPr>
-        <w:t>DataType</w:t>
-      </w:r>
-      <w:proofErr w:type="spellEnd"/>
-      <w:r>
-        <w:rPr>
-          <w:szCs w:val="24"/>
-        </w:rPr>
-        <w:t xml:space="preserve"> Variable = Value;</w:t>
+        <w:t>Big DataType Variable = Value;</w:t>
       </w:r>
     </w:p>
     <w:p>
@@ -4580,56 +4384,12 @@
           <w:szCs w:val="24"/>
         </w:rPr>
       </w:pPr>
-      <w:proofErr w:type="spellStart"/>
-      <w:r>
-        <w:rPr>
-          <w:szCs w:val="24"/>
-        </w:rPr>
-        <w:t>SmallDataType</w:t>
-      </w:r>
-      <w:proofErr w:type="spellEnd"/>
-      <w:r>
-        <w:rPr>
-          <w:szCs w:val="24"/>
-        </w:rPr>
-        <w:t xml:space="preserve"> </w:t>
-      </w:r>
-      <w:proofErr w:type="spellStart"/>
-      <w:r>
-        <w:rPr>
-          <w:szCs w:val="24"/>
-        </w:rPr>
-        <w:t>VariableName</w:t>
-      </w:r>
-      <w:proofErr w:type="spellEnd"/>
-      <w:r>
-        <w:rPr>
-          <w:szCs w:val="24"/>
-        </w:rPr>
-        <w:t xml:space="preserve"> = (</w:t>
-      </w:r>
-      <w:proofErr w:type="spellStart"/>
-      <w:r>
-        <w:rPr>
-          <w:szCs w:val="24"/>
-        </w:rPr>
-        <w:t>SmallDataType</w:t>
-      </w:r>
-      <w:proofErr w:type="spellEnd"/>
-      <w:r>
-        <w:rPr>
-          <w:szCs w:val="24"/>
-        </w:rPr>
-        <w:t>) Value/</w:t>
-      </w:r>
-      <w:proofErr w:type="spellStart"/>
-      <w:r>
-        <w:rPr>
-          <w:szCs w:val="24"/>
-        </w:rPr>
-        <w:t>BigDataTypeVariable</w:t>
-      </w:r>
-      <w:proofErr w:type="spellEnd"/>
+      <w:r>
+        <w:rPr>
+          <w:szCs w:val="24"/>
+        </w:rPr>
+        <w:t>SmallDataType VariableName = (SmallDataType) Value/BigDataTypeVariable</w:t>
+      </w:r>
       <w:r>
         <w:rPr>
           <w:szCs w:val="24"/>
@@ -6510,35 +6270,7 @@
         <w:rPr>
           <w:szCs w:val="24"/>
         </w:rPr>
-        <w:t xml:space="preserve">Variable = (Condition) ? </w:t>
-      </w:r>
-      <w:proofErr w:type="spellStart"/>
-      <w:r>
-        <w:rPr>
-          <w:szCs w:val="24"/>
-        </w:rPr>
-        <w:t>Value_IF_True</w:t>
-      </w:r>
-      <w:proofErr w:type="spellEnd"/>
-      <w:r>
-        <w:rPr>
-          <w:szCs w:val="24"/>
-        </w:rPr>
-        <w:t xml:space="preserve"> : </w:t>
-      </w:r>
-      <w:proofErr w:type="spellStart"/>
-      <w:r>
-        <w:rPr>
-          <w:szCs w:val="24"/>
-        </w:rPr>
-        <w:t>Value_IF_False</w:t>
-      </w:r>
-      <w:proofErr w:type="spellEnd"/>
-      <w:r>
-        <w:rPr>
-          <w:szCs w:val="24"/>
-        </w:rPr>
-        <w:t>;</w:t>
+        <w:t>Variable = (Condition) ? Value_IF_True : Value_IF_False;</w:t>
       </w:r>
     </w:p>
     <w:p>
@@ -6591,19 +6323,11 @@
           <w:szCs w:val="24"/>
         </w:rPr>
       </w:pPr>
-      <w:proofErr w:type="spellStart"/>
-      <w:r>
-        <w:rPr>
-          <w:szCs w:val="24"/>
-        </w:rPr>
-        <w:t>Value_IF_True</w:t>
-      </w:r>
-      <w:proofErr w:type="spellEnd"/>
-      <w:r>
-        <w:rPr>
-          <w:szCs w:val="24"/>
-        </w:rPr>
-        <w:t xml:space="preserve"> = Value assigned if condition is true</w:t>
+      <w:r>
+        <w:rPr>
+          <w:szCs w:val="24"/>
+        </w:rPr>
+        <w:t>Value_IF_True = Value assigned if condition is true</w:t>
       </w:r>
     </w:p>
     <w:p>
@@ -6637,19 +6361,11 @@
           <w:szCs w:val="24"/>
         </w:rPr>
       </w:pPr>
-      <w:proofErr w:type="spellStart"/>
-      <w:r>
-        <w:rPr>
-          <w:szCs w:val="24"/>
-        </w:rPr>
-        <w:t>Value_IF_False</w:t>
-      </w:r>
-      <w:proofErr w:type="spellEnd"/>
-      <w:r>
-        <w:rPr>
-          <w:szCs w:val="24"/>
-        </w:rPr>
-        <w:t xml:space="preserve"> = Value assigned if condition is false</w:t>
+      <w:r>
+        <w:rPr>
+          <w:szCs w:val="24"/>
+        </w:rPr>
+        <w:t>Value_IF_False = Value assigned if condition is false</w:t>
       </w:r>
     </w:p>
     <w:p>
@@ -7766,15 +7482,7 @@
           <w:szCs w:val="24"/>
         </w:rPr>
         <w:lastRenderedPageBreak/>
-        <w:t>Looping Statements</w:t>
-      </w:r>
-      <w:r>
-        <w:rPr>
-          <w:b/>
-          <w:bCs/>
-          <w:szCs w:val="24"/>
-        </w:rPr>
-        <w:t>:</w:t>
+        <w:t>Looping Statements:</w:t>
       </w:r>
     </w:p>
     <w:p>
@@ -8180,6 +7888,7 @@
       </w:pPr>
       <w:r>
         <w:rPr>
+          <w:noProof/>
           <w:szCs w:val="24"/>
         </w:rPr>
         <w:drawing>
@@ -8238,13 +7947,7 @@
           <w:szCs w:val="24"/>
         </w:rPr>
         <w:lastRenderedPageBreak/>
-        <w:t xml:space="preserve">For </w:t>
-      </w:r>
-      <w:r>
-        <w:rPr>
-          <w:szCs w:val="24"/>
-        </w:rPr>
-        <w:t>“</w:t>
+        <w:t>For “</w:t>
       </w:r>
       <w:r>
         <w:rPr>
@@ -8258,19 +7961,7 @@
         <w:rPr>
           <w:szCs w:val="24"/>
         </w:rPr>
-        <w:t xml:space="preserve">” </w:t>
-      </w:r>
-      <w:r>
-        <w:rPr>
-          <w:szCs w:val="24"/>
-        </w:rPr>
-        <w:t>Loop</w:t>
-      </w:r>
-      <w:r>
-        <w:rPr>
-          <w:szCs w:val="24"/>
-        </w:rPr>
-        <w:t xml:space="preserve">, if we want to skip any of the components (initialization, condition or increment/decrement) we can write outside of loop and skip into the for-loop bracket. </w:t>
+        <w:t xml:space="preserve">” Loop, if we want to skip any of the components (initialization, condition or increment/decrement) we can write outside of loop and skip into the for-loop bracket. </w:t>
       </w:r>
     </w:p>
     <w:p>
@@ -8396,6 +8087,7 @@
         <w:rPr>
           <w:b/>
           <w:bCs/>
+          <w:noProof/>
           <w:szCs w:val="24"/>
         </w:rPr>
         <w:drawing>
@@ -8748,6 +8440,7 @@
         <w:rPr>
           <w:b/>
           <w:bCs/>
+          <w:noProof/>
           <w:szCs w:val="24"/>
         </w:rPr>
         <w:drawing>
@@ -8973,6 +8666,7 @@
       </w:pPr>
       <w:r>
         <w:rPr>
+          <w:noProof/>
           <w:szCs w:val="24"/>
         </w:rPr>
         <w:drawing>
@@ -9097,7 +8791,472 @@
           <w:szCs w:val="24"/>
         </w:rPr>
         <w:lastRenderedPageBreak/>
-        <w:t>Classes and Objects</w:t>
+        <w:t>Classes and Objects:</w:t>
+      </w:r>
+    </w:p>
+    <w:p>
+      <w:pPr>
+        <w:pStyle w:val="ListParagraph"/>
+        <w:numPr>
+          <w:ilvl w:val="1"/>
+          <w:numId w:val="1"/>
+        </w:numPr>
+        <w:jc w:val="both"/>
+        <w:rPr>
+          <w:b/>
+          <w:bCs/>
+          <w:szCs w:val="24"/>
+        </w:rPr>
+      </w:pPr>
+      <w:r>
+        <w:rPr>
+          <w:szCs w:val="24"/>
+        </w:rPr>
+        <w:t>Java’s main feature is that Java is the Object-Oriented Programing Language.</w:t>
+      </w:r>
+    </w:p>
+    <w:p>
+      <w:pPr>
+        <w:pStyle w:val="ListParagraph"/>
+        <w:numPr>
+          <w:ilvl w:val="1"/>
+          <w:numId w:val="1"/>
+        </w:numPr>
+        <w:jc w:val="both"/>
+        <w:rPr>
+          <w:b/>
+          <w:bCs/>
+          <w:szCs w:val="24"/>
+        </w:rPr>
+      </w:pPr>
+      <w:r>
+        <w:rPr>
+          <w:b/>
+          <w:bCs/>
+          <w:szCs w:val="24"/>
+        </w:rPr>
+        <w:t>Class:</w:t>
+      </w:r>
+    </w:p>
+    <w:p>
+      <w:pPr>
+        <w:pStyle w:val="ListParagraph"/>
+        <w:numPr>
+          <w:ilvl w:val="2"/>
+          <w:numId w:val="1"/>
+        </w:numPr>
+        <w:jc w:val="both"/>
+        <w:rPr>
+          <w:b/>
+          <w:bCs/>
+          <w:szCs w:val="24"/>
+        </w:rPr>
+      </w:pPr>
+      <w:r>
+        <w:rPr>
+          <w:szCs w:val="24"/>
+        </w:rPr>
+        <w:t>In java</w:t>
+      </w:r>
+      <w:r>
+        <w:rPr>
+          <w:szCs w:val="24"/>
+        </w:rPr>
+        <w:t xml:space="preserve"> developer will create a </w:t>
+      </w:r>
+      <w:r>
+        <w:rPr>
+          <w:szCs w:val="24"/>
+        </w:rPr>
+        <w:t>blueprint</w:t>
+      </w:r>
+      <w:r>
+        <w:rPr>
+          <w:szCs w:val="24"/>
+        </w:rPr>
+        <w:t xml:space="preserve"> or class and</w:t>
+      </w:r>
+      <w:r>
+        <w:rPr>
+          <w:szCs w:val="24"/>
+        </w:rPr>
+        <w:t xml:space="preserve"> JVM(Java Virtual Machine) creates an </w:t>
+      </w:r>
+      <w:r>
+        <w:rPr>
+          <w:szCs w:val="24"/>
+        </w:rPr>
+        <w:t>object of classes</w:t>
+      </w:r>
+      <w:r>
+        <w:rPr>
+          <w:szCs w:val="24"/>
+        </w:rPr>
+        <w:t>.</w:t>
+      </w:r>
+    </w:p>
+    <w:p>
+      <w:pPr>
+        <w:pStyle w:val="ListParagraph"/>
+        <w:numPr>
+          <w:ilvl w:val="2"/>
+          <w:numId w:val="1"/>
+        </w:numPr>
+        <w:jc w:val="both"/>
+        <w:rPr>
+          <w:szCs w:val="24"/>
+        </w:rPr>
+      </w:pPr>
+      <w:r>
+        <w:rPr>
+          <w:szCs w:val="24"/>
+        </w:rPr>
+        <w:t xml:space="preserve">Developer creates class/Blueprint </w:t>
+      </w:r>
+      <w:r>
+        <w:rPr>
+          <w:szCs w:val="24"/>
+        </w:rPr>
+        <w:t>&gt;</w:t>
+      </w:r>
+      <w:r>
+        <w:rPr>
+          <w:szCs w:val="24"/>
+        </w:rPr>
+        <w:t xml:space="preserve"> .class file get compiled and creates a byte code </w:t>
+      </w:r>
+      <w:r>
+        <w:rPr>
+          <w:szCs w:val="24"/>
+        </w:rPr>
+        <w:t>&gt;</w:t>
+      </w:r>
+      <w:r>
+        <w:rPr>
+          <w:szCs w:val="24"/>
+        </w:rPr>
+        <w:t xml:space="preserve">  Byte code goes to JVM where will get the object</w:t>
+      </w:r>
+    </w:p>
+    <w:p>
+      <w:pPr>
+        <w:pStyle w:val="ListParagraph"/>
+        <w:numPr>
+          <w:ilvl w:val="2"/>
+          <w:numId w:val="1"/>
+        </w:numPr>
+        <w:jc w:val="both"/>
+        <w:rPr>
+          <w:szCs w:val="24"/>
+        </w:rPr>
+      </w:pPr>
+      <w:r>
+        <w:rPr>
+          <w:szCs w:val="24"/>
+        </w:rPr>
+        <w:t>Class is a collection of elements, methods and variables.</w:t>
+      </w:r>
+    </w:p>
+    <w:p>
+      <w:pPr>
+        <w:pStyle w:val="ListParagraph"/>
+        <w:numPr>
+          <w:ilvl w:val="2"/>
+          <w:numId w:val="1"/>
+        </w:numPr>
+        <w:jc w:val="both"/>
+        <w:rPr>
+          <w:szCs w:val="24"/>
+        </w:rPr>
+      </w:pPr>
+      <w:r>
+        <w:rPr>
+          <w:szCs w:val="24"/>
+        </w:rPr>
+        <w:t>Definition:</w:t>
+      </w:r>
+    </w:p>
+    <w:p>
+      <w:pPr>
+        <w:pStyle w:val="ListParagraph"/>
+        <w:numPr>
+          <w:ilvl w:val="3"/>
+          <w:numId w:val="1"/>
+        </w:numPr>
+        <w:jc w:val="both"/>
+        <w:rPr>
+          <w:szCs w:val="24"/>
+        </w:rPr>
+      </w:pPr>
+      <w:r>
+        <w:rPr>
+          <w:szCs w:val="24"/>
+        </w:rPr>
+        <w:t>A class is a user-defined data type that acts as a blueprint for creating objects.</w:t>
+      </w:r>
+    </w:p>
+    <w:p>
+      <w:pPr>
+        <w:pStyle w:val="ListParagraph"/>
+        <w:numPr>
+          <w:ilvl w:val="2"/>
+          <w:numId w:val="1"/>
+        </w:numPr>
+        <w:jc w:val="both"/>
+        <w:rPr>
+          <w:szCs w:val="24"/>
+        </w:rPr>
+      </w:pPr>
+      <w:r>
+        <w:rPr>
+          <w:szCs w:val="24"/>
+        </w:rPr>
+        <w:t>The class contains the attributes below:</w:t>
+      </w:r>
+    </w:p>
+    <w:p>
+      <w:pPr>
+        <w:pStyle w:val="ListParagraph"/>
+        <w:numPr>
+          <w:ilvl w:val="3"/>
+          <w:numId w:val="1"/>
+        </w:numPr>
+        <w:jc w:val="both"/>
+        <w:rPr>
+          <w:szCs w:val="24"/>
+        </w:rPr>
+      </w:pPr>
+      <w:r>
+        <w:rPr>
+          <w:szCs w:val="24"/>
+        </w:rPr>
+        <w:t>Fields/Variables: that holds data</w:t>
+      </w:r>
+    </w:p>
+    <w:p>
+      <w:pPr>
+        <w:pStyle w:val="ListParagraph"/>
+        <w:numPr>
+          <w:ilvl w:val="3"/>
+          <w:numId w:val="1"/>
+        </w:numPr>
+        <w:jc w:val="both"/>
+        <w:rPr>
+          <w:szCs w:val="24"/>
+        </w:rPr>
+      </w:pPr>
+      <w:r>
+        <w:rPr>
+          <w:szCs w:val="24"/>
+        </w:rPr>
+        <w:t>Methods: that perform action</w:t>
+      </w:r>
+    </w:p>
+    <w:p>
+      <w:pPr>
+        <w:pStyle w:val="ListParagraph"/>
+        <w:numPr>
+          <w:ilvl w:val="2"/>
+          <w:numId w:val="1"/>
+        </w:numPr>
+        <w:jc w:val="both"/>
+        <w:rPr>
+          <w:szCs w:val="24"/>
+        </w:rPr>
+      </w:pPr>
+      <w:r>
+        <w:rPr>
+          <w:szCs w:val="24"/>
+        </w:rPr>
+        <w:t>Syntax:</w:t>
+      </w:r>
+    </w:p>
+    <w:p>
+      <w:pPr>
+        <w:pStyle w:val="ListParagraph"/>
+        <w:numPr>
+          <w:ilvl w:val="3"/>
+          <w:numId w:val="1"/>
+        </w:numPr>
+        <w:jc w:val="both"/>
+        <w:rPr>
+          <w:szCs w:val="24"/>
+        </w:rPr>
+      </w:pPr>
+      <w:r>
+        <w:rPr>
+          <w:szCs w:val="24"/>
+        </w:rPr>
+        <w:t>class ClassName {</w:t>
+      </w:r>
+    </w:p>
+    <w:p>
+      <w:pPr>
+        <w:pStyle w:val="ListParagraph"/>
+        <w:ind w:left="2520" w:firstLine="360"/>
+        <w:jc w:val="both"/>
+        <w:rPr>
+          <w:szCs w:val="24"/>
+        </w:rPr>
+      </w:pPr>
+      <w:r>
+        <w:rPr>
+          <w:szCs w:val="24"/>
+        </w:rPr>
+        <w:t>//Define Fields/Variables</w:t>
+      </w:r>
+    </w:p>
+    <w:p>
+      <w:pPr>
+        <w:pStyle w:val="ListParagraph"/>
+        <w:ind w:left="2520" w:firstLine="360"/>
+        <w:jc w:val="both"/>
+        <w:rPr>
+          <w:szCs w:val="24"/>
+        </w:rPr>
+      </w:pPr>
+      <w:r>
+        <w:rPr>
+          <w:szCs w:val="24"/>
+        </w:rPr>
+        <w:t>dataType variableName;</w:t>
+      </w:r>
+    </w:p>
+    <w:p>
+      <w:pPr>
+        <w:pStyle w:val="ListParagraph"/>
+        <w:ind w:left="2520" w:firstLine="360"/>
+        <w:jc w:val="both"/>
+        <w:rPr>
+          <w:szCs w:val="24"/>
+        </w:rPr>
+      </w:pPr>
+    </w:p>
+    <w:p>
+      <w:pPr>
+        <w:pStyle w:val="ListParagraph"/>
+        <w:ind w:left="2520" w:firstLine="360"/>
+        <w:jc w:val="both"/>
+        <w:rPr>
+          <w:szCs w:val="24"/>
+        </w:rPr>
+      </w:pPr>
+      <w:r>
+        <w:rPr>
+          <w:szCs w:val="24"/>
+        </w:rPr>
+        <w:t>//Methods</w:t>
+      </w:r>
+    </w:p>
+    <w:p>
+      <w:pPr>
+        <w:pStyle w:val="ListParagraph"/>
+        <w:ind w:left="2520" w:firstLine="360"/>
+        <w:jc w:val="both"/>
+        <w:rPr>
+          <w:szCs w:val="24"/>
+        </w:rPr>
+      </w:pPr>
+      <w:r>
+        <w:rPr>
+          <w:szCs w:val="24"/>
+        </w:rPr>
+        <w:t>returnType(void, int, double, etc) methodName()</w:t>
+      </w:r>
+      <w:r>
+        <w:rPr>
+          <w:szCs w:val="24"/>
+        </w:rPr>
+        <w:t xml:space="preserve"> </w:t>
+      </w:r>
+      <w:r>
+        <w:rPr>
+          <w:szCs w:val="24"/>
+        </w:rPr>
+        <w:t>{</w:t>
+      </w:r>
+    </w:p>
+    <w:p>
+      <w:pPr>
+        <w:pStyle w:val="ListParagraph"/>
+        <w:ind w:left="2520"/>
+        <w:jc w:val="both"/>
+        <w:rPr>
+          <w:szCs w:val="24"/>
+        </w:rPr>
+      </w:pPr>
+      <w:r>
+        <w:rPr>
+          <w:szCs w:val="24"/>
+        </w:rPr>
+        <w:tab/>
+      </w:r>
+      <w:r>
+        <w:rPr>
+          <w:szCs w:val="24"/>
+        </w:rPr>
+        <w:tab/>
+      </w:r>
+      <w:r>
+        <w:rPr>
+          <w:szCs w:val="24"/>
+        </w:rPr>
+        <w:t>//code block</w:t>
+      </w:r>
+    </w:p>
+    <w:p>
+      <w:pPr>
+        <w:pStyle w:val="ListParagraph"/>
+        <w:ind w:left="2520" w:firstLine="360"/>
+        <w:jc w:val="both"/>
+        <w:rPr>
+          <w:szCs w:val="24"/>
+        </w:rPr>
+      </w:pPr>
+      <w:r>
+        <w:rPr>
+          <w:szCs w:val="24"/>
+        </w:rPr>
+        <w:t>}</w:t>
+      </w:r>
+    </w:p>
+    <w:p>
+      <w:pPr>
+        <w:pStyle w:val="ListParagraph"/>
+        <w:ind w:left="2520"/>
+        <w:jc w:val="both"/>
+        <w:rPr>
+          <w:szCs w:val="24"/>
+        </w:rPr>
+      </w:pPr>
+      <w:r>
+        <w:rPr>
+          <w:szCs w:val="24"/>
+        </w:rPr>
+        <w:t>}</w:t>
+      </w:r>
+    </w:p>
+    <w:p>
+      <w:pPr>
+        <w:pStyle w:val="ListParagraph"/>
+        <w:numPr>
+          <w:ilvl w:val="1"/>
+          <w:numId w:val="1"/>
+        </w:numPr>
+        <w:jc w:val="both"/>
+        <w:rPr>
+          <w:b/>
+          <w:bCs/>
+          <w:szCs w:val="24"/>
+        </w:rPr>
+      </w:pPr>
+      <w:r>
+        <w:rPr>
+          <w:b/>
+          <w:bCs/>
+          <w:szCs w:val="24"/>
+        </w:rPr>
+        <w:t>Object</w:t>
       </w:r>
       <w:r>
         <w:rPr>
@@ -9112,22 +9271,329 @@
       <w:pPr>
         <w:pStyle w:val="ListParagraph"/>
         <w:numPr>
-          <w:ilvl w:val="1"/>
-          <w:numId w:val="1"/>
-        </w:numPr>
-        <w:jc w:val="both"/>
-        <w:rPr>
-          <w:b/>
-          <w:bCs/>
-          <w:szCs w:val="24"/>
-        </w:rPr>
-      </w:pPr>
-      <w:r>
-        <w:rPr>
-          <w:szCs w:val="24"/>
-        </w:rPr>
-        <w:t>Java’s main feature is that Java is the Object-Oriented Programing Language.</w:t>
-      </w:r>
+          <w:ilvl w:val="2"/>
+          <w:numId w:val="1"/>
+        </w:numPr>
+        <w:jc w:val="both"/>
+        <w:rPr>
+          <w:b/>
+          <w:bCs/>
+          <w:szCs w:val="24"/>
+        </w:rPr>
+      </w:pPr>
+      <w:r>
+        <w:rPr>
+          <w:szCs w:val="24"/>
+        </w:rPr>
+        <w:t xml:space="preserve">Object is an instance of a </w:t>
+      </w:r>
+      <w:r>
+        <w:rPr>
+          <w:szCs w:val="24"/>
+        </w:rPr>
+        <w:t>class,</w:t>
+      </w:r>
+      <w:r>
+        <w:rPr>
+          <w:szCs w:val="24"/>
+        </w:rPr>
+        <w:t xml:space="preserve"> and it is created using the “</w:t>
+      </w:r>
+      <w:r>
+        <w:rPr>
+          <w:i/>
+          <w:iCs/>
+          <w:szCs w:val="24"/>
+        </w:rPr>
+        <w:t>new</w:t>
+      </w:r>
+      <w:r>
+        <w:rPr>
+          <w:szCs w:val="24"/>
+        </w:rPr>
+        <w:t>” keyword.</w:t>
+      </w:r>
+    </w:p>
+    <w:p>
+      <w:pPr>
+        <w:pStyle w:val="ListParagraph"/>
+        <w:numPr>
+          <w:ilvl w:val="2"/>
+          <w:numId w:val="1"/>
+        </w:numPr>
+        <w:jc w:val="both"/>
+        <w:rPr>
+          <w:b/>
+          <w:bCs/>
+          <w:szCs w:val="24"/>
+        </w:rPr>
+      </w:pPr>
+      <w:r>
+        <w:rPr>
+          <w:szCs w:val="24"/>
+        </w:rPr>
+        <w:t>Syntax:</w:t>
+      </w:r>
+    </w:p>
+    <w:p>
+      <w:pPr>
+        <w:pStyle w:val="ListParagraph"/>
+        <w:numPr>
+          <w:ilvl w:val="3"/>
+          <w:numId w:val="1"/>
+        </w:numPr>
+        <w:jc w:val="both"/>
+        <w:rPr>
+          <w:b/>
+          <w:bCs/>
+          <w:szCs w:val="24"/>
+        </w:rPr>
+      </w:pPr>
+      <w:r>
+        <w:rPr>
+          <w:szCs w:val="24"/>
+        </w:rPr>
+        <w:t>ClassName objectName = new ClassName();</w:t>
+      </w:r>
+    </w:p>
+    <w:p>
+      <w:pPr>
+        <w:pStyle w:val="ListParagraph"/>
+        <w:numPr>
+          <w:ilvl w:val="2"/>
+          <w:numId w:val="1"/>
+        </w:numPr>
+        <w:jc w:val="both"/>
+        <w:rPr>
+          <w:b/>
+          <w:bCs/>
+          <w:szCs w:val="24"/>
+        </w:rPr>
+      </w:pPr>
+      <w:r>
+        <w:rPr>
+          <w:szCs w:val="24"/>
+        </w:rPr>
+        <w:t xml:space="preserve">We can also only define a reference variable of class and later create an object. Follow </w:t>
+      </w:r>
+      <w:r>
+        <w:rPr>
+          <w:szCs w:val="24"/>
+        </w:rPr>
+        <w:t>the syntax below</w:t>
+      </w:r>
+      <w:r>
+        <w:rPr>
+          <w:szCs w:val="24"/>
+        </w:rPr>
+        <w:t xml:space="preserve"> for it:</w:t>
+      </w:r>
+    </w:p>
+    <w:p>
+      <w:pPr>
+        <w:pStyle w:val="ListParagraph"/>
+        <w:numPr>
+          <w:ilvl w:val="3"/>
+          <w:numId w:val="1"/>
+        </w:numPr>
+        <w:jc w:val="both"/>
+        <w:rPr>
+          <w:b/>
+          <w:bCs/>
+          <w:szCs w:val="24"/>
+        </w:rPr>
+      </w:pPr>
+      <w:r>
+        <w:rPr>
+          <w:szCs w:val="24"/>
+        </w:rPr>
+        <w:t>ClassName referenceVariable;</w:t>
+      </w:r>
+    </w:p>
+    <w:p>
+      <w:pPr>
+        <w:pStyle w:val="ListParagraph"/>
+        <w:ind w:left="2520"/>
+        <w:jc w:val="both"/>
+        <w:rPr>
+          <w:szCs w:val="24"/>
+        </w:rPr>
+      </w:pPr>
+      <w:r>
+        <w:rPr>
+          <w:szCs w:val="24"/>
+        </w:rPr>
+        <w:t>referanceVariable = new ClassName();</w:t>
+      </w:r>
+    </w:p>
+    <w:p>
+      <w:pPr>
+        <w:rPr>
+          <w:szCs w:val="24"/>
+        </w:rPr>
+      </w:pPr>
+      <w:r>
+        <w:rPr>
+          <w:szCs w:val="24"/>
+        </w:rPr>
+        <w:lastRenderedPageBreak/>
+        <w:drawing>
+          <wp:inline distT="0" distB="0" distL="0" distR="0" wp14:anchorId="55452494" wp14:editId="11A963BB">
+            <wp:extent cx="6908800" cy="8553478"/>
+            <wp:effectExtent l="0" t="0" r="6350" b="0"/>
+            <wp:docPr id="124937190" name="Picture 1" descr="A screen shot of a computer program&#10;&#10;AI-generated content may be incorrect."/>
+            <wp:cNvGraphicFramePr>
+              <a:graphicFrameLocks xmlns:a="http://schemas.openxmlformats.org/drawingml/2006/main" noChangeAspect="1"/>
+            </wp:cNvGraphicFramePr>
+            <a:graphic xmlns:a="http://schemas.openxmlformats.org/drawingml/2006/main">
+              <a:graphicData uri="http://schemas.openxmlformats.org/drawingml/2006/picture">
+                <pic:pic xmlns:pic="http://schemas.openxmlformats.org/drawingml/2006/picture">
+                  <pic:nvPicPr>
+                    <pic:cNvPr id="124937190" name="Picture 1" descr="A screen shot of a computer program&#10;&#10;AI-generated content may be incorrect."/>
+                    <pic:cNvPicPr/>
+                  </pic:nvPicPr>
+                  <pic:blipFill>
+                    <a:blip r:embed="rId35"/>
+                    <a:stretch>
+                      <a:fillRect/>
+                    </a:stretch>
+                  </pic:blipFill>
+                  <pic:spPr>
+                    <a:xfrm>
+                      <a:off x="0" y="0"/>
+                      <a:ext cx="6909092" cy="8553839"/>
+                    </a:xfrm>
+                    <a:prstGeom prst="rect">
+                      <a:avLst/>
+                    </a:prstGeom>
+                  </pic:spPr>
+                </pic:pic>
+              </a:graphicData>
+            </a:graphic>
+          </wp:inline>
+        </w:drawing>
+      </w:r>
+      <w:r>
+        <w:rPr>
+          <w:szCs w:val="24"/>
+        </w:rPr>
+        <w:br w:type="page"/>
+      </w:r>
+    </w:p>
+    <w:p>
+      <w:pPr>
+        <w:jc w:val="both"/>
+        <w:rPr>
+          <w:b/>
+          <w:bCs/>
+          <w:szCs w:val="24"/>
+        </w:rPr>
+      </w:pPr>
+      <w:r>
+        <w:rPr>
+          <w:b/>
+          <w:bCs/>
+          <w:szCs w:val="24"/>
+        </w:rPr>
+        <w:lastRenderedPageBreak/>
+        <w:drawing>
+          <wp:inline distT="0" distB="0" distL="0" distR="0" wp14:anchorId="0F11833D" wp14:editId="7C8B2D45">
+            <wp:extent cx="7029583" cy="6711950"/>
+            <wp:effectExtent l="0" t="0" r="0" b="0"/>
+            <wp:docPr id="222442021" name="Picture 1" descr="A computer screen shot of a program&#10;&#10;AI-generated content may be incorrect."/>
+            <wp:cNvGraphicFramePr>
+              <a:graphicFrameLocks xmlns:a="http://schemas.openxmlformats.org/drawingml/2006/main" noChangeAspect="1"/>
+            </wp:cNvGraphicFramePr>
+            <a:graphic xmlns:a="http://schemas.openxmlformats.org/drawingml/2006/main">
+              <a:graphicData uri="http://schemas.openxmlformats.org/drawingml/2006/picture">
+                <pic:pic xmlns:pic="http://schemas.openxmlformats.org/drawingml/2006/picture">
+                  <pic:nvPicPr>
+                    <pic:cNvPr id="222442021" name="Picture 1" descr="A computer screen shot of a program&#10;&#10;AI-generated content may be incorrect."/>
+                    <pic:cNvPicPr/>
+                  </pic:nvPicPr>
+                  <pic:blipFill>
+                    <a:blip r:embed="rId36"/>
+                    <a:stretch>
+                      <a:fillRect/>
+                    </a:stretch>
+                  </pic:blipFill>
+                  <pic:spPr>
+                    <a:xfrm>
+                      <a:off x="0" y="0"/>
+                      <a:ext cx="7036148" cy="6718218"/>
+                    </a:xfrm>
+                    <a:prstGeom prst="rect">
+                      <a:avLst/>
+                    </a:prstGeom>
+                  </pic:spPr>
+                </pic:pic>
+              </a:graphicData>
+            </a:graphic>
+          </wp:inline>
+        </w:drawing>
+      </w:r>
+    </w:p>
+    <w:p>
+      <w:pPr>
+        <w:rPr>
+          <w:b/>
+          <w:bCs/>
+          <w:szCs w:val="24"/>
+        </w:rPr>
+      </w:pPr>
+      <w:r>
+        <w:rPr>
+          <w:b/>
+          <w:bCs/>
+          <w:szCs w:val="24"/>
+        </w:rPr>
+        <w:lastRenderedPageBreak/>
+        <w:drawing>
+          <wp:inline distT="0" distB="0" distL="0" distR="0" wp14:anchorId="585A45DB" wp14:editId="0ABD00C0">
+            <wp:extent cx="6858000" cy="7944485"/>
+            <wp:effectExtent l="0" t="0" r="0" b="0"/>
+            <wp:docPr id="1471206052" name="Picture 1" descr="A screen shot of a computer program&#10;&#10;AI-generated content may be incorrect."/>
+            <wp:cNvGraphicFramePr>
+              <a:graphicFrameLocks xmlns:a="http://schemas.openxmlformats.org/drawingml/2006/main" noChangeAspect="1"/>
+            </wp:cNvGraphicFramePr>
+            <a:graphic xmlns:a="http://schemas.openxmlformats.org/drawingml/2006/main">
+              <a:graphicData uri="http://schemas.openxmlformats.org/drawingml/2006/picture">
+                <pic:pic xmlns:pic="http://schemas.openxmlformats.org/drawingml/2006/picture">
+                  <pic:nvPicPr>
+                    <pic:cNvPr id="1471206052" name="Picture 1" descr="A screen shot of a computer program&#10;&#10;AI-generated content may be incorrect."/>
+                    <pic:cNvPicPr/>
+                  </pic:nvPicPr>
+                  <pic:blipFill>
+                    <a:blip r:embed="rId37"/>
+                    <a:stretch>
+                      <a:fillRect/>
+                    </a:stretch>
+                  </pic:blipFill>
+                  <pic:spPr>
+                    <a:xfrm>
+                      <a:off x="0" y="0"/>
+                      <a:ext cx="6858000" cy="7944485"/>
+                    </a:xfrm>
+                    <a:prstGeom prst="rect">
+                      <a:avLst/>
+                    </a:prstGeom>
+                  </pic:spPr>
+                </pic:pic>
+              </a:graphicData>
+            </a:graphic>
+          </wp:inline>
+        </w:drawing>
+      </w:r>
+    </w:p>
+    <w:p>
+      <w:pPr>
+        <w:jc w:val="both"/>
+        <w:rPr>
+          <w:b/>
+          <w:bCs/>
+          <w:szCs w:val="24"/>
+        </w:rPr>
+      </w:pPr>
     </w:p>
     <w:sectPr>
       <w:pgSz w:w="12240" w:h="15840"/>

</xml_diff>